<commit_message>
BRD: defined business objectives and project scope
</commit_message>
<xml_diff>
--- a/Documents/Business Requirements Document.docx
+++ b/Documents/Business Requirements Document.docx
@@ -453,7 +453,411 @@
         <w:t>Compliance Standards Reference</w:t>
       </w:r>
     </w:p>
-    <w:p/>
+    <w:p>
+      <w:r>
+        <w:pict w14:anchorId="1F0EA2AD">
+          <v:rect id="_x0000_i1038" style="width:0;height:.75pt" o:hralign="center" o:hrstd="t" o:hr="t" fillcolor="#a0a0a0" stroked="f"/>
+        </w:pict>
+      </w:r>
+    </w:p>
+    <w:p>
+      <w:pPr>
+        <w:rPr>
+          <w:b/>
+          <w:bCs/>
+        </w:rPr>
+      </w:pPr>
+      <w:r>
+        <w:rPr>
+          <w:b/>
+          <w:bCs/>
+        </w:rPr>
+        <w:t>1. Document Version History</w:t>
+      </w:r>
+    </w:p>
+    <w:tbl>
+      <w:tblPr>
+        <w:tblStyle w:val="GridTable5Dark-Accent5"/>
+        <w:tblW w:w="0" w:type="auto"/>
+        <w:tblLook w:val="04A0" w:firstRow="1" w:lastRow="0" w:firstColumn="1" w:lastColumn="0" w:noHBand="0" w:noVBand="1"/>
+      </w:tblPr>
+      <w:tblGrid>
+        <w:gridCol w:w="962"/>
+        <w:gridCol w:w="1215"/>
+        <w:gridCol w:w="3223"/>
+        <w:gridCol w:w="3033"/>
+      </w:tblGrid>
+      <w:tr>
+        <w:trPr>
+          <w:cnfStyle w:val="100000000000" w:firstRow="1" w:lastRow="0" w:firstColumn="0" w:lastColumn="0" w:oddVBand="0" w:evenVBand="0" w:oddHBand="0" w:evenHBand="0" w:firstRowFirstColumn="0" w:firstRowLastColumn="0" w:lastRowFirstColumn="0" w:lastRowLastColumn="0"/>
+        </w:trPr>
+        <w:tc>
+          <w:tcPr>
+            <w:cnfStyle w:val="001000000000" w:firstRow="0" w:lastRow="0" w:firstColumn="1" w:lastColumn="0" w:oddVBand="0" w:evenVBand="0" w:oddHBand="0" w:evenHBand="0" w:firstRowFirstColumn="0" w:firstRowLastColumn="0" w:lastRowFirstColumn="0" w:lastRowLastColumn="0"/>
+            <w:tcW w:w="0" w:type="auto"/>
+            <w:hideMark/>
+          </w:tcPr>
+          <w:p>
+            <w:pPr>
+              <w:spacing w:after="160" w:line="278" w:lineRule="auto"/>
+            </w:pPr>
+            <w:r>
+              <w:t>Version</w:t>
+            </w:r>
+          </w:p>
+        </w:tc>
+        <w:tc>
+          <w:tcPr>
+            <w:tcW w:w="0" w:type="auto"/>
+            <w:hideMark/>
+          </w:tcPr>
+          <w:p>
+            <w:pPr>
+              <w:spacing w:after="160" w:line="278" w:lineRule="auto"/>
+              <w:cnfStyle w:val="100000000000" w:firstRow="1" w:lastRow="0" w:firstColumn="0" w:lastColumn="0" w:oddVBand="0" w:evenVBand="0" w:oddHBand="0" w:evenHBand="0" w:firstRowFirstColumn="0" w:firstRowLastColumn="0" w:lastRowFirstColumn="0" w:lastRowLastColumn="0"/>
+            </w:pPr>
+            <w:r>
+              <w:t>Date</w:t>
+            </w:r>
+          </w:p>
+        </w:tc>
+        <w:tc>
+          <w:tcPr>
+            <w:tcW w:w="0" w:type="auto"/>
+            <w:hideMark/>
+          </w:tcPr>
+          <w:p>
+            <w:pPr>
+              <w:spacing w:after="160" w:line="278" w:lineRule="auto"/>
+              <w:cnfStyle w:val="100000000000" w:firstRow="1" w:lastRow="0" w:firstColumn="0" w:lastColumn="0" w:oddVBand="0" w:evenVBand="0" w:oddHBand="0" w:evenHBand="0" w:firstRowFirstColumn="0" w:firstRowLastColumn="0" w:lastRowFirstColumn="0" w:lastRowLastColumn="0"/>
+            </w:pPr>
+            <w:r>
+              <w:t>Author</w:t>
+            </w:r>
+          </w:p>
+        </w:tc>
+        <w:tc>
+          <w:tcPr>
+            <w:tcW w:w="0" w:type="auto"/>
+            <w:hideMark/>
+          </w:tcPr>
+          <w:p>
+            <w:pPr>
+              <w:spacing w:after="160" w:line="278" w:lineRule="auto"/>
+              <w:cnfStyle w:val="100000000000" w:firstRow="1" w:lastRow="0" w:firstColumn="0" w:lastColumn="0" w:oddVBand="0" w:evenVBand="0" w:oddHBand="0" w:evenHBand="0" w:firstRowFirstColumn="0" w:firstRowLastColumn="0" w:lastRowFirstColumn="0" w:lastRowLastColumn="0"/>
+            </w:pPr>
+            <w:r>
+              <w:t>Change Description</w:t>
+            </w:r>
+          </w:p>
+        </w:tc>
+      </w:tr>
+      <w:tr>
+        <w:trPr>
+          <w:cnfStyle w:val="000000100000" w:firstRow="0" w:lastRow="0" w:firstColumn="0" w:lastColumn="0" w:oddVBand="0" w:evenVBand="0" w:oddHBand="1" w:evenHBand="0" w:firstRowFirstColumn="0" w:firstRowLastColumn="0" w:lastRowFirstColumn="0" w:lastRowLastColumn="0"/>
+        </w:trPr>
+        <w:tc>
+          <w:tcPr>
+            <w:cnfStyle w:val="001000000000" w:firstRow="0" w:lastRow="0" w:firstColumn="1" w:lastColumn="0" w:oddVBand="0" w:evenVBand="0" w:oddHBand="0" w:evenHBand="0" w:firstRowFirstColumn="0" w:firstRowLastColumn="0" w:lastRowFirstColumn="0" w:lastRowLastColumn="0"/>
+            <w:tcW w:w="0" w:type="auto"/>
+            <w:hideMark/>
+          </w:tcPr>
+          <w:p>
+            <w:pPr>
+              <w:spacing w:after="160" w:line="278" w:lineRule="auto"/>
+            </w:pPr>
+            <w:r>
+              <w:t>0.1</w:t>
+            </w:r>
+          </w:p>
+        </w:tc>
+        <w:tc>
+          <w:tcPr>
+            <w:tcW w:w="0" w:type="auto"/>
+            <w:hideMark/>
+          </w:tcPr>
+          <w:p>
+            <w:pPr>
+              <w:spacing w:after="160" w:line="278" w:lineRule="auto"/>
+              <w:cnfStyle w:val="000000100000" w:firstRow="0" w:lastRow="0" w:firstColumn="0" w:lastColumn="0" w:oddVBand="0" w:evenVBand="0" w:oddHBand="1" w:evenHBand="0" w:firstRowFirstColumn="0" w:firstRowLastColumn="0" w:lastRowFirstColumn="0" w:lastRowLastColumn="0"/>
+            </w:pPr>
+            <w:r>
+              <w:t>202</w:t>
+            </w:r>
+            <w:r>
+              <w:t>5</w:t>
+            </w:r>
+            <w:r>
+              <w:t>-</w:t>
+            </w:r>
+            <w:r>
+              <w:t>2</w:t>
+            </w:r>
+            <w:r>
+              <w:t>-19</w:t>
+            </w:r>
+          </w:p>
+        </w:tc>
+        <w:tc>
+          <w:tcPr>
+            <w:tcW w:w="0" w:type="auto"/>
+            <w:hideMark/>
+          </w:tcPr>
+          <w:p>
+            <w:pPr>
+              <w:spacing w:after="160" w:line="278" w:lineRule="auto"/>
+              <w:cnfStyle w:val="000000100000" w:firstRow="0" w:lastRow="0" w:firstColumn="0" w:lastColumn="0" w:oddVBand="0" w:evenVBand="0" w:oddHBand="1" w:evenHBand="0" w:firstRowFirstColumn="0" w:firstRowLastColumn="0" w:lastRowFirstColumn="0" w:lastRowLastColumn="0"/>
+            </w:pPr>
+            <w:proofErr w:type="spellStart"/>
+            <w:r>
+              <w:t>OptimAlze</w:t>
+            </w:r>
+            <w:proofErr w:type="spellEnd"/>
+            <w:r>
+              <w:t xml:space="preserve"> BA Team</w:t>
+            </w:r>
+          </w:p>
+        </w:tc>
+        <w:tc>
+          <w:tcPr>
+            <w:tcW w:w="0" w:type="auto"/>
+            <w:hideMark/>
+          </w:tcPr>
+          <w:p>
+            <w:pPr>
+              <w:spacing w:after="160" w:line="278" w:lineRule="auto"/>
+              <w:cnfStyle w:val="000000100000" w:firstRow="0" w:lastRow="0" w:firstColumn="0" w:lastColumn="0" w:oddVBand="0" w:evenVBand="0" w:oddHBand="1" w:evenHBand="0" w:firstRowFirstColumn="0" w:firstRowLastColumn="0" w:lastRowFirstColumn="0" w:lastRowLastColumn="0"/>
+            </w:pPr>
+            <w:r>
+              <w:t>Initial Draft</w:t>
+            </w:r>
+          </w:p>
+        </w:tc>
+      </w:tr>
+      <w:tr>
+        <w:tc>
+          <w:tcPr>
+            <w:cnfStyle w:val="001000000000" w:firstRow="0" w:lastRow="0" w:firstColumn="1" w:lastColumn="0" w:oddVBand="0" w:evenVBand="0" w:oddHBand="0" w:evenHBand="0" w:firstRowFirstColumn="0" w:firstRowLastColumn="0" w:lastRowFirstColumn="0" w:lastRowLastColumn="0"/>
+            <w:tcW w:w="0" w:type="auto"/>
+            <w:hideMark/>
+          </w:tcPr>
+          <w:p>
+            <w:pPr>
+              <w:spacing w:after="160" w:line="278" w:lineRule="auto"/>
+            </w:pPr>
+            <w:r>
+              <w:t>0.5</w:t>
+            </w:r>
+          </w:p>
+        </w:tc>
+        <w:tc>
+          <w:tcPr>
+            <w:tcW w:w="0" w:type="auto"/>
+            <w:hideMark/>
+          </w:tcPr>
+          <w:p>
+            <w:pPr>
+              <w:spacing w:after="160" w:line="278" w:lineRule="auto"/>
+              <w:cnfStyle w:val="000000000000" w:firstRow="0" w:lastRow="0" w:firstColumn="0" w:lastColumn="0" w:oddVBand="0" w:evenVBand="0" w:oddHBand="0" w:evenHBand="0" w:firstRowFirstColumn="0" w:firstRowLastColumn="0" w:lastRowFirstColumn="0" w:lastRowLastColumn="0"/>
+            </w:pPr>
+            <w:r>
+              <w:t>202</w:t>
+            </w:r>
+            <w:r>
+              <w:t>5</w:t>
+            </w:r>
+            <w:r>
+              <w:t>-</w:t>
+            </w:r>
+            <w:r>
+              <w:t>2</w:t>
+            </w:r>
+            <w:r>
+              <w:t>-23</w:t>
+            </w:r>
+          </w:p>
+        </w:tc>
+        <w:tc>
+          <w:tcPr>
+            <w:tcW w:w="0" w:type="auto"/>
+            <w:hideMark/>
+          </w:tcPr>
+          <w:p>
+            <w:pPr>
+              <w:spacing w:after="160" w:line="278" w:lineRule="auto"/>
+              <w:cnfStyle w:val="000000000000" w:firstRow="0" w:lastRow="0" w:firstColumn="0" w:lastColumn="0" w:oddVBand="0" w:evenVBand="0" w:oddHBand="0" w:evenHBand="0" w:firstRowFirstColumn="0" w:firstRowLastColumn="0" w:lastRowFirstColumn="0" w:lastRowLastColumn="0"/>
+            </w:pPr>
+            <w:proofErr w:type="spellStart"/>
+            <w:r>
+              <w:t>OptimAlze</w:t>
+            </w:r>
+            <w:proofErr w:type="spellEnd"/>
+            <w:r>
+              <w:t xml:space="preserve"> BA Team</w:t>
+            </w:r>
+          </w:p>
+        </w:tc>
+        <w:tc>
+          <w:tcPr>
+            <w:tcW w:w="0" w:type="auto"/>
+            <w:hideMark/>
+          </w:tcPr>
+          <w:p>
+            <w:pPr>
+              <w:spacing w:after="160" w:line="278" w:lineRule="auto"/>
+              <w:cnfStyle w:val="000000000000" w:firstRow="0" w:lastRow="0" w:firstColumn="0" w:lastColumn="0" w:oddVBand="0" w:evenVBand="0" w:oddHBand="0" w:evenHBand="0" w:firstRowFirstColumn="0" w:firstRowLastColumn="0" w:lastRowFirstColumn="0" w:lastRowLastColumn="0"/>
+            </w:pPr>
+            <w:r>
+              <w:t>Added architecture diagrams</w:t>
+            </w:r>
+          </w:p>
+        </w:tc>
+      </w:tr>
+      <w:tr>
+        <w:trPr>
+          <w:cnfStyle w:val="000000100000" w:firstRow="0" w:lastRow="0" w:firstColumn="0" w:lastColumn="0" w:oddVBand="0" w:evenVBand="0" w:oddHBand="1" w:evenHBand="0" w:firstRowFirstColumn="0" w:firstRowLastColumn="0" w:lastRowFirstColumn="0" w:lastRowLastColumn="0"/>
+        </w:trPr>
+        <w:tc>
+          <w:tcPr>
+            <w:cnfStyle w:val="001000000000" w:firstRow="0" w:lastRow="0" w:firstColumn="1" w:lastColumn="0" w:oddVBand="0" w:evenVBand="0" w:oddHBand="0" w:evenHBand="0" w:firstRowFirstColumn="0" w:firstRowLastColumn="0" w:lastRowFirstColumn="0" w:lastRowLastColumn="0"/>
+            <w:tcW w:w="0" w:type="auto"/>
+            <w:hideMark/>
+          </w:tcPr>
+          <w:p>
+            <w:pPr>
+              <w:spacing w:after="160" w:line="278" w:lineRule="auto"/>
+            </w:pPr>
+            <w:r>
+              <w:t>1.0</w:t>
+            </w:r>
+          </w:p>
+        </w:tc>
+        <w:tc>
+          <w:tcPr>
+            <w:tcW w:w="0" w:type="auto"/>
+            <w:hideMark/>
+          </w:tcPr>
+          <w:p>
+            <w:pPr>
+              <w:spacing w:after="160" w:line="278" w:lineRule="auto"/>
+              <w:cnfStyle w:val="000000100000" w:firstRow="0" w:lastRow="0" w:firstColumn="0" w:lastColumn="0" w:oddVBand="0" w:evenVBand="0" w:oddHBand="1" w:evenHBand="0" w:firstRowFirstColumn="0" w:firstRowLastColumn="0" w:lastRowFirstColumn="0" w:lastRowLastColumn="0"/>
+            </w:pPr>
+            <w:r>
+              <w:t>202</w:t>
+            </w:r>
+            <w:r>
+              <w:t>5</w:t>
+            </w:r>
+            <w:r>
+              <w:t>-</w:t>
+            </w:r>
+            <w:r>
+              <w:t>2</w:t>
+            </w:r>
+            <w:r>
+              <w:t>-26</w:t>
+            </w:r>
+          </w:p>
+        </w:tc>
+        <w:tc>
+          <w:tcPr>
+            <w:tcW w:w="0" w:type="auto"/>
+            <w:hideMark/>
+          </w:tcPr>
+          <w:p>
+            <w:pPr>
+              <w:spacing w:after="160" w:line="278" w:lineRule="auto"/>
+              <w:cnfStyle w:val="000000100000" w:firstRow="0" w:lastRow="0" w:firstColumn="0" w:lastColumn="0" w:oddVBand="0" w:evenVBand="0" w:oddHBand="1" w:evenHBand="0" w:firstRowFirstColumn="0" w:firstRowLastColumn="0" w:lastRowFirstColumn="0" w:lastRowLastColumn="0"/>
+            </w:pPr>
+            <w:proofErr w:type="spellStart"/>
+            <w:r>
+              <w:t>OptimAlze</w:t>
+            </w:r>
+            <w:proofErr w:type="spellEnd"/>
+            <w:r>
+              <w:t xml:space="preserve"> Steering Committee</w:t>
+            </w:r>
+          </w:p>
+        </w:tc>
+        <w:tc>
+          <w:tcPr>
+            <w:tcW w:w="0" w:type="auto"/>
+            <w:hideMark/>
+          </w:tcPr>
+          <w:p>
+            <w:pPr>
+              <w:spacing w:after="160" w:line="278" w:lineRule="auto"/>
+              <w:cnfStyle w:val="000000100000" w:firstRow="0" w:lastRow="0" w:firstColumn="0" w:lastColumn="0" w:oddVBand="0" w:evenVBand="0" w:oddHBand="1" w:evenHBand="0" w:firstRowFirstColumn="0" w:firstRowLastColumn="0" w:lastRowFirstColumn="0" w:lastRowLastColumn="0"/>
+            </w:pPr>
+            <w:r>
+              <w:t>Final approved versio</w:t>
+            </w:r>
+            <w:r>
+              <w:t>n</w:t>
+            </w:r>
+          </w:p>
+        </w:tc>
+      </w:tr>
+    </w:tbl>
+    <w:p>
+      <w:r>
+        <w:pict w14:anchorId="0F8398D3">
+          <v:rect id="_x0000_i1039" style="width:0;height:.75pt" o:hralign="center" o:hrstd="t" o:hr="t" fillcolor="#a0a0a0" stroked="f"/>
+        </w:pict>
+      </w:r>
+    </w:p>
+    <w:p>
+      <w:pPr>
+        <w:rPr>
+          <w:b/>
+          <w:bCs/>
+        </w:rPr>
+      </w:pPr>
+      <w:r>
+        <w:rPr>
+          <w:b/>
+          <w:bCs/>
+        </w:rPr>
+        <w:t>2. Executive Summary</w:t>
+      </w:r>
+    </w:p>
+    <w:p>
+      <w:r>
+        <w:t>Public service delivery stands at a critical juncture where citizen expectations for digital convenience clash with legacy government systems and processes. Despite significant investments in e-government portals, citizens continue to face fragmented, confusing, and time-consuming experiences when seeking basic services such as license renewals, permit applications, or accessing municipal information. This friction erodes public trust and burdens administrative staff with repetitive, low-value tasks.</w:t>
+      </w:r>
+    </w:p>
+    <w:p>
+      <w:proofErr w:type="spellStart"/>
+      <w:r>
+        <w:t>OptimAlze</w:t>
+      </w:r>
+      <w:proofErr w:type="spellEnd"/>
+      <w:r>
+        <w:t xml:space="preserve"> Buddy represents a paradigm shift in public sector digital service delivery. It is an AI-powered digital services agent that transforms how citizens interact with government by providing a single, intelligent conversational interface. Unlike conventional chatbots that merely provide information, </w:t>
+      </w:r>
+      <w:proofErr w:type="spellStart"/>
+      <w:r>
+        <w:t>OptimAlze</w:t>
+      </w:r>
+      <w:proofErr w:type="spellEnd"/>
+      <w:r>
+        <w:t xml:space="preserve"> Buddy combines Retrieval-Augmented Generation (RAG) for accurate, policy-grounded answers with agentic workflows that can execute tasks (e.g., book appointments, submit forms) and intelligent document validation to pre-screen submissions in real-time.</w:t>
+      </w:r>
+    </w:p>
+    <w:p>
+      <w:r>
+        <w:lastRenderedPageBreak/>
+        <w:t xml:space="preserve">This BRD outlines the requirements for a system designed to act as a "24/7 digital clerk," reducing administrative backlog by up to 40%, cutting citizen service resolution time by over 60%, and dramatically decreasing application rejection rates due to document errors. By serving as the unified front-end for municipal services, </w:t>
+      </w:r>
+      <w:proofErr w:type="spellStart"/>
+      <w:r>
+        <w:t>OptimAlze</w:t>
+      </w:r>
+      <w:proofErr w:type="spellEnd"/>
+      <w:r>
+        <w:t xml:space="preserve"> Buddy will elevate citizen satisfaction, optimize staff allocation, and accelerate the digital transformation of public service delivery.</w:t>
+      </w:r>
+    </w:p>
     <w:sectPr>
       <w:pgSz w:w="12240" w:h="15840"/>
       <w:pgMar w:top="1440" w:right="1440" w:bottom="1440" w:left="1440" w:header="720" w:footer="720" w:gutter="0"/>

</xml_diff>

<commit_message>
BRD: identified stakeholders and primary use cases
</commit_message>
<xml_diff>
--- a/Documents/Business Requirements Document.docx
+++ b/Documents/Business Requirements Document.docx
@@ -858,6 +858,1533 @@
         <w:t xml:space="preserve"> Buddy will elevate citizen satisfaction, optimize staff allocation, and accelerate the digital transformation of public service delivery.</w:t>
       </w:r>
     </w:p>
+    <w:p>
+      <w:pPr>
+        <w:rPr>
+          <w:b/>
+          <w:bCs/>
+        </w:rPr>
+      </w:pPr>
+      <w:r>
+        <w:rPr>
+          <w:b/>
+          <w:bCs/>
+        </w:rPr>
+        <w:t>3. Project Overview &amp; Public Sector Context</w:t>
+      </w:r>
+    </w:p>
+    <w:p>
+      <w:pPr>
+        <w:rPr>
+          <w:b/>
+          <w:bCs/>
+        </w:rPr>
+      </w:pPr>
+      <w:r>
+        <w:rPr>
+          <w:b/>
+          <w:bCs/>
+        </w:rPr>
+        <w:t>3.1 Digital Government Imperative</w:t>
+      </w:r>
+    </w:p>
+    <w:p>
+      <w:r>
+        <w:t>Governments worldwide are mandated to deliver services efficiently, transparently, and equitably. The digital transformation of public services is no longer optional but essential. Key drivers include:</w:t>
+      </w:r>
+    </w:p>
+    <w:p>
+      <w:pPr>
+        <w:numPr>
+          <w:ilvl w:val="0"/>
+          <w:numId w:val="6"/>
+        </w:numPr>
+      </w:pPr>
+      <w:r>
+        <w:rPr>
+          <w:b/>
+          <w:bCs/>
+        </w:rPr>
+        <w:t>Citizen Expectations:</w:t>
+      </w:r>
+      <w:r>
+        <w:t> Digital natives expect government services to match the simplicity and responsiveness of private sector applications like banking or e-commerce.</w:t>
+      </w:r>
+    </w:p>
+    <w:p>
+      <w:pPr>
+        <w:numPr>
+          <w:ilvl w:val="0"/>
+          <w:numId w:val="6"/>
+        </w:numPr>
+      </w:pPr>
+      <w:r>
+        <w:rPr>
+          <w:b/>
+          <w:bCs/>
+        </w:rPr>
+        <w:t>Operational Efficiency:</w:t>
+      </w:r>
+      <w:r>
+        <w:t> Public agencies face budget constraints and staffing shortages, necessitating automation of routine inquiries and transactions.</w:t>
+      </w:r>
+    </w:p>
+    <w:p>
+      <w:pPr>
+        <w:numPr>
+          <w:ilvl w:val="0"/>
+          <w:numId w:val="6"/>
+        </w:numPr>
+      </w:pPr>
+      <w:r>
+        <w:rPr>
+          <w:b/>
+          <w:bCs/>
+        </w:rPr>
+        <w:t>Inclusivity &amp; Accessibility:</w:t>
+      </w:r>
+      <w:r>
+        <w:t> A well-designed digital agent can provide consistent, 24/7 service in multiple languages, bridging gaps for non-technical or differently-abled citizens.</w:t>
+      </w:r>
+    </w:p>
+    <w:p>
+      <w:pPr>
+        <w:numPr>
+          <w:ilvl w:val="0"/>
+          <w:numId w:val="6"/>
+        </w:numPr>
+      </w:pPr>
+      <w:r>
+        <w:rPr>
+          <w:b/>
+          <w:bCs/>
+        </w:rPr>
+        <w:t>Data-Driven Governance:</w:t>
+      </w:r>
+      <w:r>
+        <w:t> Consolidated interaction data from an AI agent provides unprecedented insights into service demand patterns, pain points, and citizen needs.</w:t>
+      </w:r>
+    </w:p>
+    <w:p>
+      <w:pPr>
+        <w:rPr>
+          <w:b/>
+          <w:bCs/>
+        </w:rPr>
+      </w:pPr>
+      <w:r>
+        <w:rPr>
+          <w:b/>
+          <w:bCs/>
+        </w:rPr>
+        <w:t>3.2 Problem Statement Deep Dive</w:t>
+      </w:r>
+    </w:p>
+    <w:p>
+      <w:r>
+        <w:t>The current citizen-government interface is plagued by systemic inefficiencies:</w:t>
+      </w:r>
+    </w:p>
+    <w:p>
+      <w:pPr>
+        <w:numPr>
+          <w:ilvl w:val="0"/>
+          <w:numId w:val="7"/>
+        </w:numPr>
+      </w:pPr>
+      <w:r>
+        <w:rPr>
+          <w:b/>
+          <w:bCs/>
+        </w:rPr>
+        <w:t>Information Fragmentation:</w:t>
+      </w:r>
+      <w:r>
+        <w:t> Citizens must navigate multiple, often outdated websites and portals to find accurate information. A single query like "How do I get a parking permit?" may require visiting the tax, transportation, and local ward office sites.</w:t>
+      </w:r>
+    </w:p>
+    <w:p>
+      <w:pPr>
+        <w:numPr>
+          <w:ilvl w:val="0"/>
+          <w:numId w:val="7"/>
+        </w:numPr>
+      </w:pPr>
+      <w:r>
+        <w:rPr>
+          <w:b/>
+          <w:bCs/>
+        </w:rPr>
+        <w:t>Process Complexity:</w:t>
+      </w:r>
+      <w:r>
+        <w:t> Even when information is found, the process to complete a service (download form, fill, attach documents, submit, schedule appointment) is linear and brittle. One error (e.g., a missing signature) forces a restart, causing frustration and delays.</w:t>
+      </w:r>
+    </w:p>
+    <w:p>
+      <w:pPr>
+        <w:numPr>
+          <w:ilvl w:val="0"/>
+          <w:numId w:val="7"/>
+        </w:numPr>
+      </w:pPr>
+      <w:r>
+        <w:rPr>
+          <w:b/>
+          <w:bCs/>
+        </w:rPr>
+        <w:t>Documentation Burden:</w:t>
+      </w:r>
+      <w:r>
+        <w:t> A leading cause of application rejection (estimated at 25-40%) is incorrect, incomplete, or poor-quality supporting documents. Citizens receive no real-time guidance during upload, leading to submission loops.</w:t>
+      </w:r>
+    </w:p>
+    <w:p>
+      <w:pPr>
+        <w:numPr>
+          <w:ilvl w:val="0"/>
+          <w:numId w:val="7"/>
+        </w:numPr>
+      </w:pPr>
+      <w:r>
+        <w:rPr>
+          <w:b/>
+          <w:bCs/>
+        </w:rPr>
+        <w:lastRenderedPageBreak/>
+        <w:t>Staff Burnout and Inefficiency:</w:t>
+      </w:r>
+      <w:r>
+        <w:t> Administrative staff spend 60-70% of their time on repetitive, transactional queries (status checks, appointment bookings, basic information) that could be automated, leaving less time for complex casework.</w:t>
+      </w:r>
+    </w:p>
+    <w:p>
+      <w:pPr>
+        <w:numPr>
+          <w:ilvl w:val="0"/>
+          <w:numId w:val="7"/>
+        </w:numPr>
+      </w:pPr>
+      <w:r>
+        <w:rPr>
+          <w:b/>
+          <w:bCs/>
+        </w:rPr>
+        <w:t>Lack of Proactive Service:</w:t>
+      </w:r>
+      <w:r>
+        <w:t> The service model is purely reactive. Citizens must know what they need and how to ask for it. There is no intelligent guidance based on life events (e.g., "You just had a baby, here are the 5 services you might need").</w:t>
+      </w:r>
+    </w:p>
+    <w:p>
+      <w:pPr>
+        <w:rPr>
+          <w:b/>
+          <w:bCs/>
+        </w:rPr>
+      </w:pPr>
+      <w:r>
+        <w:rPr>
+          <w:b/>
+          <w:bCs/>
+        </w:rPr>
+        <w:t>3.3 Project Vision &amp; Strategic Objectives</w:t>
+      </w:r>
+    </w:p>
+    <w:p>
+      <w:r>
+        <w:rPr>
+          <w:b/>
+          <w:bCs/>
+        </w:rPr>
+        <w:t>Vision:</w:t>
+      </w:r>
+      <w:r>
+        <w:t> To become the primary, trusted, and intelligent interface for all citizen-government interactions, making public service delivery seamless, proactive, and error-free.</w:t>
+      </w:r>
+    </w:p>
+    <w:tbl>
+      <w:tblPr>
+        <w:tblStyle w:val="GridTable5Dark-Accent5"/>
+        <w:tblW w:w="0" w:type="auto"/>
+        <w:tblLook w:val="04A0" w:firstRow="1" w:lastRow="0" w:firstColumn="1" w:lastColumn="0" w:noHBand="0" w:noVBand="1"/>
+      </w:tblPr>
+      <w:tblGrid>
+        <w:gridCol w:w="2662"/>
+        <w:gridCol w:w="4251"/>
+        <w:gridCol w:w="2437"/>
+      </w:tblGrid>
+      <w:tr>
+        <w:trPr>
+          <w:cnfStyle w:val="100000000000" w:firstRow="1" w:lastRow="0" w:firstColumn="0" w:lastColumn="0" w:oddVBand="0" w:evenVBand="0" w:oddHBand="0" w:evenHBand="0" w:firstRowFirstColumn="0" w:firstRowLastColumn="0" w:lastRowFirstColumn="0" w:lastRowLastColumn="0"/>
+        </w:trPr>
+        <w:tc>
+          <w:tcPr>
+            <w:cnfStyle w:val="001000000000" w:firstRow="0" w:lastRow="0" w:firstColumn="1" w:lastColumn="0" w:oddVBand="0" w:evenVBand="0" w:oddHBand="0" w:evenHBand="0" w:firstRowFirstColumn="0" w:firstRowLastColumn="0" w:lastRowFirstColumn="0" w:lastRowLastColumn="0"/>
+            <w:tcW w:w="0" w:type="auto"/>
+            <w:hideMark/>
+          </w:tcPr>
+          <w:p>
+            <w:pPr>
+              <w:spacing w:after="160" w:line="278" w:lineRule="auto"/>
+            </w:pPr>
+            <w:r>
+              <w:t>Strategic Objective</w:t>
+            </w:r>
+          </w:p>
+        </w:tc>
+        <w:tc>
+          <w:tcPr>
+            <w:tcW w:w="0" w:type="auto"/>
+            <w:hideMark/>
+          </w:tcPr>
+          <w:p>
+            <w:pPr>
+              <w:spacing w:after="160" w:line="278" w:lineRule="auto"/>
+              <w:cnfStyle w:val="100000000000" w:firstRow="1" w:lastRow="0" w:firstColumn="0" w:lastColumn="0" w:oddVBand="0" w:evenVBand="0" w:oddHBand="0" w:evenHBand="0" w:firstRowFirstColumn="0" w:firstRowLastColumn="0" w:lastRowFirstColumn="0" w:lastRowLastColumn="0"/>
+            </w:pPr>
+            <w:r>
+              <w:t>Key Performance Indicator (KPI)</w:t>
+            </w:r>
+          </w:p>
+        </w:tc>
+        <w:tc>
+          <w:tcPr>
+            <w:tcW w:w="0" w:type="auto"/>
+            <w:hideMark/>
+          </w:tcPr>
+          <w:p>
+            <w:pPr>
+              <w:spacing w:after="160" w:line="278" w:lineRule="auto"/>
+              <w:cnfStyle w:val="100000000000" w:firstRow="1" w:lastRow="0" w:firstColumn="0" w:lastColumn="0" w:oddVBand="0" w:evenVBand="0" w:oddHBand="0" w:evenHBand="0" w:firstRowFirstColumn="0" w:firstRowLastColumn="0" w:lastRowFirstColumn="0" w:lastRowLastColumn="0"/>
+            </w:pPr>
+            <w:r>
+              <w:t>Target</w:t>
+            </w:r>
+          </w:p>
+        </w:tc>
+      </w:tr>
+      <w:tr>
+        <w:trPr>
+          <w:cnfStyle w:val="000000100000" w:firstRow="0" w:lastRow="0" w:firstColumn="0" w:lastColumn="0" w:oddVBand="0" w:evenVBand="0" w:oddHBand="1" w:evenHBand="0" w:firstRowFirstColumn="0" w:firstRowLastColumn="0" w:lastRowFirstColumn="0" w:lastRowLastColumn="0"/>
+        </w:trPr>
+        <w:tc>
+          <w:tcPr>
+            <w:cnfStyle w:val="001000000000" w:firstRow="0" w:lastRow="0" w:firstColumn="1" w:lastColumn="0" w:oddVBand="0" w:evenVBand="0" w:oddHBand="0" w:evenHBand="0" w:firstRowFirstColumn="0" w:firstRowLastColumn="0" w:lastRowFirstColumn="0" w:lastRowLastColumn="0"/>
+            <w:tcW w:w="0" w:type="auto"/>
+            <w:hideMark/>
+          </w:tcPr>
+          <w:p>
+            <w:pPr>
+              <w:spacing w:after="160" w:line="278" w:lineRule="auto"/>
+            </w:pPr>
+            <w:r>
+              <w:t>Reduce Administrative Burden</w:t>
+            </w:r>
+          </w:p>
+        </w:tc>
+        <w:tc>
+          <w:tcPr>
+            <w:tcW w:w="0" w:type="auto"/>
+            <w:hideMark/>
+          </w:tcPr>
+          <w:p>
+            <w:pPr>
+              <w:spacing w:after="160" w:line="278" w:lineRule="auto"/>
+              <w:cnfStyle w:val="000000100000" w:firstRow="0" w:lastRow="0" w:firstColumn="0" w:lastColumn="0" w:oddVBand="0" w:evenVBand="0" w:oddHBand="1" w:evenHBand="0" w:firstRowFirstColumn="0" w:firstRowLastColumn="0" w:lastRowFirstColumn="0" w:lastRowLastColumn="0"/>
+            </w:pPr>
+            <w:r>
+              <w:t>Percentage reduction in routine inquiries handled by human staff</w:t>
+            </w:r>
+          </w:p>
+        </w:tc>
+        <w:tc>
+          <w:tcPr>
+            <w:tcW w:w="0" w:type="auto"/>
+            <w:hideMark/>
+          </w:tcPr>
+          <w:p>
+            <w:pPr>
+              <w:spacing w:after="160" w:line="278" w:lineRule="auto"/>
+              <w:cnfStyle w:val="000000100000" w:firstRow="0" w:lastRow="0" w:firstColumn="0" w:lastColumn="0" w:oddVBand="0" w:evenVBand="0" w:oddHBand="1" w:evenHBand="0" w:firstRowFirstColumn="0" w:firstRowLastColumn="0" w:lastRowFirstColumn="0" w:lastRowLastColumn="0"/>
+            </w:pPr>
+            <w:r>
+              <w:t>40% reduction within 12 months</w:t>
+            </w:r>
+          </w:p>
+        </w:tc>
+      </w:tr>
+      <w:tr>
+        <w:tc>
+          <w:tcPr>
+            <w:cnfStyle w:val="001000000000" w:firstRow="0" w:lastRow="0" w:firstColumn="1" w:lastColumn="0" w:oddVBand="0" w:evenVBand="0" w:oddHBand="0" w:evenHBand="0" w:firstRowFirstColumn="0" w:firstRowLastColumn="0" w:lastRowFirstColumn="0" w:lastRowLastColumn="0"/>
+            <w:tcW w:w="0" w:type="auto"/>
+            <w:hideMark/>
+          </w:tcPr>
+          <w:p>
+            <w:pPr>
+              <w:spacing w:after="160" w:line="278" w:lineRule="auto"/>
+            </w:pPr>
+            <w:r>
+              <w:t>Improve First-Contact Resolution</w:t>
+            </w:r>
+          </w:p>
+        </w:tc>
+        <w:tc>
+          <w:tcPr>
+            <w:tcW w:w="0" w:type="auto"/>
+            <w:hideMark/>
+          </w:tcPr>
+          <w:p>
+            <w:pPr>
+              <w:spacing w:after="160" w:line="278" w:lineRule="auto"/>
+              <w:cnfStyle w:val="000000000000" w:firstRow="0" w:lastRow="0" w:firstColumn="0" w:lastColumn="0" w:oddVBand="0" w:evenVBand="0" w:oddHBand="0" w:evenHBand="0" w:firstRowFirstColumn="0" w:firstRowLastColumn="0" w:lastRowFirstColumn="0" w:lastRowLastColumn="0"/>
+            </w:pPr>
+            <w:r>
+              <w:t>Percentage of interactions resolved by AI without escalation</w:t>
+            </w:r>
+          </w:p>
+        </w:tc>
+        <w:tc>
+          <w:tcPr>
+            <w:tcW w:w="0" w:type="auto"/>
+            <w:hideMark/>
+          </w:tcPr>
+          <w:p>
+            <w:pPr>
+              <w:spacing w:after="160" w:line="278" w:lineRule="auto"/>
+              <w:cnfStyle w:val="000000000000" w:firstRow="0" w:lastRow="0" w:firstColumn="0" w:lastColumn="0" w:oddVBand="0" w:evenVBand="0" w:oddHBand="0" w:evenHBand="0" w:firstRowFirstColumn="0" w:firstRowLastColumn="0" w:lastRowFirstColumn="0" w:lastRowLastColumn="0"/>
+            </w:pPr>
+            <w:r>
+              <w:t>70% resolution rate</w:t>
+            </w:r>
+          </w:p>
+        </w:tc>
+      </w:tr>
+      <w:tr>
+        <w:trPr>
+          <w:cnfStyle w:val="000000100000" w:firstRow="0" w:lastRow="0" w:firstColumn="0" w:lastColumn="0" w:oddVBand="0" w:evenVBand="0" w:oddHBand="1" w:evenHBand="0" w:firstRowFirstColumn="0" w:firstRowLastColumn="0" w:lastRowFirstColumn="0" w:lastRowLastColumn="0"/>
+        </w:trPr>
+        <w:tc>
+          <w:tcPr>
+            <w:cnfStyle w:val="001000000000" w:firstRow="0" w:lastRow="0" w:firstColumn="1" w:lastColumn="0" w:oddVBand="0" w:evenVBand="0" w:oddHBand="0" w:evenHBand="0" w:firstRowFirstColumn="0" w:firstRowLastColumn="0" w:lastRowFirstColumn="0" w:lastRowLastColumn="0"/>
+            <w:tcW w:w="0" w:type="auto"/>
+            <w:hideMark/>
+          </w:tcPr>
+          <w:p>
+            <w:pPr>
+              <w:spacing w:after="160" w:line="278" w:lineRule="auto"/>
+            </w:pPr>
+            <w:r>
+              <w:t>Eliminate Document Errors</w:t>
+            </w:r>
+          </w:p>
+        </w:tc>
+        <w:tc>
+          <w:tcPr>
+            <w:tcW w:w="0" w:type="auto"/>
+            <w:hideMark/>
+          </w:tcPr>
+          <w:p>
+            <w:pPr>
+              <w:spacing w:after="160" w:line="278" w:lineRule="auto"/>
+              <w:cnfStyle w:val="000000100000" w:firstRow="0" w:lastRow="0" w:firstColumn="0" w:lastColumn="0" w:oddVBand="0" w:evenVBand="0" w:oddHBand="1" w:evenHBand="0" w:firstRowFirstColumn="0" w:firstRowLastColumn="0" w:lastRowFirstColumn="0" w:lastRowLastColumn="0"/>
+            </w:pPr>
+            <w:r>
+              <w:t>Reduction in application rejections due to document issues</w:t>
+            </w:r>
+          </w:p>
+        </w:tc>
+        <w:tc>
+          <w:tcPr>
+            <w:tcW w:w="0" w:type="auto"/>
+            <w:hideMark/>
+          </w:tcPr>
+          <w:p>
+            <w:pPr>
+              <w:spacing w:after="160" w:line="278" w:lineRule="auto"/>
+              <w:cnfStyle w:val="000000100000" w:firstRow="0" w:lastRow="0" w:firstColumn="0" w:lastColumn="0" w:oddVBand="0" w:evenVBand="0" w:oddHBand="1" w:evenHBand="0" w:firstRowFirstColumn="0" w:firstRowLastColumn="0" w:lastRowFirstColumn="0" w:lastRowLastColumn="0"/>
+            </w:pPr>
+            <w:r>
+              <w:t>50% reduction</w:t>
+            </w:r>
+          </w:p>
+        </w:tc>
+      </w:tr>
+      <w:tr>
+        <w:tc>
+          <w:tcPr>
+            <w:cnfStyle w:val="001000000000" w:firstRow="0" w:lastRow="0" w:firstColumn="1" w:lastColumn="0" w:oddVBand="0" w:evenVBand="0" w:oddHBand="0" w:evenHBand="0" w:firstRowFirstColumn="0" w:firstRowLastColumn="0" w:lastRowFirstColumn="0" w:lastRowLastColumn="0"/>
+            <w:tcW w:w="0" w:type="auto"/>
+            <w:hideMark/>
+          </w:tcPr>
+          <w:p>
+            <w:pPr>
+              <w:spacing w:after="160" w:line="278" w:lineRule="auto"/>
+            </w:pPr>
+            <w:r>
+              <w:t>Enhance Citizen Satisfaction</w:t>
+            </w:r>
+          </w:p>
+        </w:tc>
+        <w:tc>
+          <w:tcPr>
+            <w:tcW w:w="0" w:type="auto"/>
+            <w:hideMark/>
+          </w:tcPr>
+          <w:p>
+            <w:pPr>
+              <w:spacing w:after="160" w:line="278" w:lineRule="auto"/>
+              <w:cnfStyle w:val="000000000000" w:firstRow="0" w:lastRow="0" w:firstColumn="0" w:lastColumn="0" w:oddVBand="0" w:evenVBand="0" w:oddHBand="0" w:evenHBand="0" w:firstRowFirstColumn="0" w:firstRowLastColumn="0" w:lastRowFirstColumn="0" w:lastRowLastColumn="0"/>
+            </w:pPr>
+            <w:r>
+              <w:t>Citizen Satisfaction Score (CSAT)</w:t>
+            </w:r>
+          </w:p>
+        </w:tc>
+        <w:tc>
+          <w:tcPr>
+            <w:tcW w:w="0" w:type="auto"/>
+            <w:hideMark/>
+          </w:tcPr>
+          <w:p>
+            <w:pPr>
+              <w:spacing w:after="160" w:line="278" w:lineRule="auto"/>
+              <w:cnfStyle w:val="000000000000" w:firstRow="0" w:lastRow="0" w:firstColumn="0" w:lastColumn="0" w:oddVBand="0" w:evenVBand="0" w:oddHBand="0" w:evenHBand="0" w:firstRowFirstColumn="0" w:firstRowLastColumn="0" w:lastRowFirstColumn="0" w:lastRowLastColumn="0"/>
+            </w:pPr>
+            <w:r>
+              <w:t>&gt; 4.2 / 5.0</w:t>
+            </w:r>
+          </w:p>
+        </w:tc>
+      </w:tr>
+      <w:tr>
+        <w:trPr>
+          <w:cnfStyle w:val="000000100000" w:firstRow="0" w:lastRow="0" w:firstColumn="0" w:lastColumn="0" w:oddVBand="0" w:evenVBand="0" w:oddHBand="1" w:evenHBand="0" w:firstRowFirstColumn="0" w:firstRowLastColumn="0" w:lastRowFirstColumn="0" w:lastRowLastColumn="0"/>
+        </w:trPr>
+        <w:tc>
+          <w:tcPr>
+            <w:cnfStyle w:val="001000000000" w:firstRow="0" w:lastRow="0" w:firstColumn="1" w:lastColumn="0" w:oddVBand="0" w:evenVBand="0" w:oddHBand="0" w:evenHBand="0" w:firstRowFirstColumn="0" w:firstRowLastColumn="0" w:lastRowFirstColumn="0" w:lastRowLastColumn="0"/>
+            <w:tcW w:w="0" w:type="auto"/>
+            <w:hideMark/>
+          </w:tcPr>
+          <w:p>
+            <w:pPr>
+              <w:spacing w:after="160" w:line="278" w:lineRule="auto"/>
+            </w:pPr>
+            <w:r>
+              <w:t>Increase Service Accessibility</w:t>
+            </w:r>
+          </w:p>
+        </w:tc>
+        <w:tc>
+          <w:tcPr>
+            <w:tcW w:w="0" w:type="auto"/>
+            <w:hideMark/>
+          </w:tcPr>
+          <w:p>
+            <w:pPr>
+              <w:spacing w:after="160" w:line="278" w:lineRule="auto"/>
+              <w:cnfStyle w:val="000000100000" w:firstRow="0" w:lastRow="0" w:firstColumn="0" w:lastColumn="0" w:oddVBand="0" w:evenVBand="0" w:oddHBand="1" w:evenHBand="0" w:firstRowFirstColumn="0" w:firstRowLastColumn="0" w:lastRowFirstColumn="0" w:lastRowLastColumn="0"/>
+            </w:pPr>
+            <w:r>
+              <w:t>Availability of services via agent</w:t>
+            </w:r>
+          </w:p>
+        </w:tc>
+        <w:tc>
+          <w:tcPr>
+            <w:tcW w:w="0" w:type="auto"/>
+            <w:hideMark/>
+          </w:tcPr>
+          <w:p>
+            <w:pPr>
+              <w:spacing w:after="160" w:line="278" w:lineRule="auto"/>
+              <w:cnfStyle w:val="000000100000" w:firstRow="0" w:lastRow="0" w:firstColumn="0" w:lastColumn="0" w:oddVBand="0" w:evenVBand="0" w:oddHBand="1" w:evenHBand="0" w:firstRowFirstColumn="0" w:firstRowLastColumn="0" w:lastRowFirstColumn="0" w:lastRowLastColumn="0"/>
+            </w:pPr>
+            <w:r>
+              <w:t>24/7 availability, 95% uptime</w:t>
+            </w:r>
+          </w:p>
+        </w:tc>
+      </w:tr>
+    </w:tbl>
+    <w:p/>
+    <w:p>
+      <w:pPr>
+        <w:rPr>
+          <w:b/>
+          <w:bCs/>
+        </w:rPr>
+      </w:pPr>
+      <w:r>
+        <w:rPr>
+          <w:b/>
+          <w:bCs/>
+        </w:rPr>
+        <w:t>3.4 Project Scope</w:t>
+      </w:r>
+    </w:p>
+    <w:p>
+      <w:pPr>
+        <w:rPr>
+          <w:b/>
+          <w:bCs/>
+        </w:rPr>
+      </w:pPr>
+      <w:r>
+        <w:rPr>
+          <w:b/>
+          <w:bCs/>
+        </w:rPr>
+        <w:t>In-Scope for MVP (Phase 1 - Municipal Pilot):</w:t>
+      </w:r>
+    </w:p>
+    <w:p>
+      <w:pPr>
+        <w:numPr>
+          <w:ilvl w:val="0"/>
+          <w:numId w:val="8"/>
+        </w:numPr>
+      </w:pPr>
+      <w:r>
+        <w:t>A multilingual conversational web interface accessible via municipal website and mobile app.</w:t>
+      </w:r>
+    </w:p>
+    <w:p>
+      <w:pPr>
+        <w:numPr>
+          <w:ilvl w:val="0"/>
+          <w:numId w:val="8"/>
+        </w:numPr>
+      </w:pPr>
+      <w:r>
+        <w:t>Integration with 3-5 high-volume service workflows:</w:t>
+      </w:r>
+    </w:p>
+    <w:p>
+      <w:pPr>
+        <w:numPr>
+          <w:ilvl w:val="1"/>
+          <w:numId w:val="8"/>
+        </w:numPr>
+      </w:pPr>
+      <w:r>
+        <w:rPr>
+          <w:b/>
+          <w:bCs/>
+        </w:rPr>
+        <w:t>Information Retrieval:</w:t>
+      </w:r>
+      <w:r>
+        <w:t> Parking rules, waste collection schedules, office hours.</w:t>
+      </w:r>
+    </w:p>
+    <w:p>
+      <w:pPr>
+        <w:numPr>
+          <w:ilvl w:val="1"/>
+          <w:numId w:val="8"/>
+        </w:numPr>
+      </w:pPr>
+      <w:r>
+        <w:rPr>
+          <w:b/>
+          <w:bCs/>
+        </w:rPr>
+        <w:t>Appointment Booking:</w:t>
+      </w:r>
+      <w:r>
+        <w:t> For in-person services at the municipal office.</w:t>
+      </w:r>
+    </w:p>
+    <w:p>
+      <w:pPr>
+        <w:numPr>
+          <w:ilvl w:val="1"/>
+          <w:numId w:val="8"/>
+        </w:numPr>
+      </w:pPr>
+      <w:r>
+        <w:rPr>
+          <w:b/>
+          <w:bCs/>
+        </w:rPr>
+        <w:t>Form Submission &amp; Guidance:</w:t>
+      </w:r>
+      <w:r>
+        <w:t> Digital assistance for 2 selected forms (e.g., Resident Registration, Parking Permit Application).</w:t>
+      </w:r>
+    </w:p>
+    <w:p>
+      <w:pPr>
+        <w:numPr>
+          <w:ilvl w:val="1"/>
+          <w:numId w:val="8"/>
+        </w:numPr>
+      </w:pPr>
+      <w:r>
+        <w:rPr>
+          <w:b/>
+          <w:bCs/>
+        </w:rPr>
+        <w:lastRenderedPageBreak/>
+        <w:t>Document Validation:</w:t>
+      </w:r>
+      <w:r>
+        <w:t> Real-time check for 3 document types (ID, Proof of Residence, Vehicle Registration).</w:t>
+      </w:r>
+    </w:p>
+    <w:p>
+      <w:pPr>
+        <w:numPr>
+          <w:ilvl w:val="0"/>
+          <w:numId w:val="8"/>
+        </w:numPr>
+      </w:pPr>
+      <w:r>
+        <w:t>RAG system trained on the municipality's official policy documents, FAQs, and bylaws.</w:t>
+      </w:r>
+    </w:p>
+    <w:p>
+      <w:pPr>
+        <w:numPr>
+          <w:ilvl w:val="0"/>
+          <w:numId w:val="8"/>
+        </w:numPr>
+      </w:pPr>
+      <w:r>
+        <w:t>Back-office dashboard for staff to monitor conversations, review escalations, and manage knowledge base.</w:t>
+      </w:r>
+    </w:p>
+    <w:p>
+      <w:pPr>
+        <w:numPr>
+          <w:ilvl w:val="0"/>
+          <w:numId w:val="8"/>
+        </w:numPr>
+      </w:pPr>
+      <w:r>
+        <w:t>Basic analytics on query volumes, resolution rates, and common issues.</w:t>
+      </w:r>
+    </w:p>
+    <w:p>
+      <w:pPr>
+        <w:rPr>
+          <w:b/>
+          <w:bCs/>
+        </w:rPr>
+      </w:pPr>
+      <w:r>
+        <w:rPr>
+          <w:b/>
+          <w:bCs/>
+        </w:rPr>
+        <w:t>Out-of-Scope:</w:t>
+      </w:r>
+    </w:p>
+    <w:p>
+      <w:pPr>
+        <w:numPr>
+          <w:ilvl w:val="0"/>
+          <w:numId w:val="9"/>
+        </w:numPr>
+      </w:pPr>
+      <w:r>
+        <w:t>Processing of payments or financial transactions.</w:t>
+      </w:r>
+    </w:p>
+    <w:p>
+      <w:pPr>
+        <w:numPr>
+          <w:ilvl w:val="0"/>
+          <w:numId w:val="9"/>
+        </w:numPr>
+      </w:pPr>
+      <w:r>
+        <w:t>Integration with backend legacy case management systems (Phase 2).</w:t>
+      </w:r>
+    </w:p>
+    <w:p>
+      <w:pPr>
+        <w:numPr>
+          <w:ilvl w:val="0"/>
+          <w:numId w:val="9"/>
+        </w:numPr>
+      </w:pPr>
+      <w:r>
+        <w:t>Outbound proactive notifications or marketing.</w:t>
+      </w:r>
+    </w:p>
+    <w:p>
+      <w:pPr>
+        <w:numPr>
+          <w:ilvl w:val="0"/>
+          <w:numId w:val="9"/>
+        </w:numPr>
+      </w:pPr>
+      <w:r>
+        <w:t>Physical kiosk deployment.</w:t>
+      </w:r>
+    </w:p>
+    <w:p>
+      <w:pPr>
+        <w:numPr>
+          <w:ilvl w:val="0"/>
+          <w:numId w:val="9"/>
+        </w:numPr>
+      </w:pPr>
+      <w:r>
+        <w:t>Services requiring complex legal judgment or discretion (e.g., welfare eligibility determination).</w:t>
+      </w:r>
+    </w:p>
+    <w:p>
+      <w:pPr>
+        <w:numPr>
+          <w:ilvl w:val="0"/>
+          <w:numId w:val="9"/>
+        </w:numPr>
+      </w:pPr>
+      <w:r>
+        <w:t>Voice interface (text/chat only for MVP).</w:t>
+      </w:r>
+    </w:p>
+    <w:p>
+      <w:r>
+        <w:pict w14:anchorId="468A7F30">
+          <v:rect id="_x0000_i1046" style="width:0;height:.75pt" o:hralign="center" o:hrstd="t" o:hr="t" fillcolor="#a0a0a0" stroked="f"/>
+        </w:pict>
+      </w:r>
+    </w:p>
+    <w:p>
+      <w:pPr>
+        <w:rPr>
+          <w:b/>
+          <w:bCs/>
+        </w:rPr>
+      </w:pPr>
+      <w:r>
+        <w:rPr>
+          <w:b/>
+          <w:bCs/>
+        </w:rPr>
+        <w:t>4. Stakeholder Analysis &amp; User Personas</w:t>
+      </w:r>
+    </w:p>
+    <w:tbl>
+      <w:tblPr>
+        <w:tblStyle w:val="GridTable5Dark-Accent5"/>
+        <w:tblW w:w="0" w:type="auto"/>
+        <w:tblLook w:val="04A0" w:firstRow="1" w:lastRow="0" w:firstColumn="1" w:lastColumn="0" w:noHBand="0" w:noVBand="1"/>
+      </w:tblPr>
+      <w:tblGrid>
+        <w:gridCol w:w="2602"/>
+        <w:gridCol w:w="2205"/>
+        <w:gridCol w:w="2212"/>
+        <w:gridCol w:w="2331"/>
+      </w:tblGrid>
+      <w:tr>
+        <w:trPr>
+          <w:cnfStyle w:val="100000000000" w:firstRow="1" w:lastRow="0" w:firstColumn="0" w:lastColumn="0" w:oddVBand="0" w:evenVBand="0" w:oddHBand="0" w:evenHBand="0" w:firstRowFirstColumn="0" w:firstRowLastColumn="0" w:lastRowFirstColumn="0" w:lastRowLastColumn="0"/>
+        </w:trPr>
+        <w:tc>
+          <w:tcPr>
+            <w:cnfStyle w:val="001000000000" w:firstRow="0" w:lastRow="0" w:firstColumn="1" w:lastColumn="0" w:oddVBand="0" w:evenVBand="0" w:oddHBand="0" w:evenHBand="0" w:firstRowFirstColumn="0" w:firstRowLastColumn="0" w:lastRowFirstColumn="0" w:lastRowLastColumn="0"/>
+            <w:tcW w:w="0" w:type="auto"/>
+            <w:hideMark/>
+          </w:tcPr>
+          <w:p>
+            <w:pPr>
+              <w:spacing w:after="160" w:line="278" w:lineRule="auto"/>
+            </w:pPr>
+            <w:r>
+              <w:t>Stakeholder Group</w:t>
+            </w:r>
+          </w:p>
+        </w:tc>
+        <w:tc>
+          <w:tcPr>
+            <w:tcW w:w="0" w:type="auto"/>
+            <w:hideMark/>
+          </w:tcPr>
+          <w:p>
+            <w:pPr>
+              <w:spacing w:after="160" w:line="278" w:lineRule="auto"/>
+              <w:cnfStyle w:val="100000000000" w:firstRow="1" w:lastRow="0" w:firstColumn="0" w:lastColumn="0" w:oddVBand="0" w:evenVBand="0" w:oddHBand="0" w:evenHBand="0" w:firstRowFirstColumn="0" w:firstRowLastColumn="0" w:lastRowFirstColumn="0" w:lastRowLastColumn="0"/>
+            </w:pPr>
+            <w:r>
+              <w:t>Primary Influence/Interest</w:t>
+            </w:r>
+          </w:p>
+        </w:tc>
+        <w:tc>
+          <w:tcPr>
+            <w:tcW w:w="0" w:type="auto"/>
+            <w:hideMark/>
+          </w:tcPr>
+          <w:p>
+            <w:pPr>
+              <w:spacing w:after="160" w:line="278" w:lineRule="auto"/>
+              <w:cnfStyle w:val="100000000000" w:firstRow="1" w:lastRow="0" w:firstColumn="0" w:lastColumn="0" w:oddVBand="0" w:evenVBand="0" w:oddHBand="0" w:evenHBand="0" w:firstRowFirstColumn="0" w:firstRowLastColumn="0" w:lastRowFirstColumn="0" w:lastRowLastColumn="0"/>
+            </w:pPr>
+            <w:r>
+              <w:t>Key Goals &amp; Motivations</w:t>
+            </w:r>
+          </w:p>
+        </w:tc>
+        <w:tc>
+          <w:tcPr>
+            <w:tcW w:w="0" w:type="auto"/>
+            <w:hideMark/>
+          </w:tcPr>
+          <w:p>
+            <w:pPr>
+              <w:spacing w:after="160" w:line="278" w:lineRule="auto"/>
+              <w:cnfStyle w:val="100000000000" w:firstRow="1" w:lastRow="0" w:firstColumn="0" w:lastColumn="0" w:oddVBand="0" w:evenVBand="0" w:oddHBand="0" w:evenHBand="0" w:firstRowFirstColumn="0" w:firstRowLastColumn="0" w:lastRowFirstColumn="0" w:lastRowLastColumn="0"/>
+            </w:pPr>
+            <w:r>
+              <w:t>Potential Concerns</w:t>
+            </w:r>
+          </w:p>
+        </w:tc>
+      </w:tr>
+      <w:tr>
+        <w:trPr>
+          <w:cnfStyle w:val="000000100000" w:firstRow="0" w:lastRow="0" w:firstColumn="0" w:lastColumn="0" w:oddVBand="0" w:evenVBand="0" w:oddHBand="1" w:evenHBand="0" w:firstRowFirstColumn="0" w:firstRowLastColumn="0" w:lastRowFirstColumn="0" w:lastRowLastColumn="0"/>
+        </w:trPr>
+        <w:tc>
+          <w:tcPr>
+            <w:cnfStyle w:val="001000000000" w:firstRow="0" w:lastRow="0" w:firstColumn="1" w:lastColumn="0" w:oddVBand="0" w:evenVBand="0" w:oddHBand="0" w:evenHBand="0" w:firstRowFirstColumn="0" w:firstRowLastColumn="0" w:lastRowFirstColumn="0" w:lastRowLastColumn="0"/>
+            <w:tcW w:w="0" w:type="auto"/>
+            <w:hideMark/>
+          </w:tcPr>
+          <w:p>
+            <w:pPr>
+              <w:spacing w:after="160" w:line="278" w:lineRule="auto"/>
+            </w:pPr>
+            <w:r>
+              <w:t>Citizens/Residents (End User)</w:t>
+            </w:r>
+          </w:p>
+        </w:tc>
+        <w:tc>
+          <w:tcPr>
+            <w:tcW w:w="0" w:type="auto"/>
+            <w:hideMark/>
+          </w:tcPr>
+          <w:p>
+            <w:pPr>
+              <w:spacing w:after="160" w:line="278" w:lineRule="auto"/>
+              <w:cnfStyle w:val="000000100000" w:firstRow="0" w:lastRow="0" w:firstColumn="0" w:lastColumn="0" w:oddVBand="0" w:evenVBand="0" w:oddHBand="1" w:evenHBand="0" w:firstRowFirstColumn="0" w:firstRowLastColumn="0" w:lastRowFirstColumn="0" w:lastRowLastColumn="0"/>
+            </w:pPr>
+            <w:r>
+              <w:t>Service outcome, ease of use.</w:t>
+            </w:r>
+          </w:p>
+        </w:tc>
+        <w:tc>
+          <w:tcPr>
+            <w:tcW w:w="0" w:type="auto"/>
+            <w:hideMark/>
+          </w:tcPr>
+          <w:p>
+            <w:pPr>
+              <w:spacing w:after="160" w:line="278" w:lineRule="auto"/>
+              <w:cnfStyle w:val="000000100000" w:firstRow="0" w:lastRow="0" w:firstColumn="0" w:lastColumn="0" w:oddVBand="0" w:evenVBand="0" w:oddHBand="1" w:evenHBand="0" w:firstRowFirstColumn="0" w:firstRowLastColumn="0" w:lastRowFirstColumn="0" w:lastRowLastColumn="0"/>
+            </w:pPr>
+            <w:r>
+              <w:t>Get accurate information quickly, complete tasks without errors or multiple visits, save time.</w:t>
+            </w:r>
+          </w:p>
+        </w:tc>
+        <w:tc>
+          <w:tcPr>
+            <w:tcW w:w="0" w:type="auto"/>
+            <w:hideMark/>
+          </w:tcPr>
+          <w:p>
+            <w:pPr>
+              <w:spacing w:after="160" w:line="278" w:lineRule="auto"/>
+              <w:cnfStyle w:val="000000100000" w:firstRow="0" w:lastRow="0" w:firstColumn="0" w:lastColumn="0" w:oddVBand="0" w:evenVBand="0" w:oddHBand="1" w:evenHBand="0" w:firstRowFirstColumn="0" w:firstRowLastColumn="0" w:lastRowFirstColumn="0" w:lastRowLastColumn="0"/>
+            </w:pPr>
+            <w:r>
+              <w:t>Trust in AI accuracy, data privacy, accessibility for non-tech users.</w:t>
+            </w:r>
+          </w:p>
+        </w:tc>
+      </w:tr>
+      <w:tr>
+        <w:tc>
+          <w:tcPr>
+            <w:cnfStyle w:val="001000000000" w:firstRow="0" w:lastRow="0" w:firstColumn="1" w:lastColumn="0" w:oddVBand="0" w:evenVBand="0" w:oddHBand="0" w:evenHBand="0" w:firstRowFirstColumn="0" w:firstRowLastColumn="0" w:lastRowFirstColumn="0" w:lastRowLastColumn="0"/>
+            <w:tcW w:w="0" w:type="auto"/>
+            <w:hideMark/>
+          </w:tcPr>
+          <w:p>
+            <w:pPr>
+              <w:spacing w:after="160" w:line="278" w:lineRule="auto"/>
+            </w:pPr>
+            <w:r>
+              <w:t>Municipal Frontline Staff</w:t>
+            </w:r>
+          </w:p>
+        </w:tc>
+        <w:tc>
+          <w:tcPr>
+            <w:tcW w:w="0" w:type="auto"/>
+            <w:hideMark/>
+          </w:tcPr>
+          <w:p>
+            <w:pPr>
+              <w:spacing w:after="160" w:line="278" w:lineRule="auto"/>
+              <w:cnfStyle w:val="000000000000" w:firstRow="0" w:lastRow="0" w:firstColumn="0" w:lastColumn="0" w:oddVBand="0" w:evenVBand="0" w:oddHBand="0" w:evenHBand="0" w:firstRowFirstColumn="0" w:firstRowLastColumn="0" w:lastRowFirstColumn="0" w:lastRowLastColumn="0"/>
+            </w:pPr>
+            <w:r>
+              <w:t>Workload, job satisfaction.</w:t>
+            </w:r>
+          </w:p>
+        </w:tc>
+        <w:tc>
+          <w:tcPr>
+            <w:tcW w:w="0" w:type="auto"/>
+            <w:hideMark/>
+          </w:tcPr>
+          <w:p>
+            <w:pPr>
+              <w:spacing w:after="160" w:line="278" w:lineRule="auto"/>
+              <w:cnfStyle w:val="000000000000" w:firstRow="0" w:lastRow="0" w:firstColumn="0" w:lastColumn="0" w:oddVBand="0" w:evenVBand="0" w:oddHBand="0" w:evenHBand="0" w:firstRowFirstColumn="0" w:firstRowLastColumn="0" w:lastRowFirstColumn="0" w:lastRowLastColumn="0"/>
+            </w:pPr>
+            <w:r>
+              <w:t>Reduce repetitive queries, focus on complex cases, have a reliable tool to refer citizens to.</w:t>
+            </w:r>
+          </w:p>
+        </w:tc>
+        <w:tc>
+          <w:tcPr>
+            <w:tcW w:w="0" w:type="auto"/>
+            <w:hideMark/>
+          </w:tcPr>
+          <w:p>
+            <w:pPr>
+              <w:spacing w:after="160" w:line="278" w:lineRule="auto"/>
+              <w:cnfStyle w:val="000000000000" w:firstRow="0" w:lastRow="0" w:firstColumn="0" w:lastColumn="0" w:oddVBand="0" w:evenVBand="0" w:oddHBand="0" w:evenHBand="0" w:firstRowFirstColumn="0" w:firstRowLastColumn="0" w:lastRowFirstColumn="0" w:lastRowLastColumn="0"/>
+            </w:pPr>
+            <w:r>
+              <w:t>Fear of job displacement, increased complexity if tool fails, reliance on accurate knowledge base.</w:t>
+            </w:r>
+          </w:p>
+        </w:tc>
+      </w:tr>
+      <w:tr>
+        <w:trPr>
+          <w:cnfStyle w:val="000000100000" w:firstRow="0" w:lastRow="0" w:firstColumn="0" w:lastColumn="0" w:oddVBand="0" w:evenVBand="0" w:oddHBand="1" w:evenHBand="0" w:firstRowFirstColumn="0" w:firstRowLastColumn="0" w:lastRowFirstColumn="0" w:lastRowLastColumn="0"/>
+        </w:trPr>
+        <w:tc>
+          <w:tcPr>
+            <w:cnfStyle w:val="001000000000" w:firstRow="0" w:lastRow="0" w:firstColumn="1" w:lastColumn="0" w:oddVBand="0" w:evenVBand="0" w:oddHBand="0" w:evenHBand="0" w:firstRowFirstColumn="0" w:firstRowLastColumn="0" w:lastRowFirstColumn="0" w:lastRowLastColumn="0"/>
+            <w:tcW w:w="0" w:type="auto"/>
+            <w:hideMark/>
+          </w:tcPr>
+          <w:p>
+            <w:pPr>
+              <w:spacing w:after="160" w:line="278" w:lineRule="auto"/>
+            </w:pPr>
+            <w:r>
+              <w:lastRenderedPageBreak/>
+              <w:t>Department Heads &amp; Managers</w:t>
+            </w:r>
+          </w:p>
+        </w:tc>
+        <w:tc>
+          <w:tcPr>
+            <w:tcW w:w="0" w:type="auto"/>
+            <w:hideMark/>
+          </w:tcPr>
+          <w:p>
+            <w:pPr>
+              <w:spacing w:after="160" w:line="278" w:lineRule="auto"/>
+              <w:cnfStyle w:val="000000100000" w:firstRow="0" w:lastRow="0" w:firstColumn="0" w:lastColumn="0" w:oddVBand="0" w:evenVBand="0" w:oddHBand="1" w:evenHBand="0" w:firstRowFirstColumn="0" w:firstRowLastColumn="0" w:lastRowFirstColumn="0" w:lastRowLastColumn="0"/>
+            </w:pPr>
+            <w:r>
+              <w:t>Operational efficiency, budget, performance metrics.</w:t>
+            </w:r>
+          </w:p>
+        </w:tc>
+        <w:tc>
+          <w:tcPr>
+            <w:tcW w:w="0" w:type="auto"/>
+            <w:hideMark/>
+          </w:tcPr>
+          <w:p>
+            <w:pPr>
+              <w:spacing w:after="160" w:line="278" w:lineRule="auto"/>
+              <w:cnfStyle w:val="000000100000" w:firstRow="0" w:lastRow="0" w:firstColumn="0" w:lastColumn="0" w:oddVBand="0" w:evenVBand="0" w:oddHBand="1" w:evenHBand="0" w:firstRowFirstColumn="0" w:firstRowLastColumn="0" w:lastRowFirstColumn="0" w:lastRowLastColumn="0"/>
+            </w:pPr>
+            <w:r>
+              <w:t>Meet service-level agreements (SLAs), reduce backlog, demonstrate innovation, improve citizen satisfaction scores.</w:t>
+            </w:r>
+          </w:p>
+        </w:tc>
+        <w:tc>
+          <w:tcPr>
+            <w:tcW w:w="0" w:type="auto"/>
+            <w:hideMark/>
+          </w:tcPr>
+          <w:p>
+            <w:pPr>
+              <w:spacing w:after="160" w:line="278" w:lineRule="auto"/>
+              <w:cnfStyle w:val="000000100000" w:firstRow="0" w:lastRow="0" w:firstColumn="0" w:lastColumn="0" w:oddVBand="0" w:evenVBand="0" w:oddHBand="1" w:evenHBand="0" w:firstRowFirstColumn="0" w:firstRowLastColumn="0" w:lastRowFirstColumn="0" w:lastRowLastColumn="0"/>
+            </w:pPr>
+            <w:r>
+              <w:t>Implementation cost, ROI, change management with staff, vendor lock-in.</w:t>
+            </w:r>
+          </w:p>
+        </w:tc>
+      </w:tr>
+      <w:tr>
+        <w:tc>
+          <w:tcPr>
+            <w:cnfStyle w:val="001000000000" w:firstRow="0" w:lastRow="0" w:firstColumn="1" w:lastColumn="0" w:oddVBand="0" w:evenVBand="0" w:oddHBand="0" w:evenHBand="0" w:firstRowFirstColumn="0" w:firstRowLastColumn="0" w:lastRowFirstColumn="0" w:lastRowLastColumn="0"/>
+            <w:tcW w:w="0" w:type="auto"/>
+            <w:hideMark/>
+          </w:tcPr>
+          <w:p>
+            <w:pPr>
+              <w:spacing w:after="160" w:line="278" w:lineRule="auto"/>
+            </w:pPr>
+            <w:r>
+              <w:t>IT &amp; Digital Transformation Team</w:t>
+            </w:r>
+          </w:p>
+        </w:tc>
+        <w:tc>
+          <w:tcPr>
+            <w:tcW w:w="0" w:type="auto"/>
+            <w:hideMark/>
+          </w:tcPr>
+          <w:p>
+            <w:pPr>
+              <w:spacing w:after="160" w:line="278" w:lineRule="auto"/>
+              <w:cnfStyle w:val="000000000000" w:firstRow="0" w:lastRow="0" w:firstColumn="0" w:lastColumn="0" w:oddVBand="0" w:evenVBand="0" w:oddHBand="0" w:evenHBand="0" w:firstRowFirstColumn="0" w:firstRowLastColumn="0" w:lastRowFirstColumn="0" w:lastRowLastColumn="0"/>
+            </w:pPr>
+            <w:r>
+              <w:t>System integration, security, maintenance.</w:t>
+            </w:r>
+          </w:p>
+        </w:tc>
+        <w:tc>
+          <w:tcPr>
+            <w:tcW w:w="0" w:type="auto"/>
+            <w:hideMark/>
+          </w:tcPr>
+          <w:p>
+            <w:pPr>
+              <w:spacing w:after="160" w:line="278" w:lineRule="auto"/>
+              <w:cnfStyle w:val="000000000000" w:firstRow="0" w:lastRow="0" w:firstColumn="0" w:lastColumn="0" w:oddVBand="0" w:evenVBand="0" w:oddHBand="0" w:evenHBand="0" w:firstRowFirstColumn="0" w:firstRowLastColumn="0" w:lastRowFirstColumn="0" w:lastRowLastColumn="0"/>
+            </w:pPr>
+            <w:r>
+              <w:t>Choose a scalable, secure platform that integrates with existing tech stack, easy to maintain and update.</w:t>
+            </w:r>
+          </w:p>
+        </w:tc>
+        <w:tc>
+          <w:tcPr>
+            <w:tcW w:w="0" w:type="auto"/>
+            <w:hideMark/>
+          </w:tcPr>
+          <w:p>
+            <w:pPr>
+              <w:spacing w:after="160" w:line="278" w:lineRule="auto"/>
+              <w:cnfStyle w:val="000000000000" w:firstRow="0" w:lastRow="0" w:firstColumn="0" w:lastColumn="0" w:oddVBand="0" w:evenVBand="0" w:oddHBand="0" w:evenHBand="0" w:firstRowFirstColumn="0" w:firstRowLastColumn="0" w:lastRowFirstColumn="0" w:lastRowLastColumn="0"/>
+            </w:pPr>
+            <w:r>
+              <w:t>Compliance with government security standards (e.g., FedRAMP, local equivalents), API reliability, data sovereignty.</w:t>
+            </w:r>
+          </w:p>
+        </w:tc>
+      </w:tr>
+      <w:tr>
+        <w:trPr>
+          <w:cnfStyle w:val="000000100000" w:firstRow="0" w:lastRow="0" w:firstColumn="0" w:lastColumn="0" w:oddVBand="0" w:evenVBand="0" w:oddHBand="1" w:evenHBand="0" w:firstRowFirstColumn="0" w:firstRowLastColumn="0" w:lastRowFirstColumn="0" w:lastRowLastColumn="0"/>
+        </w:trPr>
+        <w:tc>
+          <w:tcPr>
+            <w:cnfStyle w:val="001000000000" w:firstRow="0" w:lastRow="0" w:firstColumn="1" w:lastColumn="0" w:oddVBand="0" w:evenVBand="0" w:oddHBand="0" w:evenHBand="0" w:firstRowFirstColumn="0" w:firstRowLastColumn="0" w:lastRowFirstColumn="0" w:lastRowLastColumn="0"/>
+            <w:tcW w:w="0" w:type="auto"/>
+            <w:hideMark/>
+          </w:tcPr>
+          <w:p>
+            <w:pPr>
+              <w:spacing w:after="160" w:line="278" w:lineRule="auto"/>
+            </w:pPr>
+            <w:r>
+              <w:t>Policy &amp; Legal Team</w:t>
+            </w:r>
+          </w:p>
+        </w:tc>
+        <w:tc>
+          <w:tcPr>
+            <w:tcW w:w="0" w:type="auto"/>
+            <w:hideMark/>
+          </w:tcPr>
+          <w:p>
+            <w:pPr>
+              <w:spacing w:after="160" w:line="278" w:lineRule="auto"/>
+              <w:cnfStyle w:val="000000100000" w:firstRow="0" w:lastRow="0" w:firstColumn="0" w:lastColumn="0" w:oddVBand="0" w:evenVBand="0" w:oddHBand="1" w:evenHBand="0" w:firstRowFirstColumn="0" w:firstRowLastColumn="0" w:lastRowFirstColumn="0" w:lastRowLastColumn="0"/>
+            </w:pPr>
+            <w:r>
+              <w:t>Compliance, risk management.</w:t>
+            </w:r>
+          </w:p>
+        </w:tc>
+        <w:tc>
+          <w:tcPr>
+            <w:tcW w:w="0" w:type="auto"/>
+            <w:hideMark/>
+          </w:tcPr>
+          <w:p>
+            <w:pPr>
+              <w:spacing w:after="160" w:line="278" w:lineRule="auto"/>
+              <w:cnfStyle w:val="000000100000" w:firstRow="0" w:lastRow="0" w:firstColumn="0" w:lastColumn="0" w:oddVBand="0" w:evenVBand="0" w:oddHBand="1" w:evenHBand="0" w:firstRowFirstColumn="0" w:firstRowLastColumn="0" w:lastRowFirstColumn="0" w:lastRowLastColumn="0"/>
+            </w:pPr>
+            <w:r>
+              <w:t>Ensure all agent responses are compliant with regulations, avoid liability from incorrect advice, manage data according to privacy laws (GDPR, etc.).</w:t>
+            </w:r>
+          </w:p>
+        </w:tc>
+        <w:tc>
+          <w:tcPr>
+            <w:tcW w:w="0" w:type="auto"/>
+            <w:hideMark/>
+          </w:tcPr>
+          <w:p>
+            <w:pPr>
+              <w:spacing w:after="160" w:line="278" w:lineRule="auto"/>
+              <w:cnfStyle w:val="000000100000" w:firstRow="0" w:lastRow="0" w:firstColumn="0" w:lastColumn="0" w:oddVBand="0" w:evenVBand="0" w:oddHBand="1" w:evenHBand="0" w:firstRowFirstColumn="0" w:firstRowLastColumn="0" w:lastRowFirstColumn="0" w:lastRowLastColumn="0"/>
+            </w:pPr>
+            <w:r>
+              <w:t>Hallucinations or inaccurate information, audit trail of interactions, consent management.</w:t>
+            </w:r>
+          </w:p>
+        </w:tc>
+      </w:tr>
+      <w:tr>
+        <w:tc>
+          <w:tcPr>
+            <w:cnfStyle w:val="001000000000" w:firstRow="0" w:lastRow="0" w:firstColumn="1" w:lastColumn="0" w:oddVBand="0" w:evenVBand="0" w:oddHBand="0" w:evenHBand="0" w:firstRowFirstColumn="0" w:firstRowLastColumn="0" w:lastRowFirstColumn="0" w:lastRowLastColumn="0"/>
+            <w:tcW w:w="0" w:type="auto"/>
+            <w:hideMark/>
+          </w:tcPr>
+          <w:p>
+            <w:pPr>
+              <w:spacing w:after="160" w:line="278" w:lineRule="auto"/>
+            </w:pPr>
+            <w:proofErr w:type="spellStart"/>
+            <w:r>
+              <w:t>OptimAlze</w:t>
+            </w:r>
+            <w:proofErr w:type="spellEnd"/>
+            <w:r>
+              <w:t xml:space="preserve"> Development Team</w:t>
+            </w:r>
+          </w:p>
+        </w:tc>
+        <w:tc>
+          <w:tcPr>
+            <w:tcW w:w="0" w:type="auto"/>
+            <w:hideMark/>
+          </w:tcPr>
+          <w:p>
+            <w:pPr>
+              <w:spacing w:after="160" w:line="278" w:lineRule="auto"/>
+              <w:cnfStyle w:val="000000000000" w:firstRow="0" w:lastRow="0" w:firstColumn="0" w:lastColumn="0" w:oddVBand="0" w:evenVBand="0" w:oddHBand="0" w:evenHBand="0" w:firstRowFirstColumn="0" w:firstRowLastColumn="0" w:lastRowFirstColumn="0" w:lastRowLastColumn="0"/>
+            </w:pPr>
+            <w:r>
+              <w:t>Building a robust, scalable product.</w:t>
+            </w:r>
+          </w:p>
+        </w:tc>
+        <w:tc>
+          <w:tcPr>
+            <w:tcW w:w="0" w:type="auto"/>
+            <w:hideMark/>
+          </w:tcPr>
+          <w:p>
+            <w:pPr>
+              <w:spacing w:after="160" w:line="278" w:lineRule="auto"/>
+              <w:cnfStyle w:val="000000000000" w:firstRow="0" w:lastRow="0" w:firstColumn="0" w:lastColumn="0" w:oddVBand="0" w:evenVBand="0" w:oddHBand="0" w:evenHBand="0" w:firstRowFirstColumn="0" w:firstRowLastColumn="0" w:lastRowFirstColumn="0" w:lastRowLastColumn="0"/>
+            </w:pPr>
+            <w:r>
+              <w:t>Clear use cases, access to domain experts for training, well-defined success criteria.</w:t>
+            </w:r>
+          </w:p>
+        </w:tc>
+        <w:tc>
+          <w:tcPr>
+            <w:tcW w:w="0" w:type="auto"/>
+            <w:hideMark/>
+          </w:tcPr>
+          <w:p>
+            <w:pPr>
+              <w:spacing w:after="160" w:line="278" w:lineRule="auto"/>
+              <w:cnfStyle w:val="000000000000" w:firstRow="0" w:lastRow="0" w:firstColumn="0" w:lastColumn="0" w:oddVBand="0" w:evenVBand="0" w:oddHBand="0" w:evenHBand="0" w:firstRowFirstColumn="0" w:firstRowLastColumn="0" w:lastRowFirstColumn="0" w:lastRowLastColumn="0"/>
+            </w:pPr>
+            <w:r>
+              <w:t>Ambiguous government processes, difficulty accessing training data, strict change control processes.</w:t>
+            </w:r>
+          </w:p>
+        </w:tc>
+      </w:tr>
+    </w:tbl>
+    <w:p>
+      <w:r>
+        <w:rPr>
+          <w:b/>
+          <w:bCs/>
+        </w:rPr>
+        <w:t>Primary User Persona: "Busy Resident"</w:t>
+      </w:r>
+    </w:p>
+    <w:p>
+      <w:pPr>
+        <w:numPr>
+          <w:ilvl w:val="0"/>
+          <w:numId w:val="10"/>
+        </w:numPr>
+      </w:pPr>
+      <w:r>
+        <w:rPr>
+          <w:b/>
+          <w:bCs/>
+        </w:rPr>
+        <w:t>Name:</w:t>
+      </w:r>
+      <w:r>
+        <w:t> Maria Schmidt</w:t>
+      </w:r>
+    </w:p>
+    <w:p>
+      <w:pPr>
+        <w:numPr>
+          <w:ilvl w:val="0"/>
+          <w:numId w:val="10"/>
+        </w:numPr>
+      </w:pPr>
+      <w:r>
+        <w:rPr>
+          <w:b/>
+          <w:bCs/>
+        </w:rPr>
+        <w:t>Role:</w:t>
+      </w:r>
+      <w:r>
+        <w:t> Working parent, part-time student.</w:t>
+      </w:r>
+    </w:p>
+    <w:p>
+      <w:pPr>
+        <w:numPr>
+          <w:ilvl w:val="0"/>
+          <w:numId w:val="10"/>
+        </w:numPr>
+      </w:pPr>
+      <w:r>
+        <w:rPr>
+          <w:b/>
+          <w:bCs/>
+        </w:rPr>
+        <w:lastRenderedPageBreak/>
+        <w:t>Context:</w:t>
+      </w:r>
+      <w:r>
+        <w:t> Needs to renew her parking permit but can only deal with government matters during evenings or weekends. Previously wasted an hour on the confusing website and had an application rejected due to a blurry document scan.</w:t>
+      </w:r>
+    </w:p>
+    <w:p>
+      <w:pPr>
+        <w:numPr>
+          <w:ilvl w:val="0"/>
+          <w:numId w:val="10"/>
+        </w:numPr>
+      </w:pPr>
+      <w:r>
+        <w:rPr>
+          <w:b/>
+          <w:bCs/>
+        </w:rPr>
+        <w:t>Goals:</w:t>
+      </w:r>
+      <w:r>
+        <w:t> Find the exact requirements, upload the right documents correctly the first time, and get a confirmed application without visiting city hall.</w:t>
+      </w:r>
+    </w:p>
+    <w:p>
+      <w:pPr>
+        <w:numPr>
+          <w:ilvl w:val="0"/>
+          <w:numId w:val="10"/>
+        </w:numPr>
+      </w:pPr>
+      <w:r>
+        <w:rPr>
+          <w:b/>
+          <w:bCs/>
+        </w:rPr>
+        <w:t>Frustrations:</w:t>
+      </w:r>
+      <w:r>
+        <w:t> Inflexible office hours, unclear instructions, fear of making mistakes.</w:t>
+      </w:r>
+    </w:p>
+    <w:p>
+      <w:pPr>
+        <w:rPr>
+          <w:b/>
+          <w:bCs/>
+        </w:rPr>
+      </w:pPr>
+      <w:r>
+        <w:rPr>
+          <w:b/>
+          <w:bCs/>
+        </w:rPr>
+        <w:t>5. Solution Vision &amp; Value Proposition</w:t>
+      </w:r>
+    </w:p>
+    <w:p>
+      <w:proofErr w:type="spellStart"/>
+      <w:r>
+        <w:t>OptimAlze</w:t>
+      </w:r>
+      <w:proofErr w:type="spellEnd"/>
+      <w:r>
+        <w:t xml:space="preserve"> Buddy is not a chatbot; it is an </w:t>
+      </w:r>
+      <w:r>
+        <w:rPr>
+          <w:b/>
+          <w:bCs/>
+        </w:rPr>
+        <w:t>AI-Powered Public Servant</w:t>
+      </w:r>
+      <w:r>
+        <w:t>. While generic chatbots provide scripted responses and simple FAQ matching, our solution is built on three core, integrated capabilities that create a truly intelligent agent:</w:t>
+      </w:r>
+    </w:p>
+    <w:p>
+      <w:pPr>
+        <w:numPr>
+          <w:ilvl w:val="0"/>
+          <w:numId w:val="11"/>
+        </w:numPr>
+      </w:pPr>
+      <w:r>
+        <w:rPr>
+          <w:b/>
+          <w:bCs/>
+        </w:rPr>
+        <w:t>Accurate, Trustworthy Information (The Knowledgeable Clerk):</w:t>
+      </w:r>
+      <w:r>
+        <w:t> Using Retrieval-Augmented Generation (RAG), the agent grounds every response in the municipality's actual policy documents, bylaws, and official databases. This eliminates hallucinations and provides citizens with citable, accurate information, building essential trust in public institutions.</w:t>
+      </w:r>
+    </w:p>
+    <w:p>
+      <w:pPr>
+        <w:numPr>
+          <w:ilvl w:val="0"/>
+          <w:numId w:val="11"/>
+        </w:numPr>
+      </w:pPr>
+      <w:r>
+        <w:rPr>
+          <w:b/>
+          <w:bCs/>
+        </w:rPr>
+        <w:t>Action-Oriented Assistance (The Proactive Facilitator):</w:t>
+      </w:r>
+      <w:r>
+        <w:t> The agent understands user intent and can orchestrate multi-step workflows. It doesn't just say "fill out Form XYZ"; it can guide the user through the form conversationally, pre-fill known data, and upon completion, submit it to the correct department or book the necessary follow-up appointment, transforming information into action.</w:t>
+      </w:r>
+    </w:p>
+    <w:p>
+      <w:pPr>
+        <w:numPr>
+          <w:ilvl w:val="0"/>
+          <w:numId w:val="11"/>
+        </w:numPr>
+      </w:pPr>
+      <w:r>
+        <w:rPr>
+          <w:b/>
+          <w:bCs/>
+        </w:rPr>
+        <w:t>Intelligent Gatekeeping (The Quality Control Officer):</w:t>
+      </w:r>
+      <w:r>
+        <w:t> Before a citizen submits an application, the agent uses computer vision and rules to validate uploaded documents in real-time. It can check for legibility, completeness, expiration dates, and format, providing instant feedback like "Your ID photo is too dark, please retake in better light." This prevents the most common cause of processing delays and rejections.</w:t>
+      </w:r>
+    </w:p>
+    <w:p>
+      <w:r>
+        <w:t>The value proposition is therefore tripartite:</w:t>
+      </w:r>
+    </w:p>
+    <w:p>
+      <w:pPr>
+        <w:numPr>
+          <w:ilvl w:val="0"/>
+          <w:numId w:val="12"/>
+        </w:numPr>
+      </w:pPr>
+      <w:r>
+        <w:rPr>
+          <w:b/>
+          <w:bCs/>
+        </w:rPr>
+        <w:t>For Citizens:</w:t>
+      </w:r>
+      <w:r>
+        <w:t> Simplicity, speed, and certainty in accessing public services.</w:t>
+      </w:r>
+    </w:p>
+    <w:p>
+      <w:pPr>
+        <w:numPr>
+          <w:ilvl w:val="0"/>
+          <w:numId w:val="12"/>
+        </w:numPr>
+      </w:pPr>
+      <w:r>
+        <w:rPr>
+          <w:b/>
+          <w:bCs/>
+        </w:rPr>
+        <w:t>For Staff:</w:t>
+      </w:r>
+      <w:r>
+        <w:t> Liberation from transactional tasks to focus on meaningful, complex citizen support.</w:t>
+      </w:r>
+    </w:p>
+    <w:p>
+      <w:pPr>
+        <w:numPr>
+          <w:ilvl w:val="0"/>
+          <w:numId w:val="12"/>
+        </w:numPr>
+      </w:pPr>
+      <w:r>
+        <w:rPr>
+          <w:b/>
+          <w:bCs/>
+        </w:rPr>
+        <w:t>For Government:</w:t>
+      </w:r>
+      <w:r>
+        <w:t> Higher operational efficiency, improved compliance, and enhanced public trust through transparent, consistent service delivery.</w:t>
+      </w:r>
+    </w:p>
+    <w:p/>
     <w:sectPr>
       <w:pgSz w:w="12240" w:h="15840"/>
       <w:pgMar w:top="1440" w:right="1440" w:bottom="1440" w:left="1440" w:header="720" w:footer="720" w:gutter="0"/>

</xml_diff>

<commit_message>
BRD: documented data sources and key assumptions
</commit_message>
<xml_diff>
--- a/Documents/Business Requirements Document.docx
+++ b/Documents/Business Requirements Document.docx
@@ -2384,7 +2384,1742 @@
         <w:t> Higher operational efficiency, improved compliance, and enhanced public trust through transparent, consistent service delivery.</w:t>
       </w:r>
     </w:p>
-    <w:p/>
+    <w:p>
+      <w:pPr>
+        <w:rPr>
+          <w:b/>
+          <w:bCs/>
+        </w:rPr>
+      </w:pPr>
+      <w:r>
+        <w:rPr>
+          <w:b/>
+          <w:bCs/>
+        </w:rPr>
+        <w:t>6. Detailed Requirements Specification</w:t>
+      </w:r>
+    </w:p>
+    <w:p>
+      <w:pPr>
+        <w:rPr>
+          <w:b/>
+          <w:bCs/>
+        </w:rPr>
+      </w:pPr>
+      <w:r>
+        <w:rPr>
+          <w:b/>
+          <w:bCs/>
+        </w:rPr>
+        <w:lastRenderedPageBreak/>
+        <w:t>6.1 Business &amp; Process Requirements</w:t>
+      </w:r>
+    </w:p>
+    <w:tbl>
+      <w:tblPr>
+        <w:tblStyle w:val="GridTable5Dark-Accent5"/>
+        <w:tblW w:w="0" w:type="auto"/>
+        <w:tblLook w:val="04A0" w:firstRow="1" w:lastRow="0" w:firstColumn="1" w:lastColumn="0" w:noHBand="0" w:noVBand="1"/>
+      </w:tblPr>
+      <w:tblGrid>
+        <w:gridCol w:w="674"/>
+        <w:gridCol w:w="5741"/>
+        <w:gridCol w:w="959"/>
+        <w:gridCol w:w="1976"/>
+      </w:tblGrid>
+      <w:tr>
+        <w:trPr>
+          <w:cnfStyle w:val="100000000000" w:firstRow="1" w:lastRow="0" w:firstColumn="0" w:lastColumn="0" w:oddVBand="0" w:evenVBand="0" w:oddHBand="0" w:evenHBand="0" w:firstRowFirstColumn="0" w:firstRowLastColumn="0" w:lastRowFirstColumn="0" w:lastRowLastColumn="0"/>
+        </w:trPr>
+        <w:tc>
+          <w:tcPr>
+            <w:cnfStyle w:val="001000000000" w:firstRow="0" w:lastRow="0" w:firstColumn="1" w:lastColumn="0" w:oddVBand="0" w:evenVBand="0" w:oddHBand="0" w:evenHBand="0" w:firstRowFirstColumn="0" w:firstRowLastColumn="0" w:lastRowFirstColumn="0" w:lastRowLastColumn="0"/>
+            <w:tcW w:w="0" w:type="auto"/>
+            <w:hideMark/>
+          </w:tcPr>
+          <w:p>
+            <w:pPr>
+              <w:spacing w:after="160" w:line="278" w:lineRule="auto"/>
+            </w:pPr>
+            <w:r>
+              <w:t>ID</w:t>
+            </w:r>
+          </w:p>
+        </w:tc>
+        <w:tc>
+          <w:tcPr>
+            <w:tcW w:w="0" w:type="auto"/>
+            <w:hideMark/>
+          </w:tcPr>
+          <w:p>
+            <w:pPr>
+              <w:spacing w:after="160" w:line="278" w:lineRule="auto"/>
+              <w:cnfStyle w:val="100000000000" w:firstRow="1" w:lastRow="0" w:firstColumn="0" w:lastColumn="0" w:oddVBand="0" w:evenVBand="0" w:oddHBand="0" w:evenHBand="0" w:firstRowFirstColumn="0" w:firstRowLastColumn="0" w:lastRowFirstColumn="0" w:lastRowLastColumn="0"/>
+            </w:pPr>
+            <w:r>
+              <w:t>Business Requirement Description</w:t>
+            </w:r>
+          </w:p>
+        </w:tc>
+        <w:tc>
+          <w:tcPr>
+            <w:tcW w:w="0" w:type="auto"/>
+            <w:hideMark/>
+          </w:tcPr>
+          <w:p>
+            <w:pPr>
+              <w:spacing w:after="160" w:line="278" w:lineRule="auto"/>
+              <w:cnfStyle w:val="100000000000" w:firstRow="1" w:lastRow="0" w:firstColumn="0" w:lastColumn="0" w:oddVBand="0" w:evenVBand="0" w:oddHBand="0" w:evenHBand="0" w:firstRowFirstColumn="0" w:firstRowLastColumn="0" w:lastRowFirstColumn="0" w:lastRowLastColumn="0"/>
+            </w:pPr>
+            <w:r>
+              <w:t>Priority</w:t>
+            </w:r>
+          </w:p>
+        </w:tc>
+        <w:tc>
+          <w:tcPr>
+            <w:tcW w:w="0" w:type="auto"/>
+            <w:hideMark/>
+          </w:tcPr>
+          <w:p>
+            <w:pPr>
+              <w:spacing w:after="160" w:line="278" w:lineRule="auto"/>
+              <w:cnfStyle w:val="100000000000" w:firstRow="1" w:lastRow="0" w:firstColumn="0" w:lastColumn="0" w:oddVBand="0" w:evenVBand="0" w:oddHBand="0" w:evenHBand="0" w:firstRowFirstColumn="0" w:firstRowLastColumn="0" w:lastRowFirstColumn="0" w:lastRowLastColumn="0"/>
+            </w:pPr>
+            <w:r>
+              <w:t>Associated KPI</w:t>
+            </w:r>
+          </w:p>
+        </w:tc>
+      </w:tr>
+      <w:tr>
+        <w:trPr>
+          <w:cnfStyle w:val="000000100000" w:firstRow="0" w:lastRow="0" w:firstColumn="0" w:lastColumn="0" w:oddVBand="0" w:evenVBand="0" w:oddHBand="1" w:evenHBand="0" w:firstRowFirstColumn="0" w:firstRowLastColumn="0" w:lastRowFirstColumn="0" w:lastRowLastColumn="0"/>
+        </w:trPr>
+        <w:tc>
+          <w:tcPr>
+            <w:cnfStyle w:val="001000000000" w:firstRow="0" w:lastRow="0" w:firstColumn="1" w:lastColumn="0" w:oddVBand="0" w:evenVBand="0" w:oddHBand="0" w:evenHBand="0" w:firstRowFirstColumn="0" w:firstRowLastColumn="0" w:lastRowFirstColumn="0" w:lastRowLastColumn="0"/>
+            <w:tcW w:w="0" w:type="auto"/>
+            <w:hideMark/>
+          </w:tcPr>
+          <w:p>
+            <w:pPr>
+              <w:spacing w:after="160" w:line="278" w:lineRule="auto"/>
+            </w:pPr>
+            <w:r>
+              <w:t>BR-001</w:t>
+            </w:r>
+          </w:p>
+        </w:tc>
+        <w:tc>
+          <w:tcPr>
+            <w:tcW w:w="0" w:type="auto"/>
+            <w:hideMark/>
+          </w:tcPr>
+          <w:p>
+            <w:pPr>
+              <w:spacing w:after="160" w:line="278" w:lineRule="auto"/>
+              <w:cnfStyle w:val="000000100000" w:firstRow="0" w:lastRow="0" w:firstColumn="0" w:lastColumn="0" w:oddVBand="0" w:evenVBand="0" w:oddHBand="1" w:evenHBand="0" w:firstRowFirstColumn="0" w:firstRowLastColumn="0" w:lastRowFirstColumn="0" w:lastRowLastColumn="0"/>
+            </w:pPr>
+            <w:r>
+              <w:t>The system must deflect at least 40% of routine informational and transactional inquiries (Tier 0) from human staff to the AI agent.</w:t>
+            </w:r>
+          </w:p>
+        </w:tc>
+        <w:tc>
+          <w:tcPr>
+            <w:tcW w:w="0" w:type="auto"/>
+            <w:hideMark/>
+          </w:tcPr>
+          <w:p>
+            <w:pPr>
+              <w:spacing w:after="160" w:line="278" w:lineRule="auto"/>
+              <w:cnfStyle w:val="000000100000" w:firstRow="0" w:lastRow="0" w:firstColumn="0" w:lastColumn="0" w:oddVBand="0" w:evenVBand="0" w:oddHBand="1" w:evenHBand="0" w:firstRowFirstColumn="0" w:firstRowLastColumn="0" w:lastRowFirstColumn="0" w:lastRowLastColumn="0"/>
+            </w:pPr>
+            <w:r>
+              <w:t>High</w:t>
+            </w:r>
+          </w:p>
+        </w:tc>
+        <w:tc>
+          <w:tcPr>
+            <w:tcW w:w="0" w:type="auto"/>
+            <w:hideMark/>
+          </w:tcPr>
+          <w:p>
+            <w:pPr>
+              <w:spacing w:after="160" w:line="278" w:lineRule="auto"/>
+              <w:cnfStyle w:val="000000100000" w:firstRow="0" w:lastRow="0" w:firstColumn="0" w:lastColumn="0" w:oddVBand="0" w:evenVBand="0" w:oddHBand="1" w:evenHBand="0" w:firstRowFirstColumn="0" w:firstRowLastColumn="0" w:lastRowFirstColumn="0" w:lastRowLastColumn="0"/>
+            </w:pPr>
+            <w:r>
+              <w:t>Staff Inquiry Deflection Rate</w:t>
+            </w:r>
+          </w:p>
+        </w:tc>
+      </w:tr>
+      <w:tr>
+        <w:tc>
+          <w:tcPr>
+            <w:cnfStyle w:val="001000000000" w:firstRow="0" w:lastRow="0" w:firstColumn="1" w:lastColumn="0" w:oddVBand="0" w:evenVBand="0" w:oddHBand="0" w:evenHBand="0" w:firstRowFirstColumn="0" w:firstRowLastColumn="0" w:lastRowFirstColumn="0" w:lastRowLastColumn="0"/>
+            <w:tcW w:w="0" w:type="auto"/>
+            <w:hideMark/>
+          </w:tcPr>
+          <w:p>
+            <w:pPr>
+              <w:spacing w:after="160" w:line="278" w:lineRule="auto"/>
+            </w:pPr>
+            <w:r>
+              <w:t>BR-002</w:t>
+            </w:r>
+          </w:p>
+        </w:tc>
+        <w:tc>
+          <w:tcPr>
+            <w:tcW w:w="0" w:type="auto"/>
+            <w:hideMark/>
+          </w:tcPr>
+          <w:p>
+            <w:pPr>
+              <w:spacing w:after="160" w:line="278" w:lineRule="auto"/>
+              <w:cnfStyle w:val="000000000000" w:firstRow="0" w:lastRow="0" w:firstColumn="0" w:lastColumn="0" w:oddVBand="0" w:evenVBand="0" w:oddHBand="0" w:evenHBand="0" w:firstRowFirstColumn="0" w:firstRowLastColumn="0" w:lastRowFirstColumn="0" w:lastRowLastColumn="0"/>
+            </w:pPr>
+            <w:r>
+              <w:t>The system must provide 24/7 access to accurate, policy-grounded information for citizens, with responses traceable to source documents.</w:t>
+            </w:r>
+          </w:p>
+        </w:tc>
+        <w:tc>
+          <w:tcPr>
+            <w:tcW w:w="0" w:type="auto"/>
+            <w:hideMark/>
+          </w:tcPr>
+          <w:p>
+            <w:pPr>
+              <w:spacing w:after="160" w:line="278" w:lineRule="auto"/>
+              <w:cnfStyle w:val="000000000000" w:firstRow="0" w:lastRow="0" w:firstColumn="0" w:lastColumn="0" w:oddVBand="0" w:evenVBand="0" w:oddHBand="0" w:evenHBand="0" w:firstRowFirstColumn="0" w:firstRowLastColumn="0" w:lastRowFirstColumn="0" w:lastRowLastColumn="0"/>
+            </w:pPr>
+            <w:r>
+              <w:t>High</w:t>
+            </w:r>
+          </w:p>
+        </w:tc>
+        <w:tc>
+          <w:tcPr>
+            <w:tcW w:w="0" w:type="auto"/>
+            <w:hideMark/>
+          </w:tcPr>
+          <w:p>
+            <w:pPr>
+              <w:spacing w:after="160" w:line="278" w:lineRule="auto"/>
+              <w:cnfStyle w:val="000000000000" w:firstRow="0" w:lastRow="0" w:firstColumn="0" w:lastColumn="0" w:oddVBand="0" w:evenVBand="0" w:oddHBand="0" w:evenHBand="0" w:firstRowFirstColumn="0" w:firstRowLastColumn="0" w:lastRowFirstColumn="0" w:lastRowLastColumn="0"/>
+            </w:pPr>
+            <w:r>
+              <w:t>Information Accuracy Score (&gt;95%)</w:t>
+            </w:r>
+          </w:p>
+        </w:tc>
+      </w:tr>
+      <w:tr>
+        <w:trPr>
+          <w:cnfStyle w:val="000000100000" w:firstRow="0" w:lastRow="0" w:firstColumn="0" w:lastColumn="0" w:oddVBand="0" w:evenVBand="0" w:oddHBand="1" w:evenHBand="0" w:firstRowFirstColumn="0" w:firstRowLastColumn="0" w:lastRowFirstColumn="0" w:lastRowLastColumn="0"/>
+        </w:trPr>
+        <w:tc>
+          <w:tcPr>
+            <w:cnfStyle w:val="001000000000" w:firstRow="0" w:lastRow="0" w:firstColumn="1" w:lastColumn="0" w:oddVBand="0" w:evenVBand="0" w:oddHBand="0" w:evenHBand="0" w:firstRowFirstColumn="0" w:firstRowLastColumn="0" w:lastRowFirstColumn="0" w:lastRowLastColumn="0"/>
+            <w:tcW w:w="0" w:type="auto"/>
+            <w:hideMark/>
+          </w:tcPr>
+          <w:p>
+            <w:pPr>
+              <w:spacing w:after="160" w:line="278" w:lineRule="auto"/>
+            </w:pPr>
+            <w:r>
+              <w:t>BR-003</w:t>
+            </w:r>
+          </w:p>
+        </w:tc>
+        <w:tc>
+          <w:tcPr>
+            <w:tcW w:w="0" w:type="auto"/>
+            <w:hideMark/>
+          </w:tcPr>
+          <w:p>
+            <w:pPr>
+              <w:spacing w:after="160" w:line="278" w:lineRule="auto"/>
+              <w:cnfStyle w:val="000000100000" w:firstRow="0" w:lastRow="0" w:firstColumn="0" w:lastColumn="0" w:oddVBand="0" w:evenVBand="0" w:oddHBand="1" w:evenHBand="0" w:firstRowFirstColumn="0" w:firstRowLastColumn="0" w:lastRowFirstColumn="0" w:lastRowLastColumn="0"/>
+            </w:pPr>
+            <w:r>
+              <w:t>The system must guide users through at least 5 defined service application workflows, reducing average completion time by 50% compared to the manual web form process.</w:t>
+            </w:r>
+          </w:p>
+        </w:tc>
+        <w:tc>
+          <w:tcPr>
+            <w:tcW w:w="0" w:type="auto"/>
+            <w:hideMark/>
+          </w:tcPr>
+          <w:p>
+            <w:pPr>
+              <w:spacing w:after="160" w:line="278" w:lineRule="auto"/>
+              <w:cnfStyle w:val="000000100000" w:firstRow="0" w:lastRow="0" w:firstColumn="0" w:lastColumn="0" w:oddVBand="0" w:evenVBand="0" w:oddHBand="1" w:evenHBand="0" w:firstRowFirstColumn="0" w:firstRowLastColumn="0" w:lastRowFirstColumn="0" w:lastRowLastColumn="0"/>
+            </w:pPr>
+            <w:r>
+              <w:t>High</w:t>
+            </w:r>
+          </w:p>
+        </w:tc>
+        <w:tc>
+          <w:tcPr>
+            <w:tcW w:w="0" w:type="auto"/>
+            <w:hideMark/>
+          </w:tcPr>
+          <w:p>
+            <w:pPr>
+              <w:spacing w:after="160" w:line="278" w:lineRule="auto"/>
+              <w:cnfStyle w:val="000000100000" w:firstRow="0" w:lastRow="0" w:firstColumn="0" w:lastColumn="0" w:oddVBand="0" w:evenVBand="0" w:oddHBand="1" w:evenHBand="0" w:firstRowFirstColumn="0" w:firstRowLastColumn="0" w:lastRowFirstColumn="0" w:lastRowLastColumn="0"/>
+            </w:pPr>
+            <w:r>
+              <w:t>Task Completion Time Reduction</w:t>
+            </w:r>
+          </w:p>
+        </w:tc>
+      </w:tr>
+      <w:tr>
+        <w:tc>
+          <w:tcPr>
+            <w:cnfStyle w:val="001000000000" w:firstRow="0" w:lastRow="0" w:firstColumn="1" w:lastColumn="0" w:oddVBand="0" w:evenVBand="0" w:oddHBand="0" w:evenHBand="0" w:firstRowFirstColumn="0" w:firstRowLastColumn="0" w:lastRowFirstColumn="0" w:lastRowLastColumn="0"/>
+            <w:tcW w:w="0" w:type="auto"/>
+            <w:hideMark/>
+          </w:tcPr>
+          <w:p>
+            <w:pPr>
+              <w:spacing w:after="160" w:line="278" w:lineRule="auto"/>
+            </w:pPr>
+            <w:r>
+              <w:t>BR-004</w:t>
+            </w:r>
+          </w:p>
+        </w:tc>
+        <w:tc>
+          <w:tcPr>
+            <w:tcW w:w="0" w:type="auto"/>
+            <w:hideMark/>
+          </w:tcPr>
+          <w:p>
+            <w:pPr>
+              <w:spacing w:after="160" w:line="278" w:lineRule="auto"/>
+              <w:cnfStyle w:val="000000000000" w:firstRow="0" w:lastRow="0" w:firstColumn="0" w:lastColumn="0" w:oddVBand="0" w:evenVBand="0" w:oddHBand="0" w:evenHBand="0" w:firstRowFirstColumn="0" w:firstRowLastColumn="0" w:lastRowFirstColumn="0" w:lastRowLastColumn="0"/>
+            </w:pPr>
+            <w:r>
+              <w:t>The system must pre-validate uploaded documents in real-time, reducing document-related application rejections by 50%.</w:t>
+            </w:r>
+          </w:p>
+        </w:tc>
+        <w:tc>
+          <w:tcPr>
+            <w:tcW w:w="0" w:type="auto"/>
+            <w:hideMark/>
+          </w:tcPr>
+          <w:p>
+            <w:pPr>
+              <w:spacing w:after="160" w:line="278" w:lineRule="auto"/>
+              <w:cnfStyle w:val="000000000000" w:firstRow="0" w:lastRow="0" w:firstColumn="0" w:lastColumn="0" w:oddVBand="0" w:evenVBand="0" w:oddHBand="0" w:evenHBand="0" w:firstRowFirstColumn="0" w:firstRowLastColumn="0" w:lastRowFirstColumn="0" w:lastRowLastColumn="0"/>
+            </w:pPr>
+            <w:r>
+              <w:t>High</w:t>
+            </w:r>
+          </w:p>
+        </w:tc>
+        <w:tc>
+          <w:tcPr>
+            <w:tcW w:w="0" w:type="auto"/>
+            <w:hideMark/>
+          </w:tcPr>
+          <w:p>
+            <w:pPr>
+              <w:spacing w:after="160" w:line="278" w:lineRule="auto"/>
+              <w:cnfStyle w:val="000000000000" w:firstRow="0" w:lastRow="0" w:firstColumn="0" w:lastColumn="0" w:oddVBand="0" w:evenVBand="0" w:oddHBand="0" w:evenHBand="0" w:firstRowFirstColumn="0" w:firstRowLastColumn="0" w:lastRowFirstColumn="0" w:lastRowLastColumn="0"/>
+            </w:pPr>
+            <w:r>
+              <w:t>Document Error Reduction Rate</w:t>
+            </w:r>
+          </w:p>
+        </w:tc>
+      </w:tr>
+      <w:tr>
+        <w:trPr>
+          <w:cnfStyle w:val="000000100000" w:firstRow="0" w:lastRow="0" w:firstColumn="0" w:lastColumn="0" w:oddVBand="0" w:evenVBand="0" w:oddHBand="1" w:evenHBand="0" w:firstRowFirstColumn="0" w:firstRowLastColumn="0" w:lastRowFirstColumn="0" w:lastRowLastColumn="0"/>
+        </w:trPr>
+        <w:tc>
+          <w:tcPr>
+            <w:cnfStyle w:val="001000000000" w:firstRow="0" w:lastRow="0" w:firstColumn="1" w:lastColumn="0" w:oddVBand="0" w:evenVBand="0" w:oddHBand="0" w:evenHBand="0" w:firstRowFirstColumn="0" w:firstRowLastColumn="0" w:lastRowFirstColumn="0" w:lastRowLastColumn="0"/>
+            <w:tcW w:w="0" w:type="auto"/>
+            <w:hideMark/>
+          </w:tcPr>
+          <w:p>
+            <w:pPr>
+              <w:spacing w:after="160" w:line="278" w:lineRule="auto"/>
+            </w:pPr>
+            <w:r>
+              <w:t>BR-005</w:t>
+            </w:r>
+          </w:p>
+        </w:tc>
+        <w:tc>
+          <w:tcPr>
+            <w:tcW w:w="0" w:type="auto"/>
+            <w:hideMark/>
+          </w:tcPr>
+          <w:p>
+            <w:pPr>
+              <w:spacing w:after="160" w:line="278" w:lineRule="auto"/>
+              <w:cnfStyle w:val="000000100000" w:firstRow="0" w:lastRow="0" w:firstColumn="0" w:lastColumn="0" w:oddVBand="0" w:evenVBand="0" w:oddHBand="1" w:evenHBand="0" w:firstRowFirstColumn="0" w:firstRowLastColumn="0" w:lastRowFirstColumn="0" w:lastRowLastColumn="0"/>
+            </w:pPr>
+            <w:r>
+              <w:t>All citizen interactions must be logged and auditable to ensure compliance, provide insights for process improvement, and support staff escalations.</w:t>
+            </w:r>
+          </w:p>
+        </w:tc>
+        <w:tc>
+          <w:tcPr>
+            <w:tcW w:w="0" w:type="auto"/>
+            <w:hideMark/>
+          </w:tcPr>
+          <w:p>
+            <w:pPr>
+              <w:spacing w:after="160" w:line="278" w:lineRule="auto"/>
+              <w:cnfStyle w:val="000000100000" w:firstRow="0" w:lastRow="0" w:firstColumn="0" w:lastColumn="0" w:oddVBand="0" w:evenVBand="0" w:oddHBand="1" w:evenHBand="0" w:firstRowFirstColumn="0" w:firstRowLastColumn="0" w:lastRowFirstColumn="0" w:lastRowLastColumn="0"/>
+            </w:pPr>
+            <w:r>
+              <w:t>High</w:t>
+            </w:r>
+          </w:p>
+        </w:tc>
+        <w:tc>
+          <w:tcPr>
+            <w:tcW w:w="0" w:type="auto"/>
+            <w:hideMark/>
+          </w:tcPr>
+          <w:p>
+            <w:pPr>
+              <w:spacing w:after="160" w:line="278" w:lineRule="auto"/>
+              <w:cnfStyle w:val="000000100000" w:firstRow="0" w:lastRow="0" w:firstColumn="0" w:lastColumn="0" w:oddVBand="0" w:evenVBand="0" w:oddHBand="1" w:evenHBand="0" w:firstRowFirstColumn="0" w:firstRowLastColumn="0" w:lastRowFirstColumn="0" w:lastRowLastColumn="0"/>
+            </w:pPr>
+            <w:r>
+              <w:t>100% Interaction Logging</w:t>
+            </w:r>
+          </w:p>
+        </w:tc>
+      </w:tr>
+    </w:tbl>
+    <w:p>
+      <w:pPr>
+        <w:rPr>
+          <w:b/>
+          <w:bCs/>
+        </w:rPr>
+      </w:pPr>
+      <w:r>
+        <w:rPr>
+          <w:b/>
+          <w:bCs/>
+        </w:rPr>
+        <w:t>6.2 Functional Requirements</w:t>
+      </w:r>
+    </w:p>
+    <w:p>
+      <w:r>
+        <w:rPr>
+          <w:b/>
+          <w:bCs/>
+        </w:rPr>
+        <w:t>Conversational Core Module:</w:t>
+      </w:r>
+    </w:p>
+    <w:tbl>
+      <w:tblPr>
+        <w:tblStyle w:val="GridTable5Dark-Accent5"/>
+        <w:tblW w:w="11280" w:type="dxa"/>
+        <w:tblLook w:val="04A0" w:firstRow="1" w:lastRow="0" w:firstColumn="1" w:lastColumn="0" w:noHBand="0" w:noVBand="1"/>
+      </w:tblPr>
+      <w:tblGrid>
+        <w:gridCol w:w="1268"/>
+        <w:gridCol w:w="5379"/>
+        <w:gridCol w:w="4633"/>
+      </w:tblGrid>
+      <w:tr>
+        <w:trPr>
+          <w:cnfStyle w:val="100000000000" w:firstRow="1" w:lastRow="0" w:firstColumn="0" w:lastColumn="0" w:oddVBand="0" w:evenVBand="0" w:oddHBand="0" w:evenHBand="0" w:firstRowFirstColumn="0" w:firstRowLastColumn="0" w:lastRowFirstColumn="0" w:lastRowLastColumn="0"/>
+        </w:trPr>
+        <w:tc>
+          <w:tcPr>
+            <w:cnfStyle w:val="001000000000" w:firstRow="0" w:lastRow="0" w:firstColumn="1" w:lastColumn="0" w:oddVBand="0" w:evenVBand="0" w:oddHBand="0" w:evenHBand="0" w:firstRowFirstColumn="0" w:firstRowLastColumn="0" w:lastRowFirstColumn="0" w:lastRowLastColumn="0"/>
+            <w:tcW w:w="0" w:type="auto"/>
+          </w:tcPr>
+          <w:p>
+            <w:pPr>
+              <w:spacing w:after="160" w:line="278" w:lineRule="auto"/>
+            </w:pPr>
+            <w:r>
+              <w:rPr>
+                <w:b w:val="0"/>
+                <w:bCs w:val="0"/>
+              </w:rPr>
+              <w:t>ID</w:t>
+            </w:r>
+          </w:p>
+        </w:tc>
+        <w:tc>
+          <w:tcPr>
+            <w:tcW w:w="0" w:type="auto"/>
+          </w:tcPr>
+          <w:p>
+            <w:pPr>
+              <w:spacing w:after="160" w:line="278" w:lineRule="auto"/>
+              <w:cnfStyle w:val="100000000000" w:firstRow="1" w:lastRow="0" w:firstColumn="0" w:lastColumn="0" w:oddVBand="0" w:evenVBand="0" w:oddHBand="0" w:evenHBand="0" w:firstRowFirstColumn="0" w:firstRowLastColumn="0" w:lastRowFirstColumn="0" w:lastRowLastColumn="0"/>
+            </w:pPr>
+            <w:r>
+              <w:rPr>
+                <w:b w:val="0"/>
+                <w:bCs w:val="0"/>
+              </w:rPr>
+              <w:t>Requirement</w:t>
+            </w:r>
+          </w:p>
+        </w:tc>
+        <w:tc>
+          <w:tcPr>
+            <w:tcW w:w="0" w:type="auto"/>
+          </w:tcPr>
+          <w:p>
+            <w:pPr>
+              <w:spacing w:after="160" w:line="278" w:lineRule="auto"/>
+              <w:cnfStyle w:val="100000000000" w:firstRow="1" w:lastRow="0" w:firstColumn="0" w:lastColumn="0" w:oddVBand="0" w:evenVBand="0" w:oddHBand="0" w:evenHBand="0" w:firstRowFirstColumn="0" w:firstRowLastColumn="0" w:lastRowFirstColumn="0" w:lastRowLastColumn="0"/>
+            </w:pPr>
+            <w:r>
+              <w:rPr>
+                <w:b w:val="0"/>
+                <w:bCs w:val="0"/>
+              </w:rPr>
+              <w:t>Acceptance Criteria</w:t>
+            </w:r>
+          </w:p>
+        </w:tc>
+      </w:tr>
+      <w:tr>
+        <w:trPr>
+          <w:cnfStyle w:val="000000100000" w:firstRow="0" w:lastRow="0" w:firstColumn="0" w:lastColumn="0" w:oddVBand="0" w:evenVBand="0" w:oddHBand="1" w:evenHBand="0" w:firstRowFirstColumn="0" w:firstRowLastColumn="0" w:lastRowFirstColumn="0" w:lastRowLastColumn="0"/>
+        </w:trPr>
+        <w:tc>
+          <w:tcPr>
+            <w:cnfStyle w:val="001000000000" w:firstRow="0" w:lastRow="0" w:firstColumn="1" w:lastColumn="0" w:oddVBand="0" w:evenVBand="0" w:oddHBand="0" w:evenHBand="0" w:firstRowFirstColumn="0" w:firstRowLastColumn="0" w:lastRowFirstColumn="0" w:lastRowLastColumn="0"/>
+            <w:tcW w:w="0" w:type="auto"/>
+          </w:tcPr>
+          <w:p>
+            <w:pPr>
+              <w:spacing w:after="160" w:line="278" w:lineRule="auto"/>
+            </w:pPr>
+            <w:r>
+              <w:t>FR-101</w:t>
+            </w:r>
+          </w:p>
+        </w:tc>
+        <w:tc>
+          <w:tcPr>
+            <w:tcW w:w="0" w:type="auto"/>
+          </w:tcPr>
+          <w:p>
+            <w:pPr>
+              <w:spacing w:after="160" w:line="278" w:lineRule="auto"/>
+              <w:cnfStyle w:val="000000100000" w:firstRow="0" w:lastRow="0" w:firstColumn="0" w:lastColumn="0" w:oddVBand="0" w:evenVBand="0" w:oddHBand="1" w:evenHBand="0" w:firstRowFirstColumn="0" w:firstRowLastColumn="0" w:lastRowFirstColumn="0" w:lastRowLastColumn="0"/>
+            </w:pPr>
+            <w:r>
+              <w:t>Understand natural language queries</w:t>
+            </w:r>
+          </w:p>
+        </w:tc>
+        <w:tc>
+          <w:tcPr>
+            <w:tcW w:w="0" w:type="auto"/>
+          </w:tcPr>
+          <w:p>
+            <w:pPr>
+              <w:spacing w:after="160" w:line="278" w:lineRule="auto"/>
+              <w:cnfStyle w:val="000000100000" w:firstRow="0" w:lastRow="0" w:firstColumn="0" w:lastColumn="0" w:oddVBand="0" w:evenVBand="0" w:oddHBand="1" w:evenHBand="0" w:firstRowFirstColumn="0" w:firstRowLastColumn="0" w:lastRowFirstColumn="0" w:lastRowLastColumn="0"/>
+            </w:pPr>
+            <w:r>
+              <w:t>≥ 90% intent accuracy</w:t>
+            </w:r>
+          </w:p>
+        </w:tc>
+      </w:tr>
+      <w:tr>
+        <w:tc>
+          <w:tcPr>
+            <w:cnfStyle w:val="001000000000" w:firstRow="0" w:lastRow="0" w:firstColumn="1" w:lastColumn="0" w:oddVBand="0" w:evenVBand="0" w:oddHBand="0" w:evenHBand="0" w:firstRowFirstColumn="0" w:firstRowLastColumn="0" w:lastRowFirstColumn="0" w:lastRowLastColumn="0"/>
+            <w:tcW w:w="0" w:type="auto"/>
+          </w:tcPr>
+          <w:p>
+            <w:pPr>
+              <w:spacing w:after="160" w:line="278" w:lineRule="auto"/>
+            </w:pPr>
+            <w:r>
+              <w:t>FR-102</w:t>
+            </w:r>
+          </w:p>
+        </w:tc>
+        <w:tc>
+          <w:tcPr>
+            <w:tcW w:w="0" w:type="auto"/>
+          </w:tcPr>
+          <w:p>
+            <w:pPr>
+              <w:spacing w:after="160" w:line="278" w:lineRule="auto"/>
+              <w:cnfStyle w:val="000000000000" w:firstRow="0" w:lastRow="0" w:firstColumn="0" w:lastColumn="0" w:oddVBand="0" w:evenVBand="0" w:oddHBand="0" w:evenHBand="0" w:firstRowFirstColumn="0" w:firstRowLastColumn="0" w:lastRowFirstColumn="0" w:lastRowLastColumn="0"/>
+            </w:pPr>
+            <w:r>
+              <w:t>Retrieve answers using RAG</w:t>
+            </w:r>
+          </w:p>
+        </w:tc>
+        <w:tc>
+          <w:tcPr>
+            <w:tcW w:w="0" w:type="auto"/>
+          </w:tcPr>
+          <w:p>
+            <w:pPr>
+              <w:spacing w:after="160" w:line="278" w:lineRule="auto"/>
+              <w:cnfStyle w:val="000000000000" w:firstRow="0" w:lastRow="0" w:firstColumn="0" w:lastColumn="0" w:oddVBand="0" w:evenVBand="0" w:oddHBand="0" w:evenHBand="0" w:firstRowFirstColumn="0" w:firstRowLastColumn="0" w:lastRowFirstColumn="0" w:lastRowLastColumn="0"/>
+            </w:pPr>
+            <w:r>
+              <w:t>Answers include source citation</w:t>
+            </w:r>
+          </w:p>
+        </w:tc>
+      </w:tr>
+      <w:tr>
+        <w:trPr>
+          <w:cnfStyle w:val="000000100000" w:firstRow="0" w:lastRow="0" w:firstColumn="0" w:lastColumn="0" w:oddVBand="0" w:evenVBand="0" w:oddHBand="1" w:evenHBand="0" w:firstRowFirstColumn="0" w:firstRowLastColumn="0" w:lastRowFirstColumn="0" w:lastRowLastColumn="0"/>
+        </w:trPr>
+        <w:tc>
+          <w:tcPr>
+            <w:cnfStyle w:val="001000000000" w:firstRow="0" w:lastRow="0" w:firstColumn="1" w:lastColumn="0" w:oddVBand="0" w:evenVBand="0" w:oddHBand="0" w:evenHBand="0" w:firstRowFirstColumn="0" w:firstRowLastColumn="0" w:lastRowFirstColumn="0" w:lastRowLastColumn="0"/>
+            <w:tcW w:w="0" w:type="auto"/>
+          </w:tcPr>
+          <w:p>
+            <w:pPr>
+              <w:spacing w:after="160" w:line="278" w:lineRule="auto"/>
+            </w:pPr>
+            <w:r>
+              <w:t>FR-103</w:t>
+            </w:r>
+          </w:p>
+        </w:tc>
+        <w:tc>
+          <w:tcPr>
+            <w:tcW w:w="0" w:type="auto"/>
+          </w:tcPr>
+          <w:p>
+            <w:pPr>
+              <w:spacing w:after="160" w:line="278" w:lineRule="auto"/>
+              <w:cnfStyle w:val="000000100000" w:firstRow="0" w:lastRow="0" w:firstColumn="0" w:lastColumn="0" w:oddVBand="0" w:evenVBand="0" w:oddHBand="1" w:evenHBand="0" w:firstRowFirstColumn="0" w:firstRowLastColumn="0" w:lastRowFirstColumn="0" w:lastRowLastColumn="0"/>
+            </w:pPr>
+            <w:r>
+              <w:t>Detect action vs information intent</w:t>
+            </w:r>
+          </w:p>
+        </w:tc>
+        <w:tc>
+          <w:tcPr>
+            <w:tcW w:w="0" w:type="auto"/>
+          </w:tcPr>
+          <w:p>
+            <w:pPr>
+              <w:spacing w:after="160" w:line="278" w:lineRule="auto"/>
+              <w:cnfStyle w:val="000000100000" w:firstRow="0" w:lastRow="0" w:firstColumn="0" w:lastColumn="0" w:oddVBand="0" w:evenVBand="0" w:oddHBand="1" w:evenHBand="0" w:firstRowFirstColumn="0" w:firstRowLastColumn="0" w:lastRowFirstColumn="0" w:lastRowLastColumn="0"/>
+            </w:pPr>
+            <w:r>
+              <w:t>&gt; 95% classification accuracy</w:t>
+            </w:r>
+          </w:p>
+        </w:tc>
+      </w:tr>
+    </w:tbl>
+    <w:p>
+      <w:r>
+        <w:rPr>
+          <w:b/>
+          <w:bCs/>
+        </w:rPr>
+        <w:t>Agentic Workflow Module:</w:t>
+      </w:r>
+    </w:p>
+    <w:tbl>
+      <w:tblPr>
+        <w:tblStyle w:val="GridTable5Dark-Accent5"/>
+        <w:tblW w:w="11280" w:type="dxa"/>
+        <w:tblLook w:val="04A0" w:firstRow="1" w:lastRow="0" w:firstColumn="1" w:lastColumn="0" w:noHBand="0" w:noVBand="1"/>
+      </w:tblPr>
+      <w:tblGrid>
+        <w:gridCol w:w="1237"/>
+        <w:gridCol w:w="4767"/>
+        <w:gridCol w:w="5276"/>
+      </w:tblGrid>
+      <w:tr>
+        <w:trPr>
+          <w:cnfStyle w:val="100000000000" w:firstRow="1" w:lastRow="0" w:firstColumn="0" w:lastColumn="0" w:oddVBand="0" w:evenVBand="0" w:oddHBand="0" w:evenHBand="0" w:firstRowFirstColumn="0" w:firstRowLastColumn="0" w:lastRowFirstColumn="0" w:lastRowLastColumn="0"/>
+        </w:trPr>
+        <w:tc>
+          <w:tcPr>
+            <w:cnfStyle w:val="001000000000" w:firstRow="0" w:lastRow="0" w:firstColumn="1" w:lastColumn="0" w:oddVBand="0" w:evenVBand="0" w:oddHBand="0" w:evenHBand="0" w:firstRowFirstColumn="0" w:firstRowLastColumn="0" w:lastRowFirstColumn="0" w:lastRowLastColumn="0"/>
+            <w:tcW w:w="0" w:type="auto"/>
+            <w:hideMark/>
+          </w:tcPr>
+          <w:p>
+            <w:pPr>
+              <w:spacing w:after="160" w:line="278" w:lineRule="auto"/>
+            </w:pPr>
+            <w:r>
+              <w:rPr>
+                <w:b w:val="0"/>
+                <w:bCs w:val="0"/>
+              </w:rPr>
+              <w:t>ID</w:t>
+            </w:r>
+          </w:p>
+        </w:tc>
+        <w:tc>
+          <w:tcPr>
+            <w:tcW w:w="0" w:type="auto"/>
+            <w:hideMark/>
+          </w:tcPr>
+          <w:p>
+            <w:pPr>
+              <w:spacing w:after="160" w:line="278" w:lineRule="auto"/>
+              <w:cnfStyle w:val="100000000000" w:firstRow="1" w:lastRow="0" w:firstColumn="0" w:lastColumn="0" w:oddVBand="0" w:evenVBand="0" w:oddHBand="0" w:evenHBand="0" w:firstRowFirstColumn="0" w:firstRowLastColumn="0" w:lastRowFirstColumn="0" w:lastRowLastColumn="0"/>
+            </w:pPr>
+            <w:r>
+              <w:rPr>
+                <w:b w:val="0"/>
+                <w:bCs w:val="0"/>
+              </w:rPr>
+              <w:t>Requirement</w:t>
+            </w:r>
+          </w:p>
+        </w:tc>
+        <w:tc>
+          <w:tcPr>
+            <w:tcW w:w="0" w:type="auto"/>
+            <w:hideMark/>
+          </w:tcPr>
+          <w:p>
+            <w:pPr>
+              <w:spacing w:after="160" w:line="278" w:lineRule="auto"/>
+              <w:cnfStyle w:val="100000000000" w:firstRow="1" w:lastRow="0" w:firstColumn="0" w:lastColumn="0" w:oddVBand="0" w:evenVBand="0" w:oddHBand="0" w:evenHBand="0" w:firstRowFirstColumn="0" w:firstRowLastColumn="0" w:lastRowFirstColumn="0" w:lastRowLastColumn="0"/>
+            </w:pPr>
+            <w:r>
+              <w:rPr>
+                <w:b w:val="0"/>
+                <w:bCs w:val="0"/>
+              </w:rPr>
+              <w:t>Acceptance Criteria</w:t>
+            </w:r>
+          </w:p>
+        </w:tc>
+      </w:tr>
+      <w:tr>
+        <w:trPr>
+          <w:cnfStyle w:val="000000100000" w:firstRow="0" w:lastRow="0" w:firstColumn="0" w:lastColumn="0" w:oddVBand="0" w:evenVBand="0" w:oddHBand="1" w:evenHBand="0" w:firstRowFirstColumn="0" w:firstRowLastColumn="0" w:lastRowFirstColumn="0" w:lastRowLastColumn="0"/>
+        </w:trPr>
+        <w:tc>
+          <w:tcPr>
+            <w:cnfStyle w:val="001000000000" w:firstRow="0" w:lastRow="0" w:firstColumn="1" w:lastColumn="0" w:oddVBand="0" w:evenVBand="0" w:oddHBand="0" w:evenHBand="0" w:firstRowFirstColumn="0" w:firstRowLastColumn="0" w:lastRowFirstColumn="0" w:lastRowLastColumn="0"/>
+            <w:tcW w:w="0" w:type="auto"/>
+            <w:hideMark/>
+          </w:tcPr>
+          <w:p>
+            <w:pPr>
+              <w:spacing w:after="160" w:line="278" w:lineRule="auto"/>
+            </w:pPr>
+            <w:r>
+              <w:t>FR-201</w:t>
+            </w:r>
+          </w:p>
+        </w:tc>
+        <w:tc>
+          <w:tcPr>
+            <w:tcW w:w="0" w:type="auto"/>
+            <w:hideMark/>
+          </w:tcPr>
+          <w:p>
+            <w:pPr>
+              <w:spacing w:after="160" w:line="278" w:lineRule="auto"/>
+              <w:cnfStyle w:val="000000100000" w:firstRow="0" w:lastRow="0" w:firstColumn="0" w:lastColumn="0" w:oddVBand="0" w:evenVBand="0" w:oddHBand="1" w:evenHBand="0" w:firstRowFirstColumn="0" w:firstRowLastColumn="0" w:lastRowFirstColumn="0" w:lastRowLastColumn="0"/>
+            </w:pPr>
+            <w:r>
+              <w:t>Conversational form filling</w:t>
+            </w:r>
+          </w:p>
+        </w:tc>
+        <w:tc>
+          <w:tcPr>
+            <w:tcW w:w="0" w:type="auto"/>
+            <w:hideMark/>
+          </w:tcPr>
+          <w:p>
+            <w:pPr>
+              <w:spacing w:after="160" w:line="278" w:lineRule="auto"/>
+              <w:cnfStyle w:val="000000100000" w:firstRow="0" w:lastRow="0" w:firstColumn="0" w:lastColumn="0" w:oddVBand="0" w:evenVBand="0" w:oddHBand="1" w:evenHBand="0" w:firstRowFirstColumn="0" w:firstRowLastColumn="0" w:lastRowFirstColumn="0" w:lastRowLastColumn="0"/>
+            </w:pPr>
+            <w:r>
+              <w:t>Complete form without external help</w:t>
+            </w:r>
+          </w:p>
+        </w:tc>
+      </w:tr>
+      <w:tr>
+        <w:tc>
+          <w:tcPr>
+            <w:cnfStyle w:val="001000000000" w:firstRow="0" w:lastRow="0" w:firstColumn="1" w:lastColumn="0" w:oddVBand="0" w:evenVBand="0" w:oddHBand="0" w:evenHBand="0" w:firstRowFirstColumn="0" w:firstRowLastColumn="0" w:lastRowFirstColumn="0" w:lastRowLastColumn="0"/>
+            <w:tcW w:w="0" w:type="auto"/>
+            <w:hideMark/>
+          </w:tcPr>
+          <w:p>
+            <w:pPr>
+              <w:spacing w:after="160" w:line="278" w:lineRule="auto"/>
+            </w:pPr>
+            <w:r>
+              <w:t>FR-202</w:t>
+            </w:r>
+          </w:p>
+        </w:tc>
+        <w:tc>
+          <w:tcPr>
+            <w:tcW w:w="0" w:type="auto"/>
+            <w:hideMark/>
+          </w:tcPr>
+          <w:p>
+            <w:pPr>
+              <w:spacing w:after="160" w:line="278" w:lineRule="auto"/>
+              <w:cnfStyle w:val="000000000000" w:firstRow="0" w:lastRow="0" w:firstColumn="0" w:lastColumn="0" w:oddVBand="0" w:evenVBand="0" w:oddHBand="0" w:evenHBand="0" w:firstRowFirstColumn="0" w:firstRowLastColumn="0" w:lastRowFirstColumn="0" w:lastRowLastColumn="0"/>
+            </w:pPr>
+            <w:r>
+              <w:t>Appointment booking integration</w:t>
+            </w:r>
+          </w:p>
+        </w:tc>
+        <w:tc>
+          <w:tcPr>
+            <w:tcW w:w="0" w:type="auto"/>
+            <w:hideMark/>
+          </w:tcPr>
+          <w:p>
+            <w:pPr>
+              <w:spacing w:after="160" w:line="278" w:lineRule="auto"/>
+              <w:cnfStyle w:val="000000000000" w:firstRow="0" w:lastRow="0" w:firstColumn="0" w:lastColumn="0" w:oddVBand="0" w:evenVBand="0" w:oddHBand="0" w:evenHBand="0" w:firstRowFirstColumn="0" w:firstRowLastColumn="0" w:lastRowFirstColumn="0" w:lastRowLastColumn="0"/>
+            </w:pPr>
+            <w:r>
+              <w:t>Booking confirmation returned</w:t>
+            </w:r>
+          </w:p>
+        </w:tc>
+      </w:tr>
+      <w:tr>
+        <w:trPr>
+          <w:cnfStyle w:val="000000100000" w:firstRow="0" w:lastRow="0" w:firstColumn="0" w:lastColumn="0" w:oddVBand="0" w:evenVBand="0" w:oddHBand="1" w:evenHBand="0" w:firstRowFirstColumn="0" w:firstRowLastColumn="0" w:lastRowFirstColumn="0" w:lastRowLastColumn="0"/>
+        </w:trPr>
+        <w:tc>
+          <w:tcPr>
+            <w:cnfStyle w:val="001000000000" w:firstRow="0" w:lastRow="0" w:firstColumn="1" w:lastColumn="0" w:oddVBand="0" w:evenVBand="0" w:oddHBand="0" w:evenHBand="0" w:firstRowFirstColumn="0" w:firstRowLastColumn="0" w:lastRowFirstColumn="0" w:lastRowLastColumn="0"/>
+            <w:tcW w:w="0" w:type="auto"/>
+            <w:hideMark/>
+          </w:tcPr>
+          <w:p>
+            <w:pPr>
+              <w:spacing w:after="160" w:line="278" w:lineRule="auto"/>
+            </w:pPr>
+            <w:r>
+              <w:t>FR-203</w:t>
+            </w:r>
+          </w:p>
+        </w:tc>
+        <w:tc>
+          <w:tcPr>
+            <w:tcW w:w="0" w:type="auto"/>
+            <w:hideMark/>
+          </w:tcPr>
+          <w:p>
+            <w:pPr>
+              <w:spacing w:after="160" w:line="278" w:lineRule="auto"/>
+              <w:cnfStyle w:val="000000100000" w:firstRow="0" w:lastRow="0" w:firstColumn="0" w:lastColumn="0" w:oddVBand="0" w:evenVBand="0" w:oddHBand="1" w:evenHBand="0" w:firstRowFirstColumn="0" w:firstRowLastColumn="0" w:lastRowFirstColumn="0" w:lastRowLastColumn="0"/>
+            </w:pPr>
+            <w:r>
+              <w:t>Submit applications to backend</w:t>
+            </w:r>
+          </w:p>
+        </w:tc>
+        <w:tc>
+          <w:tcPr>
+            <w:tcW w:w="0" w:type="auto"/>
+            <w:hideMark/>
+          </w:tcPr>
+          <w:p>
+            <w:pPr>
+              <w:spacing w:after="160" w:line="278" w:lineRule="auto"/>
+              <w:cnfStyle w:val="000000100000" w:firstRow="0" w:lastRow="0" w:firstColumn="0" w:lastColumn="0" w:oddVBand="0" w:evenVBand="0" w:oddHBand="1" w:evenHBand="0" w:firstRowFirstColumn="0" w:firstRowLastColumn="0" w:lastRowFirstColumn="0" w:lastRowLastColumn="0"/>
+            </w:pPr>
+            <w:r>
+              <w:t>Ticket/record generated</w:t>
+            </w:r>
+          </w:p>
+        </w:tc>
+      </w:tr>
+    </w:tbl>
+    <w:p>
+      <w:r>
+        <w:rPr>
+          <w:b/>
+          <w:bCs/>
+        </w:rPr>
+        <w:lastRenderedPageBreak/>
+        <w:t>Document Intelligence Module:</w:t>
+      </w:r>
+    </w:p>
+    <w:tbl>
+      <w:tblPr>
+        <w:tblStyle w:val="GridTable5Dark-Accent5"/>
+        <w:tblW w:w="11280" w:type="dxa"/>
+        <w:tblLook w:val="04A0" w:firstRow="1" w:lastRow="0" w:firstColumn="1" w:lastColumn="0" w:noHBand="0" w:noVBand="1"/>
+      </w:tblPr>
+      <w:tblGrid>
+        <w:gridCol w:w="1232"/>
+        <w:gridCol w:w="4966"/>
+        <w:gridCol w:w="5082"/>
+      </w:tblGrid>
+      <w:tr>
+        <w:trPr>
+          <w:cnfStyle w:val="100000000000" w:firstRow="1" w:lastRow="0" w:firstColumn="0" w:lastColumn="0" w:oddVBand="0" w:evenVBand="0" w:oddHBand="0" w:evenHBand="0" w:firstRowFirstColumn="0" w:firstRowLastColumn="0" w:lastRowFirstColumn="0" w:lastRowLastColumn="0"/>
+        </w:trPr>
+        <w:tc>
+          <w:tcPr>
+            <w:cnfStyle w:val="001000000000" w:firstRow="0" w:lastRow="0" w:firstColumn="1" w:lastColumn="0" w:oddVBand="0" w:evenVBand="0" w:oddHBand="0" w:evenHBand="0" w:firstRowFirstColumn="0" w:firstRowLastColumn="0" w:lastRowFirstColumn="0" w:lastRowLastColumn="0"/>
+            <w:tcW w:w="0" w:type="auto"/>
+            <w:hideMark/>
+          </w:tcPr>
+          <w:p>
+            <w:pPr>
+              <w:spacing w:after="160" w:line="278" w:lineRule="auto"/>
+            </w:pPr>
+            <w:r>
+              <w:rPr>
+                <w:b w:val="0"/>
+                <w:bCs w:val="0"/>
+              </w:rPr>
+              <w:t>ID</w:t>
+            </w:r>
+          </w:p>
+        </w:tc>
+        <w:tc>
+          <w:tcPr>
+            <w:tcW w:w="0" w:type="auto"/>
+            <w:hideMark/>
+          </w:tcPr>
+          <w:p>
+            <w:pPr>
+              <w:spacing w:after="160" w:line="278" w:lineRule="auto"/>
+              <w:cnfStyle w:val="100000000000" w:firstRow="1" w:lastRow="0" w:firstColumn="0" w:lastColumn="0" w:oddVBand="0" w:evenVBand="0" w:oddHBand="0" w:evenHBand="0" w:firstRowFirstColumn="0" w:firstRowLastColumn="0" w:lastRowFirstColumn="0" w:lastRowLastColumn="0"/>
+            </w:pPr>
+            <w:r>
+              <w:rPr>
+                <w:b w:val="0"/>
+                <w:bCs w:val="0"/>
+              </w:rPr>
+              <w:t>Requirement</w:t>
+            </w:r>
+          </w:p>
+        </w:tc>
+        <w:tc>
+          <w:tcPr>
+            <w:tcW w:w="0" w:type="auto"/>
+            <w:hideMark/>
+          </w:tcPr>
+          <w:p>
+            <w:pPr>
+              <w:spacing w:after="160" w:line="278" w:lineRule="auto"/>
+              <w:cnfStyle w:val="100000000000" w:firstRow="1" w:lastRow="0" w:firstColumn="0" w:lastColumn="0" w:oddVBand="0" w:evenVBand="0" w:oddHBand="0" w:evenHBand="0" w:firstRowFirstColumn="0" w:firstRowLastColumn="0" w:lastRowFirstColumn="0" w:lastRowLastColumn="0"/>
+            </w:pPr>
+            <w:r>
+              <w:rPr>
+                <w:b w:val="0"/>
+                <w:bCs w:val="0"/>
+              </w:rPr>
+              <w:t>Acceptance Criteria</w:t>
+            </w:r>
+          </w:p>
+        </w:tc>
+      </w:tr>
+      <w:tr>
+        <w:trPr>
+          <w:cnfStyle w:val="000000100000" w:firstRow="0" w:lastRow="0" w:firstColumn="0" w:lastColumn="0" w:oddVBand="0" w:evenVBand="0" w:oddHBand="1" w:evenHBand="0" w:firstRowFirstColumn="0" w:firstRowLastColumn="0" w:lastRowFirstColumn="0" w:lastRowLastColumn="0"/>
+        </w:trPr>
+        <w:tc>
+          <w:tcPr>
+            <w:cnfStyle w:val="001000000000" w:firstRow="0" w:lastRow="0" w:firstColumn="1" w:lastColumn="0" w:oddVBand="0" w:evenVBand="0" w:oddHBand="0" w:evenHBand="0" w:firstRowFirstColumn="0" w:firstRowLastColumn="0" w:lastRowFirstColumn="0" w:lastRowLastColumn="0"/>
+            <w:tcW w:w="0" w:type="auto"/>
+            <w:hideMark/>
+          </w:tcPr>
+          <w:p>
+            <w:pPr>
+              <w:spacing w:after="160" w:line="278" w:lineRule="auto"/>
+            </w:pPr>
+            <w:r>
+              <w:t>FR-301</w:t>
+            </w:r>
+          </w:p>
+        </w:tc>
+        <w:tc>
+          <w:tcPr>
+            <w:tcW w:w="0" w:type="auto"/>
+            <w:hideMark/>
+          </w:tcPr>
+          <w:p>
+            <w:pPr>
+              <w:spacing w:after="160" w:line="278" w:lineRule="auto"/>
+              <w:cnfStyle w:val="000000100000" w:firstRow="0" w:lastRow="0" w:firstColumn="0" w:lastColumn="0" w:oddVBand="0" w:evenVBand="0" w:oddHBand="1" w:evenHBand="0" w:firstRowFirstColumn="0" w:firstRowLastColumn="0" w:lastRowFirstColumn="0" w:lastRowLastColumn="0"/>
+            </w:pPr>
+            <w:r>
+              <w:t>Accept document uploads</w:t>
+            </w:r>
+          </w:p>
+        </w:tc>
+        <w:tc>
+          <w:tcPr>
+            <w:tcW w:w="0" w:type="auto"/>
+            <w:hideMark/>
+          </w:tcPr>
+          <w:p>
+            <w:pPr>
+              <w:spacing w:after="160" w:line="278" w:lineRule="auto"/>
+              <w:cnfStyle w:val="000000100000" w:firstRow="0" w:lastRow="0" w:firstColumn="0" w:lastColumn="0" w:oddVBand="0" w:evenVBand="0" w:oddHBand="1" w:evenHBand="0" w:firstRowFirstColumn="0" w:firstRowLastColumn="0" w:lastRowFirstColumn="0" w:lastRowLastColumn="0"/>
+            </w:pPr>
+            <w:r>
+              <w:t>Supports PDF, JPG, PNG up to 10MB</w:t>
+            </w:r>
+          </w:p>
+        </w:tc>
+      </w:tr>
+      <w:tr>
+        <w:tc>
+          <w:tcPr>
+            <w:cnfStyle w:val="001000000000" w:firstRow="0" w:lastRow="0" w:firstColumn="1" w:lastColumn="0" w:oddVBand="0" w:evenVBand="0" w:oddHBand="0" w:evenHBand="0" w:firstRowFirstColumn="0" w:firstRowLastColumn="0" w:lastRowFirstColumn="0" w:lastRowLastColumn="0"/>
+            <w:tcW w:w="0" w:type="auto"/>
+            <w:hideMark/>
+          </w:tcPr>
+          <w:p>
+            <w:pPr>
+              <w:spacing w:after="160" w:line="278" w:lineRule="auto"/>
+            </w:pPr>
+            <w:r>
+              <w:t>FR-302</w:t>
+            </w:r>
+          </w:p>
+        </w:tc>
+        <w:tc>
+          <w:tcPr>
+            <w:tcW w:w="0" w:type="auto"/>
+            <w:hideMark/>
+          </w:tcPr>
+          <w:p>
+            <w:pPr>
+              <w:spacing w:after="160" w:line="278" w:lineRule="auto"/>
+              <w:cnfStyle w:val="000000000000" w:firstRow="0" w:lastRow="0" w:firstColumn="0" w:lastColumn="0" w:oddVBand="0" w:evenVBand="0" w:oddHBand="0" w:evenHBand="0" w:firstRowFirstColumn="0" w:firstRowLastColumn="0" w:lastRowFirstColumn="0" w:lastRowLastColumn="0"/>
+            </w:pPr>
+            <w:r>
+              <w:t>Validate documents via OCR &amp; CV</w:t>
+            </w:r>
+          </w:p>
+        </w:tc>
+        <w:tc>
+          <w:tcPr>
+            <w:tcW w:w="0" w:type="auto"/>
+            <w:hideMark/>
+          </w:tcPr>
+          <w:p>
+            <w:pPr>
+              <w:spacing w:after="160" w:line="278" w:lineRule="auto"/>
+              <w:cnfStyle w:val="000000000000" w:firstRow="0" w:lastRow="0" w:firstColumn="0" w:lastColumn="0" w:oddVBand="0" w:evenVBand="0" w:oddHBand="0" w:evenHBand="0" w:firstRowFirstColumn="0" w:firstRowLastColumn="0" w:lastRowFirstColumn="0" w:lastRowLastColumn="0"/>
+            </w:pPr>
+            <w:r>
+              <w:t>Flags expired or incomplete docs</w:t>
+            </w:r>
+          </w:p>
+        </w:tc>
+      </w:tr>
+      <w:tr>
+        <w:trPr>
+          <w:cnfStyle w:val="000000100000" w:firstRow="0" w:lastRow="0" w:firstColumn="0" w:lastColumn="0" w:oddVBand="0" w:evenVBand="0" w:oddHBand="1" w:evenHBand="0" w:firstRowFirstColumn="0" w:firstRowLastColumn="0" w:lastRowFirstColumn="0" w:lastRowLastColumn="0"/>
+        </w:trPr>
+        <w:tc>
+          <w:tcPr>
+            <w:cnfStyle w:val="001000000000" w:firstRow="0" w:lastRow="0" w:firstColumn="1" w:lastColumn="0" w:oddVBand="0" w:evenVBand="0" w:oddHBand="0" w:evenHBand="0" w:firstRowFirstColumn="0" w:firstRowLastColumn="0" w:lastRowFirstColumn="0" w:lastRowLastColumn="0"/>
+            <w:tcW w:w="0" w:type="auto"/>
+            <w:hideMark/>
+          </w:tcPr>
+          <w:p>
+            <w:pPr>
+              <w:spacing w:after="160" w:line="278" w:lineRule="auto"/>
+            </w:pPr>
+            <w:r>
+              <w:t>FR-303</w:t>
+            </w:r>
+          </w:p>
+        </w:tc>
+        <w:tc>
+          <w:tcPr>
+            <w:tcW w:w="0" w:type="auto"/>
+            <w:hideMark/>
+          </w:tcPr>
+          <w:p>
+            <w:pPr>
+              <w:spacing w:after="160" w:line="278" w:lineRule="auto"/>
+              <w:cnfStyle w:val="000000100000" w:firstRow="0" w:lastRow="0" w:firstColumn="0" w:lastColumn="0" w:oddVBand="0" w:evenVBand="0" w:oddHBand="1" w:evenHBand="0" w:firstRowFirstColumn="0" w:firstRowLastColumn="0" w:lastRowFirstColumn="0" w:lastRowLastColumn="0"/>
+            </w:pPr>
+            <w:r>
+              <w:t>Provide instant validation feedback</w:t>
+            </w:r>
+          </w:p>
+        </w:tc>
+        <w:tc>
+          <w:tcPr>
+            <w:tcW w:w="0" w:type="auto"/>
+            <w:hideMark/>
+          </w:tcPr>
+          <w:p>
+            <w:pPr>
+              <w:spacing w:after="160" w:line="278" w:lineRule="auto"/>
+              <w:cnfStyle w:val="000000100000" w:firstRow="0" w:lastRow="0" w:firstColumn="0" w:lastColumn="0" w:oddVBand="0" w:evenVBand="0" w:oddHBand="1" w:evenHBand="0" w:firstRowFirstColumn="0" w:firstRowLastColumn="0" w:lastRowFirstColumn="0" w:lastRowLastColumn="0"/>
+            </w:pPr>
+            <w:r>
+              <w:t>Response within 5 seconds</w:t>
+            </w:r>
+          </w:p>
+        </w:tc>
+      </w:tr>
+    </w:tbl>
+    <w:p>
+      <w:r>
+        <w:rPr>
+          <w:b/>
+          <w:bCs/>
+        </w:rPr>
+        <w:t>Administration &amp; Knowledge Module:</w:t>
+      </w:r>
+    </w:p>
+    <w:tbl>
+      <w:tblPr>
+        <w:tblStyle w:val="GridTable5Dark-Accent5"/>
+        <w:tblW w:w="11280" w:type="dxa"/>
+        <w:tblLook w:val="04A0" w:firstRow="1" w:lastRow="0" w:firstColumn="1" w:lastColumn="0" w:noHBand="0" w:noVBand="1"/>
+      </w:tblPr>
+      <w:tblGrid>
+        <w:gridCol w:w="1188"/>
+        <w:gridCol w:w="4858"/>
+        <w:gridCol w:w="5234"/>
+      </w:tblGrid>
+      <w:tr>
+        <w:trPr>
+          <w:cnfStyle w:val="100000000000" w:firstRow="1" w:lastRow="0" w:firstColumn="0" w:lastColumn="0" w:oddVBand="0" w:evenVBand="0" w:oddHBand="0" w:evenHBand="0" w:firstRowFirstColumn="0" w:firstRowLastColumn="0" w:lastRowFirstColumn="0" w:lastRowLastColumn="0"/>
+        </w:trPr>
+        <w:tc>
+          <w:tcPr>
+            <w:cnfStyle w:val="001000000000" w:firstRow="0" w:lastRow="0" w:firstColumn="1" w:lastColumn="0" w:oddVBand="0" w:evenVBand="0" w:oddHBand="0" w:evenHBand="0" w:firstRowFirstColumn="0" w:firstRowLastColumn="0" w:lastRowFirstColumn="0" w:lastRowLastColumn="0"/>
+            <w:tcW w:w="0" w:type="auto"/>
+            <w:hideMark/>
+          </w:tcPr>
+          <w:p>
+            <w:pPr>
+              <w:spacing w:after="160" w:line="278" w:lineRule="auto"/>
+            </w:pPr>
+            <w:r>
+              <w:rPr>
+                <w:b w:val="0"/>
+                <w:bCs w:val="0"/>
+              </w:rPr>
+              <w:t>ID</w:t>
+            </w:r>
+          </w:p>
+        </w:tc>
+        <w:tc>
+          <w:tcPr>
+            <w:tcW w:w="0" w:type="auto"/>
+            <w:hideMark/>
+          </w:tcPr>
+          <w:p>
+            <w:pPr>
+              <w:spacing w:after="160" w:line="278" w:lineRule="auto"/>
+              <w:cnfStyle w:val="100000000000" w:firstRow="1" w:lastRow="0" w:firstColumn="0" w:lastColumn="0" w:oddVBand="0" w:evenVBand="0" w:oddHBand="0" w:evenHBand="0" w:firstRowFirstColumn="0" w:firstRowLastColumn="0" w:lastRowFirstColumn="0" w:lastRowLastColumn="0"/>
+            </w:pPr>
+            <w:r>
+              <w:rPr>
+                <w:b w:val="0"/>
+                <w:bCs w:val="0"/>
+              </w:rPr>
+              <w:t>Requirement</w:t>
+            </w:r>
+          </w:p>
+        </w:tc>
+        <w:tc>
+          <w:tcPr>
+            <w:tcW w:w="0" w:type="auto"/>
+            <w:hideMark/>
+          </w:tcPr>
+          <w:p>
+            <w:pPr>
+              <w:spacing w:after="160" w:line="278" w:lineRule="auto"/>
+              <w:cnfStyle w:val="100000000000" w:firstRow="1" w:lastRow="0" w:firstColumn="0" w:lastColumn="0" w:oddVBand="0" w:evenVBand="0" w:oddHBand="0" w:evenHBand="0" w:firstRowFirstColumn="0" w:firstRowLastColumn="0" w:lastRowFirstColumn="0" w:lastRowLastColumn="0"/>
+            </w:pPr>
+            <w:r>
+              <w:rPr>
+                <w:b w:val="0"/>
+                <w:bCs w:val="0"/>
+              </w:rPr>
+              <w:t>Acceptance Criteria</w:t>
+            </w:r>
+          </w:p>
+        </w:tc>
+      </w:tr>
+      <w:tr>
+        <w:trPr>
+          <w:cnfStyle w:val="000000100000" w:firstRow="0" w:lastRow="0" w:firstColumn="0" w:lastColumn="0" w:oddVBand="0" w:evenVBand="0" w:oddHBand="1" w:evenHBand="0" w:firstRowFirstColumn="0" w:firstRowLastColumn="0" w:lastRowFirstColumn="0" w:lastRowLastColumn="0"/>
+        </w:trPr>
+        <w:tc>
+          <w:tcPr>
+            <w:cnfStyle w:val="001000000000" w:firstRow="0" w:lastRow="0" w:firstColumn="1" w:lastColumn="0" w:oddVBand="0" w:evenVBand="0" w:oddHBand="0" w:evenHBand="0" w:firstRowFirstColumn="0" w:firstRowLastColumn="0" w:lastRowFirstColumn="0" w:lastRowLastColumn="0"/>
+            <w:tcW w:w="0" w:type="auto"/>
+            <w:hideMark/>
+          </w:tcPr>
+          <w:p>
+            <w:pPr>
+              <w:spacing w:after="160" w:line="278" w:lineRule="auto"/>
+            </w:pPr>
+            <w:r>
+              <w:t>FR-401</w:t>
+            </w:r>
+          </w:p>
+        </w:tc>
+        <w:tc>
+          <w:tcPr>
+            <w:tcW w:w="0" w:type="auto"/>
+            <w:hideMark/>
+          </w:tcPr>
+          <w:p>
+            <w:pPr>
+              <w:spacing w:after="160" w:line="278" w:lineRule="auto"/>
+              <w:cnfStyle w:val="000000100000" w:firstRow="0" w:lastRow="0" w:firstColumn="0" w:lastColumn="0" w:oddVBand="0" w:evenVBand="0" w:oddHBand="1" w:evenHBand="0" w:firstRowFirstColumn="0" w:firstRowLastColumn="0" w:lastRowFirstColumn="0" w:lastRowLastColumn="0"/>
+            </w:pPr>
+            <w:r>
+              <w:t>Admin console for monitoring</w:t>
+            </w:r>
+          </w:p>
+        </w:tc>
+        <w:tc>
+          <w:tcPr>
+            <w:tcW w:w="0" w:type="auto"/>
+            <w:hideMark/>
+          </w:tcPr>
+          <w:p>
+            <w:pPr>
+              <w:spacing w:after="160" w:line="278" w:lineRule="auto"/>
+              <w:cnfStyle w:val="000000100000" w:firstRow="0" w:lastRow="0" w:firstColumn="0" w:lastColumn="0" w:oddVBand="0" w:evenVBand="0" w:oddHBand="1" w:evenHBand="0" w:firstRowFirstColumn="0" w:firstRowLastColumn="0" w:lastRowFirstColumn="0" w:lastRowLastColumn="0"/>
+            </w:pPr>
+            <w:r>
+              <w:t>Conversation logs &amp; analytics available</w:t>
+            </w:r>
+          </w:p>
+        </w:tc>
+      </w:tr>
+      <w:tr>
+        <w:tc>
+          <w:tcPr>
+            <w:cnfStyle w:val="001000000000" w:firstRow="0" w:lastRow="0" w:firstColumn="1" w:lastColumn="0" w:oddVBand="0" w:evenVBand="0" w:oddHBand="0" w:evenHBand="0" w:firstRowFirstColumn="0" w:firstRowLastColumn="0" w:lastRowFirstColumn="0" w:lastRowLastColumn="0"/>
+            <w:tcW w:w="0" w:type="auto"/>
+            <w:hideMark/>
+          </w:tcPr>
+          <w:p>
+            <w:pPr>
+              <w:spacing w:after="160" w:line="278" w:lineRule="auto"/>
+            </w:pPr>
+            <w:r>
+              <w:t>FR-402</w:t>
+            </w:r>
+          </w:p>
+        </w:tc>
+        <w:tc>
+          <w:tcPr>
+            <w:tcW w:w="0" w:type="auto"/>
+            <w:hideMark/>
+          </w:tcPr>
+          <w:p>
+            <w:pPr>
+              <w:spacing w:after="160" w:line="278" w:lineRule="auto"/>
+              <w:cnfStyle w:val="000000000000" w:firstRow="0" w:lastRow="0" w:firstColumn="0" w:lastColumn="0" w:oddVBand="0" w:evenVBand="0" w:oddHBand="0" w:evenHBand="0" w:firstRowFirstColumn="0" w:firstRowLastColumn="0" w:lastRowFirstColumn="0" w:lastRowLastColumn="0"/>
+            </w:pPr>
+            <w:r>
+              <w:t>Knowledge base management tools</w:t>
+            </w:r>
+          </w:p>
+        </w:tc>
+        <w:tc>
+          <w:tcPr>
+            <w:tcW w:w="0" w:type="auto"/>
+            <w:hideMark/>
+          </w:tcPr>
+          <w:p>
+            <w:pPr>
+              <w:spacing w:after="160" w:line="278" w:lineRule="auto"/>
+              <w:cnfStyle w:val="000000000000" w:firstRow="0" w:lastRow="0" w:firstColumn="0" w:lastColumn="0" w:oddVBand="0" w:evenVBand="0" w:oddHBand="0" w:evenHBand="0" w:firstRowFirstColumn="0" w:firstRowLastColumn="0" w:lastRowFirstColumn="0" w:lastRowLastColumn="0"/>
+            </w:pPr>
+            <w:r>
+              <w:t>New content indexed within 1 hour</w:t>
+            </w:r>
+          </w:p>
+        </w:tc>
+      </w:tr>
+    </w:tbl>
+    <w:p>
+      <w:pPr>
+        <w:rPr>
+          <w:b/>
+          <w:bCs/>
+        </w:rPr>
+      </w:pPr>
+      <w:r>
+        <w:rPr>
+          <w:b/>
+          <w:bCs/>
+        </w:rPr>
+        <w:t>6.3 Non-Functional Requirements</w:t>
+      </w:r>
+    </w:p>
+    <w:p>
+      <w:pPr>
+        <w:numPr>
+          <w:ilvl w:val="0"/>
+          <w:numId w:val="13"/>
+        </w:numPr>
+      </w:pPr>
+      <w:r>
+        <w:rPr>
+          <w:b/>
+          <w:bCs/>
+        </w:rPr>
+        <w:t>Performance &amp; Scalability:</w:t>
+      </w:r>
+    </w:p>
+    <w:p>
+      <w:pPr>
+        <w:numPr>
+          <w:ilvl w:val="1"/>
+          <w:numId w:val="13"/>
+        </w:numPr>
+      </w:pPr>
+      <w:r>
+        <w:t>The system shall respond to 95% of conversational messages within 2 seconds.</w:t>
+      </w:r>
+    </w:p>
+    <w:p>
+      <w:pPr>
+        <w:numPr>
+          <w:ilvl w:val="1"/>
+          <w:numId w:val="13"/>
+        </w:numPr>
+      </w:pPr>
+      <w:r>
+        <w:t>The system shall support 100 concurrent user sessions during peak hours.</w:t>
+      </w:r>
+    </w:p>
+    <w:p>
+      <w:pPr>
+        <w:numPr>
+          <w:ilvl w:val="0"/>
+          <w:numId w:val="13"/>
+        </w:numPr>
+      </w:pPr>
+      <w:r>
+        <w:rPr>
+          <w:b/>
+          <w:bCs/>
+        </w:rPr>
+        <w:t>Availability &amp; Reliability:</w:t>
+      </w:r>
+      <w:r>
+        <w:t> The public-facing chat interface shall have 99.5% uptime. Scheduled maintenance shall be communicated 48 hours in advance.</w:t>
+      </w:r>
+    </w:p>
+    <w:p>
+      <w:pPr>
+        <w:numPr>
+          <w:ilvl w:val="0"/>
+          <w:numId w:val="13"/>
+        </w:numPr>
+      </w:pPr>
+      <w:r>
+        <w:rPr>
+          <w:b/>
+          <w:bCs/>
+        </w:rPr>
+        <w:t>Security &amp; Compliance:</w:t>
+      </w:r>
+    </w:p>
+    <w:p>
+      <w:pPr>
+        <w:numPr>
+          <w:ilvl w:val="1"/>
+          <w:numId w:val="13"/>
+        </w:numPr>
+      </w:pPr>
+      <w:r>
+        <w:t>All data in transit and at rest shall be encrypted.</w:t>
+      </w:r>
+    </w:p>
+    <w:p>
+      <w:pPr>
+        <w:numPr>
+          <w:ilvl w:val="1"/>
+          <w:numId w:val="13"/>
+        </w:numPr>
+      </w:pPr>
+      <w:r>
+        <w:t>The system shall comply with relevant data protection regulations (GDPR, etc.). Citizen data shall not be used for model training without explicit, informed consent.</w:t>
+      </w:r>
+    </w:p>
+    <w:p>
+      <w:pPr>
+        <w:numPr>
+          <w:ilvl w:val="1"/>
+          <w:numId w:val="13"/>
+        </w:numPr>
+      </w:pPr>
+      <w:r>
+        <w:t>Full audit trails of all AI-generated responses and actions shall be maintained for a minimum of 7 years.</w:t>
+      </w:r>
+    </w:p>
+    <w:p>
+      <w:pPr>
+        <w:numPr>
+          <w:ilvl w:val="0"/>
+          <w:numId w:val="13"/>
+        </w:numPr>
+      </w:pPr>
+      <w:r>
+        <w:rPr>
+          <w:b/>
+          <w:bCs/>
+        </w:rPr>
+        <w:t>Accessibility:</w:t>
+      </w:r>
+      <w:r>
+        <w:t> The web chat interface shall be compliant with WCAG 2.1 AA standards to ensure accessibility for users with disabilities.</w:t>
+      </w:r>
+    </w:p>
+    <w:p>
+      <w:pPr>
+        <w:numPr>
+          <w:ilvl w:val="0"/>
+          <w:numId w:val="13"/>
+        </w:numPr>
+      </w:pPr>
+      <w:r>
+        <w:rPr>
+          <w:b/>
+          <w:bCs/>
+        </w:rPr>
+        <w:t>Maintainability:</w:t>
+      </w:r>
+      <w:r>
+        <w:t> The average time to update the knowledge base for a new policy or service shall be less than 4 hours of administrator work.</w:t>
+      </w:r>
+    </w:p>
+    <w:p>
+      <w:pPr>
+        <w:rPr>
+          <w:b/>
+          <w:bCs/>
+        </w:rPr>
+      </w:pPr>
+      <w:r>
+        <w:rPr>
+          <w:b/>
+          <w:bCs/>
+        </w:rPr>
+        <w:t>7. System Architecture &amp; Technical Design</w:t>
+      </w:r>
+    </w:p>
+    <w:p>
+      <w:pPr>
+        <w:rPr>
+          <w:b/>
+          <w:bCs/>
+        </w:rPr>
+      </w:pPr>
+      <w:r>
+        <w:rPr>
+          <w:b/>
+          <w:bCs/>
+        </w:rPr>
+        <w:t>7.1 System Context Diagram</w:t>
+      </w:r>
+    </w:p>
+    <w:p>
+      <w:r>
+        <w:rPr>
+          <w:noProof/>
+        </w:rPr>
+        <w:lastRenderedPageBreak/>
+        <w:drawing>
+          <wp:inline distT="0" distB="0" distL="0" distR="0" wp14:anchorId="54851615" wp14:editId="738B8D3C">
+            <wp:extent cx="5943600" cy="3883025"/>
+            <wp:effectExtent l="0" t="0" r="0" b="3175"/>
+            <wp:docPr id="1817332261" name="Picture 1"/>
+            <wp:cNvGraphicFramePr>
+              <a:graphicFrameLocks xmlns:a="http://schemas.openxmlformats.org/drawingml/2006/main" noChangeAspect="1"/>
+            </wp:cNvGraphicFramePr>
+            <a:graphic xmlns:a="http://schemas.openxmlformats.org/drawingml/2006/main">
+              <a:graphicData uri="http://schemas.openxmlformats.org/drawingml/2006/picture">
+                <pic:pic xmlns:pic="http://schemas.openxmlformats.org/drawingml/2006/picture">
+                  <pic:nvPicPr>
+                    <pic:cNvPr id="1817332261" name=""/>
+                    <pic:cNvPicPr/>
+                  </pic:nvPicPr>
+                  <pic:blipFill>
+                    <a:blip r:embed="rId5"/>
+                    <a:stretch>
+                      <a:fillRect/>
+                    </a:stretch>
+                  </pic:blipFill>
+                  <pic:spPr>
+                    <a:xfrm>
+                      <a:off x="0" y="0"/>
+                      <a:ext cx="5943600" cy="3883025"/>
+                    </a:xfrm>
+                    <a:prstGeom prst="rect">
+                      <a:avLst/>
+                    </a:prstGeom>
+                  </pic:spPr>
+                </pic:pic>
+              </a:graphicData>
+            </a:graphic>
+          </wp:inline>
+        </w:drawing>
+      </w:r>
+    </w:p>
+    <w:p>
+      <w:pPr>
+        <w:rPr>
+          <w:b/>
+          <w:bCs/>
+        </w:rPr>
+      </w:pPr>
+      <w:r>
+        <w:rPr>
+          <w:b/>
+          <w:bCs/>
+        </w:rPr>
+        <w:t>7.2 High-Level System Architecture</w:t>
+      </w:r>
+    </w:p>
+    <w:p>
+      <w:pPr>
+        <w:jc w:val="center"/>
+      </w:pPr>
+      <w:r>
+        <w:rPr>
+          <w:noProof/>
+        </w:rPr>
+        <w:drawing>
+          <wp:inline distT="0" distB="0" distL="0" distR="0" wp14:anchorId="650FA976" wp14:editId="3E1E527A">
+            <wp:extent cx="2838450" cy="3533870"/>
+            <wp:effectExtent l="0" t="0" r="0" b="9525"/>
+            <wp:docPr id="1189123793" name="Picture 1"/>
+            <wp:cNvGraphicFramePr>
+              <a:graphicFrameLocks xmlns:a="http://schemas.openxmlformats.org/drawingml/2006/main" noChangeAspect="1"/>
+            </wp:cNvGraphicFramePr>
+            <a:graphic xmlns:a="http://schemas.openxmlformats.org/drawingml/2006/main">
+              <a:graphicData uri="http://schemas.openxmlformats.org/drawingml/2006/picture">
+                <pic:pic xmlns:pic="http://schemas.openxmlformats.org/drawingml/2006/picture">
+                  <pic:nvPicPr>
+                    <pic:cNvPr id="1189123793" name=""/>
+                    <pic:cNvPicPr/>
+                  </pic:nvPicPr>
+                  <pic:blipFill>
+                    <a:blip r:embed="rId6"/>
+                    <a:stretch>
+                      <a:fillRect/>
+                    </a:stretch>
+                  </pic:blipFill>
+                  <pic:spPr>
+                    <a:xfrm>
+                      <a:off x="0" y="0"/>
+                      <a:ext cx="2841514" cy="3537684"/>
+                    </a:xfrm>
+                    <a:prstGeom prst="rect">
+                      <a:avLst/>
+                    </a:prstGeom>
+                  </pic:spPr>
+                </pic:pic>
+              </a:graphicData>
+            </a:graphic>
+          </wp:inline>
+        </w:drawing>
+      </w:r>
+    </w:p>
+    <w:p>
+      <w:pPr>
+        <w:jc w:val="center"/>
+      </w:pPr>
+    </w:p>
+    <w:p>
+      <w:pPr>
+        <w:rPr>
+          <w:b/>
+          <w:bCs/>
+        </w:rPr>
+      </w:pPr>
+      <w:r>
+        <w:rPr>
+          <w:b/>
+          <w:bCs/>
+        </w:rPr>
+        <w:lastRenderedPageBreak/>
+        <w:t>7.3 AI Agent Core Components</w:t>
+      </w:r>
+    </w:p>
+    <w:p>
+      <w:pPr>
+        <w:numPr>
+          <w:ilvl w:val="0"/>
+          <w:numId w:val="14"/>
+        </w:numPr>
+      </w:pPr>
+      <w:r>
+        <w:rPr>
+          <w:b/>
+          <w:bCs/>
+        </w:rPr>
+        <w:t>RAG Pipeline:</w:t>
+      </w:r>
+      <w:r>
+        <w:t> The system ingests PDFs, Word docs, and HTML pages from the municipal website. These are chunked, converted into vector embeddings, and stored in a vector database. For each query, it performs a similarity search to find the most relevant chunks, which are then passed as context to a Large Language Model (LLM) to generate an accurate, sourced answer.</w:t>
+      </w:r>
+    </w:p>
+    <w:p>
+      <w:pPr>
+        <w:numPr>
+          <w:ilvl w:val="0"/>
+          <w:numId w:val="14"/>
+        </w:numPr>
+      </w:pPr>
+      <w:r>
+        <w:rPr>
+          <w:b/>
+          <w:bCs/>
+        </w:rPr>
+        <w:t>Workflow Execution Engine:</w:t>
+      </w:r>
+      <w:r>
+        <w:t> A state machine that defines the steps for each service (e.g., "Apply for Permit"). It manages the conversation state, prompts the user for required information, triggers document validation, and calls the appropriate backend API via adapters. It is rules-driven to ensure strict compliance with process requirements.</w:t>
+      </w:r>
+    </w:p>
+    <w:p>
+      <w:pPr>
+        <w:numPr>
+          <w:ilvl w:val="0"/>
+          <w:numId w:val="14"/>
+        </w:numPr>
+      </w:pPr>
+      <w:r>
+        <w:rPr>
+          <w:b/>
+          <w:bCs/>
+        </w:rPr>
+        <w:t>Document Validation Service:</w:t>
+      </w:r>
+      <w:r>
+        <w:t> Utilizes pre-trained and custom computer vision models to perform:</w:t>
+      </w:r>
+    </w:p>
+    <w:p>
+      <w:pPr>
+        <w:numPr>
+          <w:ilvl w:val="1"/>
+          <w:numId w:val="14"/>
+        </w:numPr>
+      </w:pPr>
+      <w:r>
+        <w:rPr>
+          <w:b/>
+          <w:bCs/>
+        </w:rPr>
+        <w:t>OCR &amp; Field Extraction:</w:t>
+      </w:r>
+      <w:r>
+        <w:t> Reads text from IDs, certificates.</w:t>
+      </w:r>
+    </w:p>
+    <w:p>
+      <w:pPr>
+        <w:numPr>
+          <w:ilvl w:val="1"/>
+          <w:numId w:val="14"/>
+        </w:numPr>
+      </w:pPr>
+      <w:r>
+        <w:rPr>
+          <w:b/>
+          <w:bCs/>
+        </w:rPr>
+        <w:t>Quality Checks:</w:t>
+      </w:r>
+      <w:r>
+        <w:t> Assesses blur, glare, and cut-off edges.</w:t>
+      </w:r>
+    </w:p>
+    <w:p>
+      <w:pPr>
+        <w:numPr>
+          <w:ilvl w:val="1"/>
+          <w:numId w:val="14"/>
+        </w:numPr>
+      </w:pPr>
+      <w:r>
+        <w:rPr>
+          <w:b/>
+          <w:bCs/>
+        </w:rPr>
+        <w:t>Rule-based Validation:</w:t>
+      </w:r>
+      <w:r>
+        <w:t> Checks dates, presence of signatures/seals, and document type against expected templates.</w:t>
+      </w:r>
+    </w:p>
+    <w:p>
+      <w:pPr>
+        <w:numPr>
+          <w:ilvl w:val="0"/>
+          <w:numId w:val="14"/>
+        </w:numPr>
+      </w:pPr>
+      <w:r>
+        <w:rPr>
+          <w:b/>
+          <w:bCs/>
+        </w:rPr>
+        <w:t>Dialog Manager:</w:t>
+      </w:r>
+      <w:r>
+        <w:t> Maintains the context of the conversation across multiple turns, handling user corrections, topic switches, and managing the handoff between informational and action-oriented modes.</w:t>
+      </w:r>
+    </w:p>
     <w:sectPr>
       <w:pgSz w:w="12240" w:h="15840"/>
       <w:pgMar w:top="1440" w:right="1440" w:bottom="1440" w:left="1440" w:header="720" w:footer="720" w:gutter="0"/>

</xml_diff>

<commit_message>
BRD: defined constraints, risks, and success metrics
</commit_message>
<xml_diff>
--- a/Documents/Business Requirements Document.docx
+++ b/Documents/Business Requirements Document.docx
@@ -4118,6 +4118,1086 @@
       </w:r>
       <w:r>
         <w:t> Maintains the context of the conversation across multiple turns, handling user corrections, topic switches, and managing the handoff between informational and action-oriented modes.</w:t>
+      </w:r>
+    </w:p>
+    <w:p>
+      <w:pPr>
+        <w:rPr>
+          <w:b/>
+          <w:bCs/>
+        </w:rPr>
+      </w:pPr>
+      <w:r>
+        <w:rPr>
+          <w:b/>
+          <w:bCs/>
+        </w:rPr>
+        <w:t>8. Core Processes &amp; Use Cases</w:t>
+      </w:r>
+    </w:p>
+    <w:p>
+      <w:pPr>
+        <w:rPr>
+          <w:b/>
+          <w:bCs/>
+        </w:rPr>
+      </w:pPr>
+      <w:r>
+        <w:rPr>
+          <w:b/>
+          <w:bCs/>
+        </w:rPr>
+        <w:t>8.1 End-to-End Citizen Service Journey</w:t>
+      </w:r>
+    </w:p>
+    <w:p>
+      <w:pPr>
+        <w:jc w:val="center"/>
+      </w:pPr>
+      <w:r>
+        <w:rPr>
+          <w:noProof/>
+        </w:rPr>
+        <w:lastRenderedPageBreak/>
+        <w:drawing>
+          <wp:inline distT="0" distB="0" distL="0" distR="0" wp14:anchorId="525421BE" wp14:editId="009F65D2">
+            <wp:extent cx="4419600" cy="4562475"/>
+            <wp:effectExtent l="0" t="0" r="0" b="9525"/>
+            <wp:docPr id="1250498827" name="Picture 1"/>
+            <wp:cNvGraphicFramePr>
+              <a:graphicFrameLocks xmlns:a="http://schemas.openxmlformats.org/drawingml/2006/main" noChangeAspect="1"/>
+            </wp:cNvGraphicFramePr>
+            <a:graphic xmlns:a="http://schemas.openxmlformats.org/drawingml/2006/main">
+              <a:graphicData uri="http://schemas.openxmlformats.org/drawingml/2006/picture">
+                <pic:pic xmlns:pic="http://schemas.openxmlformats.org/drawingml/2006/picture">
+                  <pic:nvPicPr>
+                    <pic:cNvPr id="1250498827" name=""/>
+                    <pic:cNvPicPr/>
+                  </pic:nvPicPr>
+                  <pic:blipFill>
+                    <a:blip r:embed="rId7"/>
+                    <a:stretch>
+                      <a:fillRect/>
+                    </a:stretch>
+                  </pic:blipFill>
+                  <pic:spPr>
+                    <a:xfrm>
+                      <a:off x="0" y="0"/>
+                      <a:ext cx="4419600" cy="4562475"/>
+                    </a:xfrm>
+                    <a:prstGeom prst="rect">
+                      <a:avLst/>
+                    </a:prstGeom>
+                  </pic:spPr>
+                </pic:pic>
+              </a:graphicData>
+            </a:graphic>
+          </wp:inline>
+        </w:drawing>
+      </w:r>
+    </w:p>
+    <w:p>
+      <w:pPr>
+        <w:rPr>
+          <w:b/>
+          <w:bCs/>
+        </w:rPr>
+      </w:pPr>
+      <w:r>
+        <w:rPr>
+          <w:b/>
+          <w:bCs/>
+        </w:rPr>
+        <w:t>8.2 Agent Workflow Orchestration</w:t>
+      </w:r>
+    </w:p>
+    <w:p>
+      <w:r>
+        <w:t>The agent follows a deterministic yet flexible process for action-oriented requests:</w:t>
+      </w:r>
+    </w:p>
+    <w:p>
+      <w:pPr>
+        <w:numPr>
+          <w:ilvl w:val="0"/>
+          <w:numId w:val="15"/>
+        </w:numPr>
+      </w:pPr>
+      <w:r>
+        <w:rPr>
+          <w:b/>
+          <w:bCs/>
+        </w:rPr>
+        <w:t>Intent Recognition &amp; Workflow Selection:</w:t>
+      </w:r>
+      <w:r>
+        <w:t> Identifies the desired service and loads the corresponding workflow definition.</w:t>
+      </w:r>
+    </w:p>
+    <w:p>
+      <w:pPr>
+        <w:numPr>
+          <w:ilvl w:val="0"/>
+          <w:numId w:val="15"/>
+        </w:numPr>
+      </w:pPr>
+      <w:r>
+        <w:rPr>
+          <w:b/>
+          <w:bCs/>
+        </w:rPr>
+        <w:t>Pre-flight Eligibility Check:</w:t>
+      </w:r>
+      <w:r>
+        <w:t> Asks qualifying questions or checks integrated databases to confirm the user is eligible for the service before proceeding.</w:t>
+      </w:r>
+    </w:p>
+    <w:p>
+      <w:pPr>
+        <w:numPr>
+          <w:ilvl w:val="0"/>
+          <w:numId w:val="15"/>
+        </w:numPr>
+      </w:pPr>
+      <w:r>
+        <w:rPr>
+          <w:b/>
+          <w:bCs/>
+        </w:rPr>
+        <w:t>Step-by-Step Data Collection:</w:t>
+      </w:r>
+      <w:r>
+        <w:t> Guides the user through each required field conversationally, providing clarifications as needed.</w:t>
+      </w:r>
+    </w:p>
+    <w:p>
+      <w:pPr>
+        <w:numPr>
+          <w:ilvl w:val="0"/>
+          <w:numId w:val="15"/>
+        </w:numPr>
+      </w:pPr>
+      <w:r>
+        <w:rPr>
+          <w:b/>
+          <w:bCs/>
+        </w:rPr>
+        <w:t>Document Collection &amp; Validation:</w:t>
+      </w:r>
+      <w:r>
+        <w:t> Requests and validates each required document in real-time, allowing for immediate correction.</w:t>
+      </w:r>
+    </w:p>
+    <w:p>
+      <w:pPr>
+        <w:numPr>
+          <w:ilvl w:val="0"/>
+          <w:numId w:val="15"/>
+        </w:numPr>
+      </w:pPr>
+      <w:r>
+        <w:rPr>
+          <w:b/>
+          <w:bCs/>
+        </w:rPr>
+        <w:t>Review &amp; Confirmation:</w:t>
+      </w:r>
+      <w:r>
+        <w:t> Presents a summary of collected data and documents for user confirmation.</w:t>
+      </w:r>
+    </w:p>
+    <w:p>
+      <w:pPr>
+        <w:numPr>
+          <w:ilvl w:val="0"/>
+          <w:numId w:val="15"/>
+        </w:numPr>
+      </w:pPr>
+      <w:r>
+        <w:rPr>
+          <w:b/>
+          <w:bCs/>
+        </w:rPr>
+        <w:lastRenderedPageBreak/>
+        <w:t>Execution &amp; Feedback:</w:t>
+      </w:r>
+      <w:r>
+        <w:t> Submits the package to the backend system and provides the user with a confirmation receipt and next steps.</w:t>
+      </w:r>
+    </w:p>
+    <w:p>
+      <w:pPr>
+        <w:rPr>
+          <w:b/>
+          <w:bCs/>
+        </w:rPr>
+      </w:pPr>
+      <w:r>
+        <w:rPr>
+          <w:b/>
+          <w:bCs/>
+        </w:rPr>
+        <w:t>8.3 Detailed Use Case Specifications</w:t>
+      </w:r>
+    </w:p>
+    <w:p>
+      <w:r>
+        <w:rPr>
+          <w:b/>
+          <w:bCs/>
+        </w:rPr>
+        <w:t>Use Case ID:</w:t>
+      </w:r>
+      <w:r>
+        <w:t> UC-001</w:t>
+      </w:r>
+      <w:r>
+        <w:br/>
+      </w:r>
+      <w:r>
+        <w:rPr>
+          <w:b/>
+          <w:bCs/>
+        </w:rPr>
+        <w:t>Use Case Name:</w:t>
+      </w:r>
+      <w:r>
+        <w:t> Inquire About Waste Collection Schedule</w:t>
+      </w:r>
+      <w:r>
+        <w:br/>
+      </w:r>
+      <w:r>
+        <w:rPr>
+          <w:b/>
+          <w:bCs/>
+        </w:rPr>
+        <w:t>Primary Actor:</w:t>
+      </w:r>
+      <w:r>
+        <w:t> Citizen</w:t>
+      </w:r>
+      <w:r>
+        <w:br/>
+      </w:r>
+      <w:r>
+        <w:rPr>
+          <w:b/>
+          <w:bCs/>
+        </w:rPr>
+        <w:t>Precondition:</w:t>
+      </w:r>
+      <w:r>
+        <w:t> Citizen accesses the municipal website or app.</w:t>
+      </w:r>
+      <w:r>
+        <w:br/>
+      </w:r>
+      <w:r>
+        <w:rPr>
+          <w:b/>
+          <w:bCs/>
+        </w:rPr>
+        <w:t>Main Success Scenario:</w:t>
+      </w:r>
+    </w:p>
+    <w:p>
+      <w:pPr>
+        <w:numPr>
+          <w:ilvl w:val="0"/>
+          <w:numId w:val="16"/>
+        </w:numPr>
+      </w:pPr>
+      <w:r>
+        <w:t xml:space="preserve">Citizen clicks the "Ask </w:t>
+      </w:r>
+      <w:proofErr w:type="spellStart"/>
+      <w:r>
+        <w:t>OptimAlze</w:t>
+      </w:r>
+      <w:proofErr w:type="spellEnd"/>
+      <w:r>
+        <w:t>" chat widget.</w:t>
+      </w:r>
+    </w:p>
+    <w:p>
+      <w:pPr>
+        <w:numPr>
+          <w:ilvl w:val="0"/>
+          <w:numId w:val="16"/>
+        </w:numPr>
+      </w:pPr>
+      <w:r>
+        <w:t>Citizen types: "When is the green bin collected on Maple Street?"</w:t>
+      </w:r>
+    </w:p>
+    <w:p>
+      <w:pPr>
+        <w:numPr>
+          <w:ilvl w:val="0"/>
+          <w:numId w:val="16"/>
+        </w:numPr>
+      </w:pPr>
+      <w:r>
+        <w:t>System uses RAG to search the latest waste management bylaws and collection zone maps.</w:t>
+      </w:r>
+    </w:p>
+    <w:p>
+      <w:pPr>
+        <w:numPr>
+          <w:ilvl w:val="0"/>
+          <w:numId w:val="16"/>
+        </w:numPr>
+      </w:pPr>
+      <w:r>
+        <w:t>System identifies that Maple Street is in Collection Zone 4B.</w:t>
+      </w:r>
+    </w:p>
+    <w:p>
+      <w:pPr>
+        <w:numPr>
+          <w:ilvl w:val="0"/>
+          <w:numId w:val="16"/>
+        </w:numPr>
+      </w:pPr>
+      <w:r>
+        <w:t>System retrieves the schedule: "Green bin (organics) is collected every Tuesday in Zone 4B."</w:t>
+      </w:r>
+    </w:p>
+    <w:p>
+      <w:pPr>
+        <w:numPr>
+          <w:ilvl w:val="0"/>
+          <w:numId w:val="16"/>
+        </w:numPr>
+      </w:pPr>
+      <w:r>
+        <w:t>System generates response: "Based on the 2024 Waste Collection Schedule, residences on Maple Street (Zone 4B) should place their green organics bin out for collection every </w:t>
+      </w:r>
+      <w:r>
+        <w:rPr>
+          <w:b/>
+          <w:bCs/>
+        </w:rPr>
+        <w:t>Tuesday</w:t>
+      </w:r>
+      <w:r>
+        <w:t>. The next collection is tomorrow, October 24th. Please have bins out by 7 AM."</w:t>
+      </w:r>
+    </w:p>
+    <w:p>
+      <w:pPr>
+        <w:numPr>
+          <w:ilvl w:val="0"/>
+          <w:numId w:val="16"/>
+        </w:numPr>
+      </w:pPr>
+      <w:r>
+        <w:t>Citizen receives the clear, actionable information.</w:t>
+      </w:r>
+      <w:r>
+        <w:br/>
+      </w:r>
+      <w:r>
+        <w:rPr>
+          <w:b/>
+          <w:bCs/>
+        </w:rPr>
+        <w:t>Postcondition:</w:t>
+      </w:r>
+      <w:r>
+        <w:t> Citizen's query is resolved without human intervention. Interaction is logged.</w:t>
+      </w:r>
+      <w:r>
+        <w:br/>
+      </w:r>
+      <w:r>
+        <w:rPr>
+          <w:b/>
+          <w:bCs/>
+        </w:rPr>
+        <w:t>Alternate Flows:</w:t>
+      </w:r>
+      <w:r>
+        <w:t> If the street name is ambiguous, the agent asks for the postal code to disambiguate.</w:t>
+      </w:r>
+    </w:p>
+    <w:p>
+      <w:pPr>
+        <w:rPr>
+          <w:b/>
+          <w:bCs/>
+        </w:rPr>
+      </w:pPr>
+      <w:r>
+        <w:rPr>
+          <w:b/>
+          <w:bCs/>
+        </w:rPr>
+        <w:t>9. Data Model &amp; Knowledge Management</w:t>
+      </w:r>
+    </w:p>
+    <w:p>
+      <w:r>
+        <w:rPr>
+          <w:b/>
+          <w:bCs/>
+        </w:rPr>
+        <w:t>Core Data Entities:</w:t>
+      </w:r>
+    </w:p>
+    <w:tbl>
+      <w:tblPr>
+        <w:tblStyle w:val="GridTable5Dark-Accent5"/>
+        <w:tblW w:w="0" w:type="auto"/>
+        <w:tblLook w:val="04A0" w:firstRow="1" w:lastRow="0" w:firstColumn="1" w:lastColumn="0" w:noHBand="0" w:noVBand="1"/>
+      </w:tblPr>
+      <w:tblGrid>
+        <w:gridCol w:w="2214"/>
+        <w:gridCol w:w="4403"/>
+        <w:gridCol w:w="2733"/>
+      </w:tblGrid>
+      <w:tr>
+        <w:trPr>
+          <w:cnfStyle w:val="100000000000" w:firstRow="1" w:lastRow="0" w:firstColumn="0" w:lastColumn="0" w:oddVBand="0" w:evenVBand="0" w:oddHBand="0" w:evenHBand="0" w:firstRowFirstColumn="0" w:firstRowLastColumn="0" w:lastRowFirstColumn="0" w:lastRowLastColumn="0"/>
+        </w:trPr>
+        <w:tc>
+          <w:tcPr>
+            <w:cnfStyle w:val="001000000000" w:firstRow="0" w:lastRow="0" w:firstColumn="1" w:lastColumn="0" w:oddVBand="0" w:evenVBand="0" w:oddHBand="0" w:evenHBand="0" w:firstRowFirstColumn="0" w:firstRowLastColumn="0" w:lastRowFirstColumn="0" w:lastRowLastColumn="0"/>
+            <w:tcW w:w="0" w:type="auto"/>
+            <w:hideMark/>
+          </w:tcPr>
+          <w:p>
+            <w:pPr>
+              <w:spacing w:after="160" w:line="278" w:lineRule="auto"/>
+            </w:pPr>
+            <w:r>
+              <w:t>Entity</w:t>
+            </w:r>
+          </w:p>
+        </w:tc>
+        <w:tc>
+          <w:tcPr>
+            <w:tcW w:w="0" w:type="auto"/>
+            <w:hideMark/>
+          </w:tcPr>
+          <w:p>
+            <w:pPr>
+              <w:spacing w:after="160" w:line="278" w:lineRule="auto"/>
+              <w:cnfStyle w:val="100000000000" w:firstRow="1" w:lastRow="0" w:firstColumn="0" w:lastColumn="0" w:oddVBand="0" w:evenVBand="0" w:oddHBand="0" w:evenHBand="0" w:firstRowFirstColumn="0" w:firstRowLastColumn="0" w:lastRowFirstColumn="0" w:lastRowLastColumn="0"/>
+            </w:pPr>
+            <w:r>
+              <w:t>Key Attributes</w:t>
+            </w:r>
+          </w:p>
+        </w:tc>
+        <w:tc>
+          <w:tcPr>
+            <w:tcW w:w="0" w:type="auto"/>
+            <w:hideMark/>
+          </w:tcPr>
+          <w:p>
+            <w:pPr>
+              <w:spacing w:after="160" w:line="278" w:lineRule="auto"/>
+              <w:cnfStyle w:val="100000000000" w:firstRow="1" w:lastRow="0" w:firstColumn="0" w:lastColumn="0" w:oddVBand="0" w:evenVBand="0" w:oddHBand="0" w:evenHBand="0" w:firstRowFirstColumn="0" w:firstRowLastColumn="0" w:lastRowFirstColumn="0" w:lastRowLastColumn="0"/>
+            </w:pPr>
+            <w:r>
+              <w:t>Purpose</w:t>
+            </w:r>
+          </w:p>
+        </w:tc>
+      </w:tr>
+      <w:tr>
+        <w:trPr>
+          <w:cnfStyle w:val="000000100000" w:firstRow="0" w:lastRow="0" w:firstColumn="0" w:lastColumn="0" w:oddVBand="0" w:evenVBand="0" w:oddHBand="1" w:evenHBand="0" w:firstRowFirstColumn="0" w:firstRowLastColumn="0" w:lastRowFirstColumn="0" w:lastRowLastColumn="0"/>
+        </w:trPr>
+        <w:tc>
+          <w:tcPr>
+            <w:cnfStyle w:val="001000000000" w:firstRow="0" w:lastRow="0" w:firstColumn="1" w:lastColumn="0" w:oddVBand="0" w:evenVBand="0" w:oddHBand="0" w:evenHBand="0" w:firstRowFirstColumn="0" w:firstRowLastColumn="0" w:lastRowFirstColumn="0" w:lastRowLastColumn="0"/>
+            <w:tcW w:w="0" w:type="auto"/>
+            <w:hideMark/>
+          </w:tcPr>
+          <w:p>
+            <w:pPr>
+              <w:spacing w:after="160" w:line="278" w:lineRule="auto"/>
+            </w:pPr>
+            <w:r>
+              <w:t>Conversation</w:t>
+            </w:r>
+          </w:p>
+        </w:tc>
+        <w:tc>
+          <w:tcPr>
+            <w:tcW w:w="0" w:type="auto"/>
+            <w:hideMark/>
+          </w:tcPr>
+          <w:p>
+            <w:pPr>
+              <w:spacing w:after="160" w:line="278" w:lineRule="auto"/>
+              <w:cnfStyle w:val="000000100000" w:firstRow="0" w:lastRow="0" w:firstColumn="0" w:lastColumn="0" w:oddVBand="0" w:evenVBand="0" w:oddHBand="1" w:evenHBand="0" w:firstRowFirstColumn="0" w:firstRowLastColumn="0" w:lastRowFirstColumn="0" w:lastRowLastColumn="0"/>
+            </w:pPr>
+            <w:proofErr w:type="spellStart"/>
+            <w:r>
+              <w:t>conversation_id</w:t>
+            </w:r>
+            <w:proofErr w:type="spellEnd"/>
+            <w:r>
+              <w:t>, timestamps, escalation flag</w:t>
+            </w:r>
+          </w:p>
+        </w:tc>
+        <w:tc>
+          <w:tcPr>
+            <w:tcW w:w="0" w:type="auto"/>
+            <w:hideMark/>
+          </w:tcPr>
+          <w:p>
+            <w:pPr>
+              <w:spacing w:after="160" w:line="278" w:lineRule="auto"/>
+              <w:cnfStyle w:val="000000100000" w:firstRow="0" w:lastRow="0" w:firstColumn="0" w:lastColumn="0" w:oddVBand="0" w:evenVBand="0" w:oddHBand="1" w:evenHBand="0" w:firstRowFirstColumn="0" w:firstRowLastColumn="0" w:lastRowFirstColumn="0" w:lastRowLastColumn="0"/>
+            </w:pPr>
+            <w:r>
+              <w:t>Track chat sessions</w:t>
+            </w:r>
+          </w:p>
+        </w:tc>
+      </w:tr>
+      <w:tr>
+        <w:tc>
+          <w:tcPr>
+            <w:cnfStyle w:val="001000000000" w:firstRow="0" w:lastRow="0" w:firstColumn="1" w:lastColumn="0" w:oddVBand="0" w:evenVBand="0" w:oddHBand="0" w:evenHBand="0" w:firstRowFirstColumn="0" w:firstRowLastColumn="0" w:lastRowFirstColumn="0" w:lastRowLastColumn="0"/>
+            <w:tcW w:w="0" w:type="auto"/>
+            <w:hideMark/>
+          </w:tcPr>
+          <w:p>
+            <w:pPr>
+              <w:spacing w:after="160" w:line="278" w:lineRule="auto"/>
+            </w:pPr>
+            <w:r>
+              <w:t>Message</w:t>
+            </w:r>
+          </w:p>
+        </w:tc>
+        <w:tc>
+          <w:tcPr>
+            <w:tcW w:w="0" w:type="auto"/>
+            <w:hideMark/>
+          </w:tcPr>
+          <w:p>
+            <w:pPr>
+              <w:spacing w:after="160" w:line="278" w:lineRule="auto"/>
+              <w:cnfStyle w:val="000000000000" w:firstRow="0" w:lastRow="0" w:firstColumn="0" w:lastColumn="0" w:oddVBand="0" w:evenVBand="0" w:oddHBand="0" w:evenHBand="0" w:firstRowFirstColumn="0" w:firstRowLastColumn="0" w:lastRowFirstColumn="0" w:lastRowLastColumn="0"/>
+            </w:pPr>
+            <w:proofErr w:type="spellStart"/>
+            <w:r>
+              <w:t>message_id</w:t>
+            </w:r>
+            <w:proofErr w:type="spellEnd"/>
+            <w:r>
+              <w:t>, sender, intent, confidence</w:t>
+            </w:r>
+          </w:p>
+        </w:tc>
+        <w:tc>
+          <w:tcPr>
+            <w:tcW w:w="0" w:type="auto"/>
+            <w:hideMark/>
+          </w:tcPr>
+          <w:p>
+            <w:pPr>
+              <w:spacing w:after="160" w:line="278" w:lineRule="auto"/>
+              <w:cnfStyle w:val="000000000000" w:firstRow="0" w:lastRow="0" w:firstColumn="0" w:lastColumn="0" w:oddVBand="0" w:evenVBand="0" w:oddHBand="0" w:evenHBand="0" w:firstRowFirstColumn="0" w:firstRowLastColumn="0" w:lastRowFirstColumn="0" w:lastRowLastColumn="0"/>
+            </w:pPr>
+            <w:r>
+              <w:t>Audit conversation turns</w:t>
+            </w:r>
+          </w:p>
+        </w:tc>
+      </w:tr>
+      <w:tr>
+        <w:trPr>
+          <w:cnfStyle w:val="000000100000" w:firstRow="0" w:lastRow="0" w:firstColumn="0" w:lastColumn="0" w:oddVBand="0" w:evenVBand="0" w:oddHBand="1" w:evenHBand="0" w:firstRowFirstColumn="0" w:firstRowLastColumn="0" w:lastRowFirstColumn="0" w:lastRowLastColumn="0"/>
+        </w:trPr>
+        <w:tc>
+          <w:tcPr>
+            <w:cnfStyle w:val="001000000000" w:firstRow="0" w:lastRow="0" w:firstColumn="1" w:lastColumn="0" w:oddVBand="0" w:evenVBand="0" w:oddHBand="0" w:evenHBand="0" w:firstRowFirstColumn="0" w:firstRowLastColumn="0" w:lastRowFirstColumn="0" w:lastRowLastColumn="0"/>
+            <w:tcW w:w="0" w:type="auto"/>
+            <w:hideMark/>
+          </w:tcPr>
+          <w:p>
+            <w:pPr>
+              <w:spacing w:after="160" w:line="278" w:lineRule="auto"/>
+            </w:pPr>
+            <w:r>
+              <w:lastRenderedPageBreak/>
+              <w:t>Knowledge Chunk</w:t>
+            </w:r>
+          </w:p>
+        </w:tc>
+        <w:tc>
+          <w:tcPr>
+            <w:tcW w:w="0" w:type="auto"/>
+            <w:hideMark/>
+          </w:tcPr>
+          <w:p>
+            <w:pPr>
+              <w:spacing w:after="160" w:line="278" w:lineRule="auto"/>
+              <w:cnfStyle w:val="000000100000" w:firstRow="0" w:lastRow="0" w:firstColumn="0" w:lastColumn="0" w:oddVBand="0" w:evenVBand="0" w:oddHBand="1" w:evenHBand="0" w:firstRowFirstColumn="0" w:firstRowLastColumn="0" w:lastRowFirstColumn="0" w:lastRowLastColumn="0"/>
+            </w:pPr>
+            <w:proofErr w:type="spellStart"/>
+            <w:r>
+              <w:t>chunk_id</w:t>
+            </w:r>
+            <w:proofErr w:type="spellEnd"/>
+            <w:r>
+              <w:t>, source, embedding</w:t>
+            </w:r>
+          </w:p>
+        </w:tc>
+        <w:tc>
+          <w:tcPr>
+            <w:tcW w:w="0" w:type="auto"/>
+            <w:hideMark/>
+          </w:tcPr>
+          <w:p>
+            <w:pPr>
+              <w:spacing w:after="160" w:line="278" w:lineRule="auto"/>
+              <w:cnfStyle w:val="000000100000" w:firstRow="0" w:lastRow="0" w:firstColumn="0" w:lastColumn="0" w:oddVBand="0" w:evenVBand="0" w:oddHBand="1" w:evenHBand="0" w:firstRowFirstColumn="0" w:firstRowLastColumn="0" w:lastRowFirstColumn="0" w:lastRowLastColumn="0"/>
+            </w:pPr>
+            <w:r>
+              <w:t>RAG retrieval unit</w:t>
+            </w:r>
+          </w:p>
+        </w:tc>
+      </w:tr>
+      <w:tr>
+        <w:tc>
+          <w:tcPr>
+            <w:cnfStyle w:val="001000000000" w:firstRow="0" w:lastRow="0" w:firstColumn="1" w:lastColumn="0" w:oddVBand="0" w:evenVBand="0" w:oddHBand="0" w:evenHBand="0" w:firstRowFirstColumn="0" w:firstRowLastColumn="0" w:lastRowFirstColumn="0" w:lastRowLastColumn="0"/>
+            <w:tcW w:w="0" w:type="auto"/>
+            <w:hideMark/>
+          </w:tcPr>
+          <w:p>
+            <w:pPr>
+              <w:spacing w:after="160" w:line="278" w:lineRule="auto"/>
+            </w:pPr>
+            <w:r>
+              <w:t>Validated Document</w:t>
+            </w:r>
+          </w:p>
+        </w:tc>
+        <w:tc>
+          <w:tcPr>
+            <w:tcW w:w="0" w:type="auto"/>
+            <w:hideMark/>
+          </w:tcPr>
+          <w:p>
+            <w:pPr>
+              <w:spacing w:after="160" w:line="278" w:lineRule="auto"/>
+              <w:cnfStyle w:val="000000000000" w:firstRow="0" w:lastRow="0" w:firstColumn="0" w:lastColumn="0" w:oddVBand="0" w:evenVBand="0" w:oddHBand="0" w:evenHBand="0" w:firstRowFirstColumn="0" w:firstRowLastColumn="0" w:lastRowFirstColumn="0" w:lastRowLastColumn="0"/>
+            </w:pPr>
+            <w:proofErr w:type="spellStart"/>
+            <w:r>
+              <w:t>doc_id</w:t>
+            </w:r>
+            <w:proofErr w:type="spellEnd"/>
+            <w:r>
+              <w:t>, type, status</w:t>
+            </w:r>
+          </w:p>
+        </w:tc>
+        <w:tc>
+          <w:tcPr>
+            <w:tcW w:w="0" w:type="auto"/>
+            <w:hideMark/>
+          </w:tcPr>
+          <w:p>
+            <w:pPr>
+              <w:spacing w:after="160" w:line="278" w:lineRule="auto"/>
+              <w:cnfStyle w:val="000000000000" w:firstRow="0" w:lastRow="0" w:firstColumn="0" w:lastColumn="0" w:oddVBand="0" w:evenVBand="0" w:oddHBand="0" w:evenHBand="0" w:firstRowFirstColumn="0" w:firstRowLastColumn="0" w:lastRowFirstColumn="0" w:lastRowLastColumn="0"/>
+            </w:pPr>
+            <w:r>
+              <w:t>Store document validation</w:t>
+            </w:r>
+          </w:p>
+        </w:tc>
+      </w:tr>
+      <w:tr>
+        <w:trPr>
+          <w:cnfStyle w:val="000000100000" w:firstRow="0" w:lastRow="0" w:firstColumn="0" w:lastColumn="0" w:oddVBand="0" w:evenVBand="0" w:oddHBand="1" w:evenHBand="0" w:firstRowFirstColumn="0" w:firstRowLastColumn="0" w:lastRowFirstColumn="0" w:lastRowLastColumn="0"/>
+        </w:trPr>
+        <w:tc>
+          <w:tcPr>
+            <w:cnfStyle w:val="001000000000" w:firstRow="0" w:lastRow="0" w:firstColumn="1" w:lastColumn="0" w:oddVBand="0" w:evenVBand="0" w:oddHBand="0" w:evenHBand="0" w:firstRowFirstColumn="0" w:firstRowLastColumn="0" w:lastRowFirstColumn="0" w:lastRowLastColumn="0"/>
+            <w:tcW w:w="0" w:type="auto"/>
+            <w:hideMark/>
+          </w:tcPr>
+          <w:p>
+            <w:pPr>
+              <w:spacing w:after="160" w:line="278" w:lineRule="auto"/>
+            </w:pPr>
+            <w:r>
+              <w:t>Workflow Instance</w:t>
+            </w:r>
+          </w:p>
+        </w:tc>
+        <w:tc>
+          <w:tcPr>
+            <w:tcW w:w="0" w:type="auto"/>
+            <w:hideMark/>
+          </w:tcPr>
+          <w:p>
+            <w:pPr>
+              <w:spacing w:after="160" w:line="278" w:lineRule="auto"/>
+              <w:cnfStyle w:val="000000100000" w:firstRow="0" w:lastRow="0" w:firstColumn="0" w:lastColumn="0" w:oddVBand="0" w:evenVBand="0" w:oddHBand="1" w:evenHBand="0" w:firstRowFirstColumn="0" w:firstRowLastColumn="0" w:lastRowFirstColumn="0" w:lastRowLastColumn="0"/>
+            </w:pPr>
+            <w:proofErr w:type="spellStart"/>
+            <w:r>
+              <w:t>workflow_id</w:t>
+            </w:r>
+            <w:proofErr w:type="spellEnd"/>
+            <w:r>
+              <w:t>, step, status</w:t>
+            </w:r>
+          </w:p>
+        </w:tc>
+        <w:tc>
+          <w:tcPr>
+            <w:tcW w:w="0" w:type="auto"/>
+            <w:hideMark/>
+          </w:tcPr>
+          <w:p>
+            <w:pPr>
+              <w:spacing w:after="160" w:line="278" w:lineRule="auto"/>
+              <w:cnfStyle w:val="000000100000" w:firstRow="0" w:lastRow="0" w:firstColumn="0" w:lastColumn="0" w:oddVBand="0" w:evenVBand="0" w:oddHBand="1" w:evenHBand="0" w:firstRowFirstColumn="0" w:firstRowLastColumn="0" w:lastRowFirstColumn="0" w:lastRowLastColumn="0"/>
+            </w:pPr>
+            <w:r>
+              <w:t>Track agent workflows</w:t>
+            </w:r>
+          </w:p>
+        </w:tc>
+      </w:tr>
+    </w:tbl>
+    <w:p/>
+    <w:p>
+      <w:r>
+        <w:rPr>
+          <w:b/>
+          <w:bCs/>
+        </w:rPr>
+        <w:t>Knowledge Base Curation Process:</w:t>
+      </w:r>
+    </w:p>
+    <w:p>
+      <w:pPr>
+        <w:numPr>
+          <w:ilvl w:val="0"/>
+          <w:numId w:val="17"/>
+        </w:numPr>
+      </w:pPr>
+      <w:r>
+        <w:rPr>
+          <w:b/>
+          <w:bCs/>
+        </w:rPr>
+        <w:t>Source Identification:</w:t>
+      </w:r>
+      <w:r>
+        <w:t> Official websites, policy PDFs, internal procedure manuals, approved FAQ sheets.</w:t>
+      </w:r>
+    </w:p>
+    <w:p>
+      <w:pPr>
+        <w:numPr>
+          <w:ilvl w:val="0"/>
+          <w:numId w:val="17"/>
+        </w:numPr>
+      </w:pPr>
+      <w:r>
+        <w:rPr>
+          <w:b/>
+          <w:bCs/>
+        </w:rPr>
+        <w:t>Ingestion &amp; Chunking:</w:t>
+      </w:r>
+      <w:r>
+        <w:t> Automated ingestion of documents, breaking them into logical chunks (e.g., by section).</w:t>
+      </w:r>
+    </w:p>
+    <w:p>
+      <w:pPr>
+        <w:numPr>
+          <w:ilvl w:val="0"/>
+          <w:numId w:val="17"/>
+        </w:numPr>
+      </w:pPr>
+      <w:r>
+        <w:rPr>
+          <w:b/>
+          <w:bCs/>
+        </w:rPr>
+        <w:t>Enrichment &amp; Tagging:</w:t>
+      </w:r>
+      <w:r>
+        <w:t> Manual or semi-automated tagging of chunks with metadata: department, service type, effective date, geographic applicability.</w:t>
+      </w:r>
+    </w:p>
+    <w:p>
+      <w:pPr>
+        <w:numPr>
+          <w:ilvl w:val="0"/>
+          <w:numId w:val="17"/>
+        </w:numPr>
+      </w:pPr>
+      <w:r>
+        <w:rPr>
+          <w:b/>
+          <w:bCs/>
+        </w:rPr>
+        <w:t>Vectorization:</w:t>
+      </w:r>
+      <w:r>
+        <w:t> Generating embeddings for each chunk and storing in the vector database.</w:t>
+      </w:r>
+    </w:p>
+    <w:p>
+      <w:pPr>
+        <w:numPr>
+          <w:ilvl w:val="0"/>
+          <w:numId w:val="17"/>
+        </w:numPr>
+      </w:pPr>
+      <w:r>
+        <w:rPr>
+          <w:b/>
+          <w:bCs/>
+        </w:rPr>
+        <w:t>Lifecycle Management:</w:t>
+      </w:r>
+      <w:r>
+        <w:t> Processes to archive outdated chunks and highlight newly effective policies for review.</w:t>
+      </w:r>
+    </w:p>
+    <w:p>
+      <w:pPr>
+        <w:rPr>
+          <w:b/>
+          <w:bCs/>
+        </w:rPr>
+      </w:pPr>
+      <w:r>
+        <w:rPr>
+          <w:b/>
+          <w:bCs/>
+        </w:rPr>
+        <w:t>10. User Interface &amp; Experience Design</w:t>
+      </w:r>
+    </w:p>
+    <w:p>
+      <w:r>
+        <w:rPr>
+          <w:b/>
+          <w:bCs/>
+        </w:rPr>
+        <w:t>Design Principles:</w:t>
+      </w:r>
+    </w:p>
+    <w:p>
+      <w:pPr>
+        <w:numPr>
+          <w:ilvl w:val="0"/>
+          <w:numId w:val="18"/>
+        </w:numPr>
+      </w:pPr>
+      <w:r>
+        <w:rPr>
+          <w:b/>
+          <w:bCs/>
+        </w:rPr>
+        <w:t>Clarity Over Cleverness:</w:t>
+      </w:r>
+      <w:r>
+        <w:t> Use simple, unambiguous language. Avoid bureaucratic jargon.</w:t>
+      </w:r>
+    </w:p>
+    <w:p>
+      <w:pPr>
+        <w:numPr>
+          <w:ilvl w:val="0"/>
+          <w:numId w:val="18"/>
+        </w:numPr>
+      </w:pPr>
+      <w:r>
+        <w:rPr>
+          <w:b/>
+          <w:bCs/>
+        </w:rPr>
+        <w:t>Progressive Disclosure:</w:t>
+      </w:r>
+      <w:r>
+        <w:t> Only ask for one piece of information at a time. Don't overwhelm the user.</w:t>
+      </w:r>
+    </w:p>
+    <w:p>
+      <w:pPr>
+        <w:numPr>
+          <w:ilvl w:val="0"/>
+          <w:numId w:val="18"/>
+        </w:numPr>
+      </w:pPr>
+      <w:r>
+        <w:rPr>
+          <w:b/>
+          <w:bCs/>
+        </w:rPr>
+        <w:t>Mixed-Initiative Design:</w:t>
+      </w:r>
+      <w:r>
+        <w:t> Allow users to answer questions in their own words but provide structured buttons (e.g., "Yes"/"No") for key decisions to reduce error.</w:t>
+      </w:r>
+    </w:p>
+    <w:p>
+      <w:pPr>
+        <w:numPr>
+          <w:ilvl w:val="0"/>
+          <w:numId w:val="18"/>
+        </w:numPr>
+      </w:pPr>
+      <w:r>
+        <w:rPr>
+          <w:b/>
+          <w:bCs/>
+        </w:rPr>
+        <w:t>Transparent Process:</w:t>
+      </w:r>
+      <w:r>
+        <w:t> Always indicate what step the user is on (e.g., "Step 3 of 5: Vehicle Details") and what will happen next.</w:t>
+      </w:r>
+    </w:p>
+    <w:p>
+      <w:pPr>
+        <w:numPr>
+          <w:ilvl w:val="0"/>
+          <w:numId w:val="18"/>
+        </w:numPr>
+      </w:pPr>
+      <w:r>
+        <w:rPr>
+          <w:b/>
+          <w:bCs/>
+        </w:rPr>
+        <w:t>Seamless Handoff:</w:t>
+      </w:r>
+      <w:r>
+        <w:t> If escalation to a human is needed, provide a smooth transition, transferring the full conversation history to the staff member.</w:t>
+      </w:r>
+    </w:p>
+    <w:p>
+      <w:r>
+        <w:rPr>
+          <w:b/>
+          <w:bCs/>
+        </w:rPr>
+        <w:t>Interface Components:</w:t>
+      </w:r>
+    </w:p>
+    <w:p>
+      <w:pPr>
+        <w:numPr>
+          <w:ilvl w:val="0"/>
+          <w:numId w:val="19"/>
+        </w:numPr>
+      </w:pPr>
+      <w:r>
+        <w:rPr>
+          <w:b/>
+          <w:bCs/>
+        </w:rPr>
+        <w:lastRenderedPageBreak/>
+        <w:t>Web Chat Widget:</w:t>
+      </w:r>
+      <w:r>
+        <w:t> A minimally intrusive, always-available button on the municipal website that expands into a chat window.</w:t>
+      </w:r>
+    </w:p>
+    <w:p>
+      <w:pPr>
+        <w:numPr>
+          <w:ilvl w:val="0"/>
+          <w:numId w:val="19"/>
+        </w:numPr>
+      </w:pPr>
+      <w:r>
+        <w:rPr>
+          <w:b/>
+          <w:bCs/>
+        </w:rPr>
+        <w:t>Mobile-Optimized Interface:</w:t>
+      </w:r>
+      <w:r>
+        <w:t> Responsive design or dedicated section within the municipal mobile app.</w:t>
+      </w:r>
+    </w:p>
+    <w:p>
+      <w:pPr>
+        <w:numPr>
+          <w:ilvl w:val="0"/>
+          <w:numId w:val="19"/>
+        </w:numPr>
+      </w:pPr>
+      <w:r>
+        <w:rPr>
+          <w:b/>
+          <w:bCs/>
+        </w:rPr>
+        <w:t>Back-Office Dashboard:</w:t>
+      </w:r>
+      <w:r>
+        <w:t> A clean, searchable interface for staff to:</w:t>
+      </w:r>
+    </w:p>
+    <w:p>
+      <w:pPr>
+        <w:numPr>
+          <w:ilvl w:val="1"/>
+          <w:numId w:val="19"/>
+        </w:numPr>
+      </w:pPr>
+      <w:r>
+        <w:t>View real-time and historical conversation queues.</w:t>
+      </w:r>
+    </w:p>
+    <w:p>
+      <w:pPr>
+        <w:numPr>
+          <w:ilvl w:val="1"/>
+          <w:numId w:val="19"/>
+        </w:numPr>
+      </w:pPr>
+      <w:r>
+        <w:t>Take over escalated chats.</w:t>
+      </w:r>
+    </w:p>
+    <w:p>
+      <w:pPr>
+        <w:numPr>
+          <w:ilvl w:val="1"/>
+          <w:numId w:val="19"/>
+        </w:numPr>
+      </w:pPr>
+      <w:r>
+        <w:t>Access knowledge base management tools.</w:t>
+      </w:r>
+    </w:p>
+    <w:p>
+      <w:pPr>
+        <w:numPr>
+          <w:ilvl w:val="1"/>
+          <w:numId w:val="19"/>
+        </w:numPr>
+      </w:pPr>
+      <w:r>
+        <w:t>View analytics dashboards (volume, resolution rate, common topics).</w:t>
       </w:r>
     </w:p>
     <w:sectPr>

</xml_diff>

<commit_message>
BRD: finalized and consolidated business requirements
</commit_message>
<xml_diff>
--- a/Documents/Business Requirements Document.docx
+++ b/Documents/Business Requirements Document.docx
@@ -29,23 +29,7 @@
           <w:b/>
           <w:bCs/>
         </w:rPr>
-        <w:t xml:space="preserve">Project: </w:t>
-      </w:r>
-      <w:proofErr w:type="spellStart"/>
-      <w:r>
-        <w:rPr>
-          <w:b/>
-          <w:bCs/>
-        </w:rPr>
-        <w:t>OptimAlze</w:t>
-      </w:r>
-      <w:proofErr w:type="spellEnd"/>
-      <w:r>
-        <w:rPr>
-          <w:b/>
-          <w:bCs/>
-        </w:rPr>
-        <w:t xml:space="preserve"> Buddy - AI-Powered Digital Services Agent</w:t>
+        <w:t>Project: OptimAlze Buddy - AI-Powered Digital Services Agent</w:t>
       </w:r>
     </w:p>
     <w:p>
@@ -608,13 +592,8 @@
               <w:spacing w:after="160" w:line="278" w:lineRule="auto"/>
               <w:cnfStyle w:val="000000100000" w:firstRow="0" w:lastRow="0" w:firstColumn="0" w:lastColumn="0" w:oddVBand="0" w:evenVBand="0" w:oddHBand="1" w:evenHBand="0" w:firstRowFirstColumn="0" w:firstRowLastColumn="0" w:lastRowFirstColumn="0" w:lastRowLastColumn="0"/>
             </w:pPr>
-            <w:proofErr w:type="spellStart"/>
-            <w:r>
-              <w:t>OptimAlze</w:t>
-            </w:r>
-            <w:proofErr w:type="spellEnd"/>
-            <w:r>
-              <w:t xml:space="preserve"> BA Team</w:t>
+            <w:r>
+              <w:t>OptimAlze BA Team</w:t>
             </w:r>
           </w:p>
         </w:tc>
@@ -687,13 +666,8 @@
               <w:spacing w:after="160" w:line="278" w:lineRule="auto"/>
               <w:cnfStyle w:val="000000000000" w:firstRow="0" w:lastRow="0" w:firstColumn="0" w:lastColumn="0" w:oddVBand="0" w:evenVBand="0" w:oddHBand="0" w:evenHBand="0" w:firstRowFirstColumn="0" w:firstRowLastColumn="0" w:lastRowFirstColumn="0" w:lastRowLastColumn="0"/>
             </w:pPr>
-            <w:proofErr w:type="spellStart"/>
-            <w:r>
-              <w:t>OptimAlze</w:t>
-            </w:r>
-            <w:proofErr w:type="spellEnd"/>
-            <w:r>
-              <w:t xml:space="preserve"> BA Team</w:t>
+            <w:r>
+              <w:t>OptimAlze BA Team</w:t>
             </w:r>
           </w:p>
         </w:tc>
@@ -769,13 +743,8 @@
               <w:spacing w:after="160" w:line="278" w:lineRule="auto"/>
               <w:cnfStyle w:val="000000100000" w:firstRow="0" w:lastRow="0" w:firstColumn="0" w:lastColumn="0" w:oddVBand="0" w:evenVBand="0" w:oddHBand="1" w:evenHBand="0" w:firstRowFirstColumn="0" w:firstRowLastColumn="0" w:lastRowFirstColumn="0" w:lastRowLastColumn="0"/>
             </w:pPr>
-            <w:proofErr w:type="spellStart"/>
-            <w:r>
-              <w:t>OptimAlze</w:t>
-            </w:r>
-            <w:proofErr w:type="spellEnd"/>
-            <w:r>
-              <w:t xml:space="preserve"> Steering Committee</w:t>
+            <w:r>
+              <w:t>OptimAlze Steering Committee</w:t>
             </w:r>
           </w:p>
         </w:tc>
@@ -827,35 +796,14 @@
       </w:r>
     </w:p>
     <w:p>
-      <w:proofErr w:type="spellStart"/>
-      <w:r>
-        <w:t>OptimAlze</w:t>
-      </w:r>
-      <w:proofErr w:type="spellEnd"/>
-      <w:r>
-        <w:t xml:space="preserve"> Buddy represents a paradigm shift in public sector digital service delivery. It is an AI-powered digital services agent that transforms how citizens interact with government by providing a single, intelligent conversational interface. Unlike conventional chatbots that merely provide information, </w:t>
-      </w:r>
-      <w:proofErr w:type="spellStart"/>
-      <w:r>
-        <w:t>OptimAlze</w:t>
-      </w:r>
-      <w:proofErr w:type="spellEnd"/>
-      <w:r>
-        <w:t xml:space="preserve"> Buddy combines Retrieval-Augmented Generation (RAG) for accurate, policy-grounded answers with agentic workflows that can execute tasks (e.g., book appointments, submit forms) and intelligent document validation to pre-screen submissions in real-time.</w:t>
+      <w:r>
+        <w:t>OptimAlze Buddy represents a paradigm shift in public sector digital service delivery. It is an AI-powered digital services agent that transforms how citizens interact with government by providing a single, intelligent conversational interface. Unlike conventional chatbots that merely provide information, OptimAlze Buddy combines Retrieval-Augmented Generation (RAG) for accurate, policy-grounded answers with agentic workflows that can execute tasks (e.g., book appointments, submit forms) and intelligent document validation to pre-screen submissions in real-time.</w:t>
       </w:r>
     </w:p>
     <w:p>
       <w:r>
         <w:lastRenderedPageBreak/>
-        <w:t xml:space="preserve">This BRD outlines the requirements for a system designed to act as a "24/7 digital clerk," reducing administrative backlog by up to 40%, cutting citizen service resolution time by over 60%, and dramatically decreasing application rejection rates due to document errors. By serving as the unified front-end for municipal services, </w:t>
-      </w:r>
-      <w:proofErr w:type="spellStart"/>
-      <w:r>
-        <w:t>OptimAlze</w:t>
-      </w:r>
-      <w:proofErr w:type="spellEnd"/>
-      <w:r>
-        <w:t xml:space="preserve"> Buddy will elevate citizen satisfaction, optimize staff allocation, and accelerate the digital transformation of public service delivery.</w:t>
+        <w:t>This BRD outlines the requirements for a system designed to act as a "24/7 digital clerk," reducing administrative backlog by up to 40%, cutting citizen service resolution time by over 60%, and dramatically decreasing application rejection rates due to document errors. By serving as the unified front-end for municipal services, OptimAlze Buddy will elevate citizen satisfaction, optimize staff allocation, and accelerate the digital transformation of public service delivery.</w:t>
       </w:r>
     </w:p>
     <w:p>
@@ -2079,13 +2027,8 @@
             <w:pPr>
               <w:spacing w:after="160" w:line="278" w:lineRule="auto"/>
             </w:pPr>
-            <w:proofErr w:type="spellStart"/>
-            <w:r>
-              <w:t>OptimAlze</w:t>
-            </w:r>
-            <w:proofErr w:type="spellEnd"/>
-            <w:r>
-              <w:t xml:space="preserve"> Development Team</w:t>
+            <w:r>
+              <w:t>OptimAlze Development Team</w:t>
             </w:r>
           </w:p>
         </w:tc>
@@ -2252,13 +2195,8 @@
       </w:r>
     </w:p>
     <w:p>
-      <w:proofErr w:type="spellStart"/>
-      <w:r>
-        <w:t>OptimAlze</w:t>
-      </w:r>
-      <w:proofErr w:type="spellEnd"/>
-      <w:r>
-        <w:t xml:space="preserve"> Buddy is not a chatbot; it is an </w:t>
+      <w:r>
+        <w:t>OptimAlze Buddy is not a chatbot; it is an </w:t>
       </w:r>
       <w:r>
         <w:rPr>
@@ -4409,15 +4347,7 @@
         </w:numPr>
       </w:pPr>
       <w:r>
-        <w:t xml:space="preserve">Citizen clicks the "Ask </w:t>
-      </w:r>
-      <w:proofErr w:type="spellStart"/>
-      <w:r>
-        <w:t>OptimAlze</w:t>
-      </w:r>
-      <w:proofErr w:type="spellEnd"/>
-      <w:r>
-        <w:t>" chat widget.</w:t>
+        <w:t>Citizen clicks the "Ask OptimAlze" chat widget.</w:t>
       </w:r>
     </w:p>
     <w:p>
@@ -4636,13 +4566,8 @@
               <w:spacing w:after="160" w:line="278" w:lineRule="auto"/>
               <w:cnfStyle w:val="000000100000" w:firstRow="0" w:lastRow="0" w:firstColumn="0" w:lastColumn="0" w:oddVBand="0" w:evenVBand="0" w:oddHBand="1" w:evenHBand="0" w:firstRowFirstColumn="0" w:firstRowLastColumn="0" w:lastRowFirstColumn="0" w:lastRowLastColumn="0"/>
             </w:pPr>
-            <w:proofErr w:type="spellStart"/>
-            <w:r>
-              <w:t>conversation_id</w:t>
-            </w:r>
-            <w:proofErr w:type="spellEnd"/>
-            <w:r>
-              <w:t>, timestamps, escalation flag</w:t>
+            <w:r>
+              <w:t>conversation_id, timestamps, escalation flag</w:t>
             </w:r>
           </w:p>
         </w:tc>
@@ -4688,13 +4613,8 @@
               <w:spacing w:after="160" w:line="278" w:lineRule="auto"/>
               <w:cnfStyle w:val="000000000000" w:firstRow="0" w:lastRow="0" w:firstColumn="0" w:lastColumn="0" w:oddVBand="0" w:evenVBand="0" w:oddHBand="0" w:evenHBand="0" w:firstRowFirstColumn="0" w:firstRowLastColumn="0" w:lastRowFirstColumn="0" w:lastRowLastColumn="0"/>
             </w:pPr>
-            <w:proofErr w:type="spellStart"/>
-            <w:r>
-              <w:t>message_id</w:t>
-            </w:r>
-            <w:proofErr w:type="spellEnd"/>
-            <w:r>
-              <w:t>, sender, intent, confidence</w:t>
+            <w:r>
+              <w:t>message_id, sender, intent, confidence</w:t>
             </w:r>
           </w:p>
         </w:tc>
@@ -4744,13 +4664,8 @@
               <w:spacing w:after="160" w:line="278" w:lineRule="auto"/>
               <w:cnfStyle w:val="000000100000" w:firstRow="0" w:lastRow="0" w:firstColumn="0" w:lastColumn="0" w:oddVBand="0" w:evenVBand="0" w:oddHBand="1" w:evenHBand="0" w:firstRowFirstColumn="0" w:firstRowLastColumn="0" w:lastRowFirstColumn="0" w:lastRowLastColumn="0"/>
             </w:pPr>
-            <w:proofErr w:type="spellStart"/>
-            <w:r>
-              <w:t>chunk_id</w:t>
-            </w:r>
-            <w:proofErr w:type="spellEnd"/>
-            <w:r>
-              <w:t>, source, embedding</w:t>
+            <w:r>
+              <w:t>chunk_id, source, embedding</w:t>
             </w:r>
           </w:p>
         </w:tc>
@@ -4796,13 +4711,8 @@
               <w:spacing w:after="160" w:line="278" w:lineRule="auto"/>
               <w:cnfStyle w:val="000000000000" w:firstRow="0" w:lastRow="0" w:firstColumn="0" w:lastColumn="0" w:oddVBand="0" w:evenVBand="0" w:oddHBand="0" w:evenHBand="0" w:firstRowFirstColumn="0" w:firstRowLastColumn="0" w:lastRowFirstColumn="0" w:lastRowLastColumn="0"/>
             </w:pPr>
-            <w:proofErr w:type="spellStart"/>
-            <w:r>
-              <w:t>doc_id</w:t>
-            </w:r>
-            <w:proofErr w:type="spellEnd"/>
-            <w:r>
-              <w:t>, type, status</w:t>
+            <w:r>
+              <w:t>doc_id, type, status</w:t>
             </w:r>
           </w:p>
         </w:tc>
@@ -4851,13 +4761,8 @@
               <w:spacing w:after="160" w:line="278" w:lineRule="auto"/>
               <w:cnfStyle w:val="000000100000" w:firstRow="0" w:lastRow="0" w:firstColumn="0" w:lastColumn="0" w:oddVBand="0" w:evenVBand="0" w:oddHBand="1" w:evenHBand="0" w:firstRowFirstColumn="0" w:firstRowLastColumn="0" w:lastRowFirstColumn="0" w:lastRowLastColumn="0"/>
             </w:pPr>
-            <w:proofErr w:type="spellStart"/>
-            <w:r>
-              <w:t>workflow_id</w:t>
-            </w:r>
-            <w:proofErr w:type="spellEnd"/>
-            <w:r>
-              <w:t>, step, status</w:t>
+            <w:r>
+              <w:t>workflow_id, step, status</w:t>
             </w:r>
           </w:p>
         </w:tc>
@@ -5200,6 +5105,969 @@
         <w:t>View analytics dashboards (volume, resolution rate, common topics).</w:t>
       </w:r>
     </w:p>
+    <w:p>
+      <w:pPr>
+        <w:rPr>
+          <w:b/>
+          <w:bCs/>
+        </w:rPr>
+      </w:pPr>
+      <w:r>
+        <w:rPr>
+          <w:b/>
+          <w:bCs/>
+        </w:rPr>
+        <w:t>11. Assumptions, Constraints &amp; Dependencies</w:t>
+      </w:r>
+    </w:p>
+    <w:p>
+      <w:pPr>
+        <w:numPr>
+          <w:ilvl w:val="0"/>
+          <w:numId w:val="20"/>
+        </w:numPr>
+      </w:pPr>
+      <w:r>
+        <w:rPr>
+          <w:b/>
+          <w:bCs/>
+        </w:rPr>
+        <w:t>Assumptions:</w:t>
+      </w:r>
+    </w:p>
+    <w:p>
+      <w:pPr>
+        <w:numPr>
+          <w:ilvl w:val="1"/>
+          <w:numId w:val="20"/>
+        </w:numPr>
+      </w:pPr>
+      <w:r>
+        <w:t>Municipal staff and policy experts will be available to validate the knowledge base and review the agent's responses during the pilot phase.</w:t>
+      </w:r>
+    </w:p>
+    <w:p>
+      <w:pPr>
+        <w:numPr>
+          <w:ilvl w:val="1"/>
+          <w:numId w:val="20"/>
+        </w:numPr>
+      </w:pPr>
+      <w:r>
+        <w:t>Citizens will have access to a smartphone or computer with a camera to upload documents.</w:t>
+      </w:r>
+    </w:p>
+    <w:p>
+      <w:pPr>
+        <w:numPr>
+          <w:ilvl w:val="1"/>
+          <w:numId w:val="20"/>
+        </w:numPr>
+      </w:pPr>
+      <w:r>
+        <w:t>The municipality has, or will create, digital versions of its key policy documents and forms.</w:t>
+      </w:r>
+    </w:p>
+    <w:p>
+      <w:pPr>
+        <w:numPr>
+          <w:ilvl w:val="1"/>
+          <w:numId w:val="20"/>
+        </w:numPr>
+      </w:pPr>
+      <w:r>
+        <w:t>Basic backend systems (e.g., for appointments) have APIs or can be adapted to integrate with the agent.</w:t>
+      </w:r>
+    </w:p>
+    <w:p>
+      <w:pPr>
+        <w:numPr>
+          <w:ilvl w:val="0"/>
+          <w:numId w:val="20"/>
+        </w:numPr>
+      </w:pPr>
+      <w:r>
+        <w:rPr>
+          <w:b/>
+          <w:bCs/>
+        </w:rPr>
+        <w:t>Constraints:</w:t>
+      </w:r>
+    </w:p>
+    <w:p>
+      <w:pPr>
+        <w:numPr>
+          <w:ilvl w:val="1"/>
+          <w:numId w:val="21"/>
+        </w:numPr>
+      </w:pPr>
+      <w:r>
+        <w:t>Cannot make legally binding decisions (e.g., approve/deny permits). It can only submit applications for human review.</w:t>
+      </w:r>
+    </w:p>
+    <w:p>
+      <w:pPr>
+        <w:numPr>
+          <w:ilvl w:val="1"/>
+          <w:numId w:val="21"/>
+        </w:numPr>
+      </w:pPr>
+      <w:r>
+        <w:t>Must operate within strict government data sovereignty and privacy regulations, potentially limiting cloud hosting options.</w:t>
+      </w:r>
+    </w:p>
+    <w:p>
+      <w:pPr>
+        <w:numPr>
+          <w:ilvl w:val="1"/>
+          <w:numId w:val="21"/>
+        </w:numPr>
+      </w:pPr>
+      <w:r>
+        <w:t>Changes to government processes will require updates to the agent's workflows and knowledge base, creating an ongoing maintenance commitment.</w:t>
+      </w:r>
+    </w:p>
+    <w:p>
+      <w:pPr>
+        <w:numPr>
+          <w:ilvl w:val="0"/>
+          <w:numId w:val="20"/>
+        </w:numPr>
+      </w:pPr>
+      <w:r>
+        <w:rPr>
+          <w:b/>
+          <w:bCs/>
+        </w:rPr>
+        <w:t>Dependencies:</w:t>
+      </w:r>
+    </w:p>
+    <w:p>
+      <w:pPr>
+        <w:numPr>
+          <w:ilvl w:val="1"/>
+          <w:numId w:val="22"/>
+        </w:numPr>
+      </w:pPr>
+      <w:r>
+        <w:t>Cooperation and buy-in from multiple municipal departments (IT, Legal, individual service departments).</w:t>
+      </w:r>
+    </w:p>
+    <w:p>
+      <w:pPr>
+        <w:numPr>
+          <w:ilvl w:val="1"/>
+          <w:numId w:val="22"/>
+        </w:numPr>
+      </w:pPr>
+      <w:r>
+        <w:lastRenderedPageBreak/>
+        <w:t>Availability and stability of external LLM APIs or success in deploying a capable open-source model on-premise.</w:t>
+      </w:r>
+    </w:p>
+    <w:p>
+      <w:pPr>
+        <w:numPr>
+          <w:ilvl w:val="1"/>
+          <w:numId w:val="22"/>
+        </w:numPr>
+      </w:pPr>
+      <w:r>
+        <w:t>Existence of, or budget for, integration adapters to legacy municipal systems.</w:t>
+      </w:r>
+    </w:p>
+    <w:p>
+      <w:pPr>
+        <w:rPr>
+          <w:b/>
+          <w:bCs/>
+        </w:rPr>
+      </w:pPr>
+      <w:r>
+        <w:rPr>
+          <w:b/>
+          <w:bCs/>
+        </w:rPr>
+        <w:t>12. Risk Assessment &amp; Mitigation Strategy</w:t>
+      </w:r>
+    </w:p>
+    <w:tbl>
+      <w:tblPr>
+        <w:tblStyle w:val="GridTable5Dark-Accent5"/>
+        <w:tblW w:w="0" w:type="auto"/>
+        <w:tblLook w:val="04A0" w:firstRow="1" w:lastRow="0" w:firstColumn="1" w:lastColumn="0" w:noHBand="0" w:noVBand="1"/>
+      </w:tblPr>
+      <w:tblGrid>
+        <w:gridCol w:w="2795"/>
+        <w:gridCol w:w="1305"/>
+        <w:gridCol w:w="1040"/>
+        <w:gridCol w:w="4210"/>
+      </w:tblGrid>
+      <w:tr>
+        <w:trPr>
+          <w:cnfStyle w:val="100000000000" w:firstRow="1" w:lastRow="0" w:firstColumn="0" w:lastColumn="0" w:oddVBand="0" w:evenVBand="0" w:oddHBand="0" w:evenHBand="0" w:firstRowFirstColumn="0" w:firstRowLastColumn="0" w:lastRowFirstColumn="0" w:lastRowLastColumn="0"/>
+        </w:trPr>
+        <w:tc>
+          <w:tcPr>
+            <w:cnfStyle w:val="001000000000" w:firstRow="0" w:lastRow="0" w:firstColumn="1" w:lastColumn="0" w:oddVBand="0" w:evenVBand="0" w:oddHBand="0" w:evenHBand="0" w:firstRowFirstColumn="0" w:firstRowLastColumn="0" w:lastRowFirstColumn="0" w:lastRowLastColumn="0"/>
+            <w:tcW w:w="0" w:type="auto"/>
+            <w:hideMark/>
+          </w:tcPr>
+          <w:p>
+            <w:pPr>
+              <w:spacing w:after="160" w:line="278" w:lineRule="auto"/>
+            </w:pPr>
+            <w:r>
+              <w:t>Risk</w:t>
+            </w:r>
+          </w:p>
+        </w:tc>
+        <w:tc>
+          <w:tcPr>
+            <w:tcW w:w="0" w:type="auto"/>
+            <w:hideMark/>
+          </w:tcPr>
+          <w:p>
+            <w:pPr>
+              <w:spacing w:after="160" w:line="278" w:lineRule="auto"/>
+              <w:cnfStyle w:val="100000000000" w:firstRow="1" w:lastRow="0" w:firstColumn="0" w:lastColumn="0" w:oddVBand="0" w:evenVBand="0" w:oddHBand="0" w:evenHBand="0" w:firstRowFirstColumn="0" w:firstRowLastColumn="0" w:lastRowFirstColumn="0" w:lastRowLastColumn="0"/>
+            </w:pPr>
+            <w:r>
+              <w:t>Probability</w:t>
+            </w:r>
+          </w:p>
+        </w:tc>
+        <w:tc>
+          <w:tcPr>
+            <w:tcW w:w="0" w:type="auto"/>
+            <w:hideMark/>
+          </w:tcPr>
+          <w:p>
+            <w:pPr>
+              <w:spacing w:after="160" w:line="278" w:lineRule="auto"/>
+              <w:cnfStyle w:val="100000000000" w:firstRow="1" w:lastRow="0" w:firstColumn="0" w:lastColumn="0" w:oddVBand="0" w:evenVBand="0" w:oddHBand="0" w:evenHBand="0" w:firstRowFirstColumn="0" w:firstRowLastColumn="0" w:lastRowFirstColumn="0" w:lastRowLastColumn="0"/>
+            </w:pPr>
+            <w:r>
+              <w:t>Impact</w:t>
+            </w:r>
+          </w:p>
+        </w:tc>
+        <w:tc>
+          <w:tcPr>
+            <w:tcW w:w="0" w:type="auto"/>
+            <w:hideMark/>
+          </w:tcPr>
+          <w:p>
+            <w:pPr>
+              <w:spacing w:after="160" w:line="278" w:lineRule="auto"/>
+              <w:cnfStyle w:val="100000000000" w:firstRow="1" w:lastRow="0" w:firstColumn="0" w:lastColumn="0" w:oddVBand="0" w:evenVBand="0" w:oddHBand="0" w:evenHBand="0" w:firstRowFirstColumn="0" w:firstRowLastColumn="0" w:lastRowFirstColumn="0" w:lastRowLastColumn="0"/>
+            </w:pPr>
+            <w:r>
+              <w:t>Mitigation Strategy</w:t>
+            </w:r>
+          </w:p>
+        </w:tc>
+      </w:tr>
+      <w:tr>
+        <w:trPr>
+          <w:cnfStyle w:val="000000100000" w:firstRow="0" w:lastRow="0" w:firstColumn="0" w:lastColumn="0" w:oddVBand="0" w:evenVBand="0" w:oddHBand="1" w:evenHBand="0" w:firstRowFirstColumn="0" w:firstRowLastColumn="0" w:lastRowFirstColumn="0" w:lastRowLastColumn="0"/>
+        </w:trPr>
+        <w:tc>
+          <w:tcPr>
+            <w:cnfStyle w:val="001000000000" w:firstRow="0" w:lastRow="0" w:firstColumn="1" w:lastColumn="0" w:oddVBand="0" w:evenVBand="0" w:oddHBand="0" w:evenHBand="0" w:firstRowFirstColumn="0" w:firstRowLastColumn="0" w:lastRowFirstColumn="0" w:lastRowLastColumn="0"/>
+            <w:tcW w:w="0" w:type="auto"/>
+            <w:hideMark/>
+          </w:tcPr>
+          <w:p>
+            <w:pPr>
+              <w:spacing w:after="160" w:line="278" w:lineRule="auto"/>
+            </w:pPr>
+            <w:r>
+              <w:t>Inaccurate/Hallucinated Information</w:t>
+            </w:r>
+          </w:p>
+        </w:tc>
+        <w:tc>
+          <w:tcPr>
+            <w:tcW w:w="0" w:type="auto"/>
+            <w:hideMark/>
+          </w:tcPr>
+          <w:p>
+            <w:pPr>
+              <w:spacing w:after="160" w:line="278" w:lineRule="auto"/>
+              <w:cnfStyle w:val="000000100000" w:firstRow="0" w:lastRow="0" w:firstColumn="0" w:lastColumn="0" w:oddVBand="0" w:evenVBand="0" w:oddHBand="1" w:evenHBand="0" w:firstRowFirstColumn="0" w:firstRowLastColumn="0" w:lastRowFirstColumn="0" w:lastRowLastColumn="0"/>
+            </w:pPr>
+            <w:r>
+              <w:t>Medium</w:t>
+            </w:r>
+          </w:p>
+        </w:tc>
+        <w:tc>
+          <w:tcPr>
+            <w:tcW w:w="0" w:type="auto"/>
+            <w:hideMark/>
+          </w:tcPr>
+          <w:p>
+            <w:pPr>
+              <w:spacing w:after="160" w:line="278" w:lineRule="auto"/>
+              <w:cnfStyle w:val="000000100000" w:firstRow="0" w:lastRow="0" w:firstColumn="0" w:lastColumn="0" w:oddVBand="0" w:evenVBand="0" w:oddHBand="1" w:evenHBand="0" w:firstRowFirstColumn="0" w:firstRowLastColumn="0" w:lastRowFirstColumn="0" w:lastRowLastColumn="0"/>
+            </w:pPr>
+            <w:r>
+              <w:t>High</w:t>
+            </w:r>
+          </w:p>
+        </w:tc>
+        <w:tc>
+          <w:tcPr>
+            <w:tcW w:w="0" w:type="auto"/>
+            <w:hideMark/>
+          </w:tcPr>
+          <w:p>
+            <w:pPr>
+              <w:spacing w:after="160" w:line="278" w:lineRule="auto"/>
+              <w:cnfStyle w:val="000000100000" w:firstRow="0" w:lastRow="0" w:firstColumn="0" w:lastColumn="0" w:oddVBand="0" w:evenVBand="0" w:oddHBand="1" w:evenHBand="0" w:firstRowFirstColumn="0" w:firstRowLastColumn="0" w:lastRowFirstColumn="0" w:lastRowLastColumn="0"/>
+            </w:pPr>
+            <w:r>
+              <w:t>Implement a rigorous RAG pipeline with source citation. Establish a human-in-the-loop review for all new knowledge chunks and a monthly accuracy audit of sampled conversations.</w:t>
+            </w:r>
+          </w:p>
+        </w:tc>
+      </w:tr>
+      <w:tr>
+        <w:tc>
+          <w:tcPr>
+            <w:cnfStyle w:val="001000000000" w:firstRow="0" w:lastRow="0" w:firstColumn="1" w:lastColumn="0" w:oddVBand="0" w:evenVBand="0" w:oddHBand="0" w:evenHBand="0" w:firstRowFirstColumn="0" w:firstRowLastColumn="0" w:lastRowFirstColumn="0" w:lastRowLastColumn="0"/>
+            <w:tcW w:w="0" w:type="auto"/>
+            <w:hideMark/>
+          </w:tcPr>
+          <w:p>
+            <w:pPr>
+              <w:spacing w:after="160" w:line="278" w:lineRule="auto"/>
+            </w:pPr>
+            <w:r>
+              <w:t>Low Citizen Adoption &amp; Trust</w:t>
+            </w:r>
+          </w:p>
+        </w:tc>
+        <w:tc>
+          <w:tcPr>
+            <w:tcW w:w="0" w:type="auto"/>
+            <w:hideMark/>
+          </w:tcPr>
+          <w:p>
+            <w:pPr>
+              <w:spacing w:after="160" w:line="278" w:lineRule="auto"/>
+              <w:cnfStyle w:val="000000000000" w:firstRow="0" w:lastRow="0" w:firstColumn="0" w:lastColumn="0" w:oddVBand="0" w:evenVBand="0" w:oddHBand="0" w:evenHBand="0" w:firstRowFirstColumn="0" w:firstRowLastColumn="0" w:lastRowFirstColumn="0" w:lastRowLastColumn="0"/>
+            </w:pPr>
+            <w:r>
+              <w:t>High</w:t>
+            </w:r>
+          </w:p>
+        </w:tc>
+        <w:tc>
+          <w:tcPr>
+            <w:tcW w:w="0" w:type="auto"/>
+            <w:hideMark/>
+          </w:tcPr>
+          <w:p>
+            <w:pPr>
+              <w:spacing w:after="160" w:line="278" w:lineRule="auto"/>
+              <w:cnfStyle w:val="000000000000" w:firstRow="0" w:lastRow="0" w:firstColumn="0" w:lastColumn="0" w:oddVBand="0" w:evenVBand="0" w:oddHBand="0" w:evenHBand="0" w:firstRowFirstColumn="0" w:firstRowLastColumn="0" w:lastRowFirstColumn="0" w:lastRowLastColumn="0"/>
+            </w:pPr>
+            <w:r>
+              <w:t>High</w:t>
+            </w:r>
+          </w:p>
+        </w:tc>
+        <w:tc>
+          <w:tcPr>
+            <w:tcW w:w="0" w:type="auto"/>
+            <w:hideMark/>
+          </w:tcPr>
+          <w:p>
+            <w:pPr>
+              <w:spacing w:after="160" w:line="278" w:lineRule="auto"/>
+              <w:cnfStyle w:val="000000000000" w:firstRow="0" w:lastRow="0" w:firstColumn="0" w:lastColumn="0" w:oddVBand="0" w:evenVBand="0" w:oddHBand="0" w:evenHBand="0" w:firstRowFirstColumn="0" w:firstRowLastColumn="0" w:lastRowFirstColumn="0" w:lastRowLastColumn="0"/>
+            </w:pPr>
+            <w:r>
+              <w:t>Launch with a clear communication campaign emphasizing the agent's role as an assistant, not a replacement. Ensure the UI is extremely simple and offer easy escalation to a human. Start with low-risk, high-volume services to build trust.</w:t>
+            </w:r>
+          </w:p>
+        </w:tc>
+      </w:tr>
+      <w:tr>
+        <w:trPr>
+          <w:cnfStyle w:val="000000100000" w:firstRow="0" w:lastRow="0" w:firstColumn="0" w:lastColumn="0" w:oddVBand="0" w:evenVBand="0" w:oddHBand="1" w:evenHBand="0" w:firstRowFirstColumn="0" w:firstRowLastColumn="0" w:lastRowFirstColumn="0" w:lastRowLastColumn="0"/>
+        </w:trPr>
+        <w:tc>
+          <w:tcPr>
+            <w:cnfStyle w:val="001000000000" w:firstRow="0" w:lastRow="0" w:firstColumn="1" w:lastColumn="0" w:oddVBand="0" w:evenVBand="0" w:oddHBand="0" w:evenHBand="0" w:firstRowFirstColumn="0" w:firstRowLastColumn="0" w:lastRowFirstColumn="0" w:lastRowLastColumn="0"/>
+            <w:tcW w:w="0" w:type="auto"/>
+            <w:hideMark/>
+          </w:tcPr>
+          <w:p>
+            <w:pPr>
+              <w:spacing w:after="160" w:line="278" w:lineRule="auto"/>
+            </w:pPr>
+            <w:r>
+              <w:t>Staff Resistance &amp; Change Management</w:t>
+            </w:r>
+          </w:p>
+        </w:tc>
+        <w:tc>
+          <w:tcPr>
+            <w:tcW w:w="0" w:type="auto"/>
+            <w:hideMark/>
+          </w:tcPr>
+          <w:p>
+            <w:pPr>
+              <w:spacing w:after="160" w:line="278" w:lineRule="auto"/>
+              <w:cnfStyle w:val="000000100000" w:firstRow="0" w:lastRow="0" w:firstColumn="0" w:lastColumn="0" w:oddVBand="0" w:evenVBand="0" w:oddHBand="1" w:evenHBand="0" w:firstRowFirstColumn="0" w:firstRowLastColumn="0" w:lastRowFirstColumn="0" w:lastRowLastColumn="0"/>
+            </w:pPr>
+            <w:r>
+              <w:t>High</w:t>
+            </w:r>
+          </w:p>
+        </w:tc>
+        <w:tc>
+          <w:tcPr>
+            <w:tcW w:w="0" w:type="auto"/>
+            <w:hideMark/>
+          </w:tcPr>
+          <w:p>
+            <w:pPr>
+              <w:spacing w:after="160" w:line="278" w:lineRule="auto"/>
+              <w:cnfStyle w:val="000000100000" w:firstRow="0" w:lastRow="0" w:firstColumn="0" w:lastColumn="0" w:oddVBand="0" w:evenVBand="0" w:oddHBand="1" w:evenHBand="0" w:firstRowFirstColumn="0" w:firstRowLastColumn="0" w:lastRowFirstColumn="0" w:lastRowLastColumn="0"/>
+            </w:pPr>
+            <w:r>
+              <w:t>Medium</w:t>
+            </w:r>
+          </w:p>
+        </w:tc>
+        <w:tc>
+          <w:tcPr>
+            <w:tcW w:w="0" w:type="auto"/>
+            <w:hideMark/>
+          </w:tcPr>
+          <w:p>
+            <w:pPr>
+              <w:spacing w:after="160" w:line="278" w:lineRule="auto"/>
+              <w:cnfStyle w:val="000000100000" w:firstRow="0" w:lastRow="0" w:firstColumn="0" w:lastColumn="0" w:oddVBand="0" w:evenVBand="0" w:oddHBand="1" w:evenHBand="0" w:firstRowFirstColumn="0" w:firstRowLastColumn="0" w:lastRowFirstColumn="0" w:lastRowLastColumn="0"/>
+            </w:pPr>
+            <w:r>
+              <w:t>Involve frontline staff in the design and testing phases from the beginning. Position the agent as a tool to eliminate their most tedious tasks, freeing them for more rewarding work. Provide comprehensive training.</w:t>
+            </w:r>
+          </w:p>
+        </w:tc>
+      </w:tr>
+      <w:tr>
+        <w:tc>
+          <w:tcPr>
+            <w:cnfStyle w:val="001000000000" w:firstRow="0" w:lastRow="0" w:firstColumn="1" w:lastColumn="0" w:oddVBand="0" w:evenVBand="0" w:oddHBand="0" w:evenHBand="0" w:firstRowFirstColumn="0" w:firstRowLastColumn="0" w:lastRowFirstColumn="0" w:lastRowLastColumn="0"/>
+            <w:tcW w:w="0" w:type="auto"/>
+            <w:hideMark/>
+          </w:tcPr>
+          <w:p>
+            <w:pPr>
+              <w:spacing w:after="160" w:line="278" w:lineRule="auto"/>
+            </w:pPr>
+            <w:r>
+              <w:t>Integration Failures with Legacy Systems</w:t>
+            </w:r>
+          </w:p>
+        </w:tc>
+        <w:tc>
+          <w:tcPr>
+            <w:tcW w:w="0" w:type="auto"/>
+            <w:hideMark/>
+          </w:tcPr>
+          <w:p>
+            <w:pPr>
+              <w:spacing w:after="160" w:line="278" w:lineRule="auto"/>
+              <w:cnfStyle w:val="000000000000" w:firstRow="0" w:lastRow="0" w:firstColumn="0" w:lastColumn="0" w:oddVBand="0" w:evenVBand="0" w:oddHBand="0" w:evenHBand="0" w:firstRowFirstColumn="0" w:firstRowLastColumn="0" w:lastRowFirstColumn="0" w:lastRowLastColumn="0"/>
+            </w:pPr>
+            <w:r>
+              <w:t>High</w:t>
+            </w:r>
+          </w:p>
+        </w:tc>
+        <w:tc>
+          <w:tcPr>
+            <w:tcW w:w="0" w:type="auto"/>
+            <w:hideMark/>
+          </w:tcPr>
+          <w:p>
+            <w:pPr>
+              <w:spacing w:after="160" w:line="278" w:lineRule="auto"/>
+              <w:cnfStyle w:val="000000000000" w:firstRow="0" w:lastRow="0" w:firstColumn="0" w:lastColumn="0" w:oddVBand="0" w:evenVBand="0" w:oddHBand="0" w:evenHBand="0" w:firstRowFirstColumn="0" w:firstRowLastColumn="0" w:lastRowFirstColumn="0" w:lastRowLastColumn="0"/>
+            </w:pPr>
+            <w:r>
+              <w:t>High</w:t>
+            </w:r>
+          </w:p>
+        </w:tc>
+        <w:tc>
+          <w:tcPr>
+            <w:tcW w:w="0" w:type="auto"/>
+            <w:hideMark/>
+          </w:tcPr>
+          <w:p>
+            <w:pPr>
+              <w:spacing w:after="160" w:line="278" w:lineRule="auto"/>
+              <w:cnfStyle w:val="000000000000" w:firstRow="0" w:lastRow="0" w:firstColumn="0" w:lastColumn="0" w:oddVBand="0" w:evenVBand="0" w:oddHBand="0" w:evenHBand="0" w:firstRowFirstColumn="0" w:firstRowLastColumn="0" w:lastRowFirstColumn="0" w:lastRowLastColumn="0"/>
+            </w:pPr>
+            <w:r>
+              <w:t>Adopt an adapter-based integration architecture. For Phase 1, choose workflows that have simple digital endpoints or are willing to accept submissions via email/queue as a fallback.</w:t>
+            </w:r>
+          </w:p>
+        </w:tc>
+      </w:tr>
+      <w:tr>
+        <w:trPr>
+          <w:cnfStyle w:val="000000100000" w:firstRow="0" w:lastRow="0" w:firstColumn="0" w:lastColumn="0" w:oddVBand="0" w:evenVBand="0" w:oddHBand="1" w:evenHBand="0" w:firstRowFirstColumn="0" w:firstRowLastColumn="0" w:lastRowFirstColumn="0" w:lastRowLastColumn="0"/>
+        </w:trPr>
+        <w:tc>
+          <w:tcPr>
+            <w:cnfStyle w:val="001000000000" w:firstRow="0" w:lastRow="0" w:firstColumn="1" w:lastColumn="0" w:oddVBand="0" w:evenVBand="0" w:oddHBand="0" w:evenHBand="0" w:firstRowFirstColumn="0" w:firstRowLastColumn="0" w:lastRowFirstColumn="0" w:lastRowLastColumn="0"/>
+            <w:tcW w:w="0" w:type="auto"/>
+            <w:hideMark/>
+          </w:tcPr>
+          <w:p>
+            <w:pPr>
+              <w:spacing w:after="160" w:line="278" w:lineRule="auto"/>
+            </w:pPr>
+            <w:r>
+              <w:t>Data Privacy &amp; Security Breach</w:t>
+            </w:r>
+          </w:p>
+        </w:tc>
+        <w:tc>
+          <w:tcPr>
+            <w:tcW w:w="0" w:type="auto"/>
+            <w:hideMark/>
+          </w:tcPr>
+          <w:p>
+            <w:pPr>
+              <w:spacing w:after="160" w:line="278" w:lineRule="auto"/>
+              <w:cnfStyle w:val="000000100000" w:firstRow="0" w:lastRow="0" w:firstColumn="0" w:lastColumn="0" w:oddVBand="0" w:evenVBand="0" w:oddHBand="1" w:evenHBand="0" w:firstRowFirstColumn="0" w:firstRowLastColumn="0" w:lastRowFirstColumn="0" w:lastRowLastColumn="0"/>
+            </w:pPr>
+            <w:r>
+              <w:t>Low</w:t>
+            </w:r>
+          </w:p>
+        </w:tc>
+        <w:tc>
+          <w:tcPr>
+            <w:tcW w:w="0" w:type="auto"/>
+            <w:hideMark/>
+          </w:tcPr>
+          <w:p>
+            <w:pPr>
+              <w:spacing w:after="160" w:line="278" w:lineRule="auto"/>
+              <w:cnfStyle w:val="000000100000" w:firstRow="0" w:lastRow="0" w:firstColumn="0" w:lastColumn="0" w:oddVBand="0" w:evenVBand="0" w:oddHBand="1" w:evenHBand="0" w:firstRowFirstColumn="0" w:firstRowLastColumn="0" w:lastRowFirstColumn="0" w:lastRowLastColumn="0"/>
+            </w:pPr>
+            <w:r>
+              <w:t>Critical</w:t>
+            </w:r>
+          </w:p>
+        </w:tc>
+        <w:tc>
+          <w:tcPr>
+            <w:tcW w:w="0" w:type="auto"/>
+            <w:hideMark/>
+          </w:tcPr>
+          <w:p>
+            <w:pPr>
+              <w:spacing w:after="160" w:line="278" w:lineRule="auto"/>
+              <w:cnfStyle w:val="000000100000" w:firstRow="0" w:lastRow="0" w:firstColumn="0" w:lastColumn="0" w:oddVBand="0" w:evenVBand="0" w:oddHBand="1" w:evenHBand="0" w:firstRowFirstColumn="0" w:firstRowLastColumn="0" w:lastRowFirstColumn="0" w:lastRowLastColumn="0"/>
+            </w:pPr>
+            <w:r>
+              <w:t xml:space="preserve">Design with "privacy by design" principles. Encrypt all data, implement strict access controls, conduct regular security audits, and ensure all hosting </w:t>
+            </w:r>
+            <w:r>
+              <w:lastRenderedPageBreak/>
+              <w:t>complies with government security standards.</w:t>
+            </w:r>
+          </w:p>
+        </w:tc>
+      </w:tr>
+      <w:tr>
+        <w:tc>
+          <w:tcPr>
+            <w:cnfStyle w:val="001000000000" w:firstRow="0" w:lastRow="0" w:firstColumn="1" w:lastColumn="0" w:oddVBand="0" w:evenVBand="0" w:oddHBand="0" w:evenHBand="0" w:firstRowFirstColumn="0" w:firstRowLastColumn="0" w:lastRowFirstColumn="0" w:lastRowLastColumn="0"/>
+            <w:tcW w:w="0" w:type="auto"/>
+            <w:hideMark/>
+          </w:tcPr>
+          <w:p>
+            <w:pPr>
+              <w:spacing w:after="160" w:line="278" w:lineRule="auto"/>
+            </w:pPr>
+            <w:r>
+              <w:lastRenderedPageBreak/>
+              <w:t>Inability to Handle Complex/Edge Cases</w:t>
+            </w:r>
+          </w:p>
+        </w:tc>
+        <w:tc>
+          <w:tcPr>
+            <w:tcW w:w="0" w:type="auto"/>
+            <w:hideMark/>
+          </w:tcPr>
+          <w:p>
+            <w:pPr>
+              <w:spacing w:after="160" w:line="278" w:lineRule="auto"/>
+              <w:cnfStyle w:val="000000000000" w:firstRow="0" w:lastRow="0" w:firstColumn="0" w:lastColumn="0" w:oddVBand="0" w:evenVBand="0" w:oddHBand="0" w:evenHBand="0" w:firstRowFirstColumn="0" w:firstRowLastColumn="0" w:lastRowFirstColumn="0" w:lastRowLastColumn="0"/>
+            </w:pPr>
+            <w:r>
+              <w:t>Medium</w:t>
+            </w:r>
+          </w:p>
+        </w:tc>
+        <w:tc>
+          <w:tcPr>
+            <w:tcW w:w="0" w:type="auto"/>
+            <w:hideMark/>
+          </w:tcPr>
+          <w:p>
+            <w:pPr>
+              <w:spacing w:after="160" w:line="278" w:lineRule="auto"/>
+              <w:cnfStyle w:val="000000000000" w:firstRow="0" w:lastRow="0" w:firstColumn="0" w:lastColumn="0" w:oddVBand="0" w:evenVBand="0" w:oddHBand="0" w:evenHBand="0" w:firstRowFirstColumn="0" w:firstRowLastColumn="0" w:lastRowFirstColumn="0" w:lastRowLastColumn="0"/>
+            </w:pPr>
+            <w:r>
+              <w:t>Medium</w:t>
+            </w:r>
+          </w:p>
+        </w:tc>
+        <w:tc>
+          <w:tcPr>
+            <w:tcW w:w="0" w:type="auto"/>
+            <w:hideMark/>
+          </w:tcPr>
+          <w:p>
+            <w:pPr>
+              <w:spacing w:after="160" w:line="278" w:lineRule="auto"/>
+              <w:cnfStyle w:val="000000000000" w:firstRow="0" w:lastRow="0" w:firstColumn="0" w:lastColumn="0" w:oddVBand="0" w:evenVBand="0" w:oddHBand="0" w:evenHBand="0" w:firstRowFirstColumn="0" w:firstRowLastColumn="0" w:lastRowFirstColumn="0" w:lastRowLastColumn="0"/>
+            </w:pPr>
+            <w:r>
+              <w:t>Implement a robust intent classification and confidence scoring system. Low-confidence or highly complex queries must be smoothly escalated to human staff with full context transfer. Continuously log edge cases to improve the agent.</w:t>
+            </w:r>
+          </w:p>
+        </w:tc>
+      </w:tr>
+    </w:tbl>
+    <w:p>
+      <w:r>
+        <w:pict w14:anchorId="4A3E388B">
+          <v:rect id="_x0000_i1056" style="width:0;height:.75pt" o:hralign="center" o:hrstd="t" o:hr="t" fillcolor="#a0a0a0" stroked="f"/>
+        </w:pict>
+      </w:r>
+    </w:p>
+    <w:p>
+      <w:r>
+        <w:rPr>
+          <w:b/>
+          <w:bCs/>
+        </w:rPr>
+        <w:t>Document Approval</w:t>
+      </w:r>
+    </w:p>
+    <w:tbl>
+      <w:tblPr>
+        <w:tblStyle w:val="GridTable5Dark-Accent5"/>
+        <w:tblW w:w="0" w:type="auto"/>
+        <w:tblLook w:val="04A0" w:firstRow="1" w:lastRow="0" w:firstColumn="1" w:lastColumn="0" w:noHBand="0" w:noVBand="1"/>
+      </w:tblPr>
+      <w:tblGrid>
+        <w:gridCol w:w="2965"/>
+        <w:gridCol w:w="809"/>
+        <w:gridCol w:w="1163"/>
+        <w:gridCol w:w="685"/>
+      </w:tblGrid>
+      <w:tr>
+        <w:trPr>
+          <w:cnfStyle w:val="100000000000" w:firstRow="1" w:lastRow="0" w:firstColumn="0" w:lastColumn="0" w:oddVBand="0" w:evenVBand="0" w:oddHBand="0" w:evenHBand="0" w:firstRowFirstColumn="0" w:firstRowLastColumn="0" w:lastRowFirstColumn="0" w:lastRowLastColumn="0"/>
+        </w:trPr>
+        <w:tc>
+          <w:tcPr>
+            <w:cnfStyle w:val="001000000000" w:firstRow="0" w:lastRow="0" w:firstColumn="1" w:lastColumn="0" w:oddVBand="0" w:evenVBand="0" w:oddHBand="0" w:evenHBand="0" w:firstRowFirstColumn="0" w:firstRowLastColumn="0" w:lastRowFirstColumn="0" w:lastRowLastColumn="0"/>
+            <w:tcW w:w="0" w:type="auto"/>
+            <w:hideMark/>
+          </w:tcPr>
+          <w:p>
+            <w:pPr>
+              <w:spacing w:after="160" w:line="278" w:lineRule="auto"/>
+            </w:pPr>
+            <w:r>
+              <w:t>Role</w:t>
+            </w:r>
+          </w:p>
+        </w:tc>
+        <w:tc>
+          <w:tcPr>
+            <w:tcW w:w="0" w:type="auto"/>
+            <w:hideMark/>
+          </w:tcPr>
+          <w:p>
+            <w:pPr>
+              <w:spacing w:after="160" w:line="278" w:lineRule="auto"/>
+              <w:cnfStyle w:val="100000000000" w:firstRow="1" w:lastRow="0" w:firstColumn="0" w:lastColumn="0" w:oddVBand="0" w:evenVBand="0" w:oddHBand="0" w:evenHBand="0" w:firstRowFirstColumn="0" w:firstRowLastColumn="0" w:lastRowFirstColumn="0" w:lastRowLastColumn="0"/>
+            </w:pPr>
+            <w:r>
+              <w:t>Name</w:t>
+            </w:r>
+          </w:p>
+        </w:tc>
+        <w:tc>
+          <w:tcPr>
+            <w:tcW w:w="0" w:type="auto"/>
+            <w:hideMark/>
+          </w:tcPr>
+          <w:p>
+            <w:pPr>
+              <w:spacing w:after="160" w:line="278" w:lineRule="auto"/>
+              <w:cnfStyle w:val="100000000000" w:firstRow="1" w:lastRow="0" w:firstColumn="0" w:lastColumn="0" w:oddVBand="0" w:evenVBand="0" w:oddHBand="0" w:evenHBand="0" w:firstRowFirstColumn="0" w:firstRowLastColumn="0" w:lastRowFirstColumn="0" w:lastRowLastColumn="0"/>
+            </w:pPr>
+            <w:r>
+              <w:t>Signature</w:t>
+            </w:r>
+          </w:p>
+        </w:tc>
+        <w:tc>
+          <w:tcPr>
+            <w:tcW w:w="0" w:type="auto"/>
+            <w:hideMark/>
+          </w:tcPr>
+          <w:p>
+            <w:pPr>
+              <w:spacing w:after="160" w:line="278" w:lineRule="auto"/>
+              <w:cnfStyle w:val="100000000000" w:firstRow="1" w:lastRow="0" w:firstColumn="0" w:lastColumn="0" w:oddVBand="0" w:evenVBand="0" w:oddHBand="0" w:evenHBand="0" w:firstRowFirstColumn="0" w:firstRowLastColumn="0" w:lastRowFirstColumn="0" w:lastRowLastColumn="0"/>
+            </w:pPr>
+            <w:r>
+              <w:t>Date</w:t>
+            </w:r>
+          </w:p>
+        </w:tc>
+      </w:tr>
+      <w:tr>
+        <w:trPr>
+          <w:cnfStyle w:val="000000100000" w:firstRow="0" w:lastRow="0" w:firstColumn="0" w:lastColumn="0" w:oddVBand="0" w:evenVBand="0" w:oddHBand="1" w:evenHBand="0" w:firstRowFirstColumn="0" w:firstRowLastColumn="0" w:lastRowFirstColumn="0" w:lastRowLastColumn="0"/>
+        </w:trPr>
+        <w:tc>
+          <w:tcPr>
+            <w:cnfStyle w:val="001000000000" w:firstRow="0" w:lastRow="0" w:firstColumn="1" w:lastColumn="0" w:oddVBand="0" w:evenVBand="0" w:oddHBand="0" w:evenHBand="0" w:firstRowFirstColumn="0" w:firstRowLastColumn="0" w:lastRowFirstColumn="0" w:lastRowLastColumn="0"/>
+            <w:tcW w:w="0" w:type="auto"/>
+            <w:hideMark/>
+          </w:tcPr>
+          <w:p>
+            <w:pPr>
+              <w:spacing w:after="160" w:line="278" w:lineRule="auto"/>
+            </w:pPr>
+            <w:r>
+              <w:t>Municipal Project Sponsor</w:t>
+            </w:r>
+          </w:p>
+        </w:tc>
+        <w:tc>
+          <w:tcPr>
+            <w:tcW w:w="0" w:type="auto"/>
+            <w:hideMark/>
+          </w:tcPr>
+          <w:p>
+            <w:pPr>
+              <w:spacing w:after="160" w:line="278" w:lineRule="auto"/>
+              <w:cnfStyle w:val="000000100000" w:firstRow="0" w:lastRow="0" w:firstColumn="0" w:lastColumn="0" w:oddVBand="0" w:evenVBand="0" w:oddHBand="1" w:evenHBand="0" w:firstRowFirstColumn="0" w:firstRowLastColumn="0" w:lastRowFirstColumn="0" w:lastRowLastColumn="0"/>
+            </w:pPr>
+          </w:p>
+        </w:tc>
+        <w:tc>
+          <w:tcPr>
+            <w:tcW w:w="0" w:type="auto"/>
+            <w:hideMark/>
+          </w:tcPr>
+          <w:p>
+            <w:pPr>
+              <w:spacing w:after="160" w:line="278" w:lineRule="auto"/>
+              <w:cnfStyle w:val="000000100000" w:firstRow="0" w:lastRow="0" w:firstColumn="0" w:lastColumn="0" w:oddVBand="0" w:evenVBand="0" w:oddHBand="1" w:evenHBand="0" w:firstRowFirstColumn="0" w:firstRowLastColumn="0" w:lastRowFirstColumn="0" w:lastRowLastColumn="0"/>
+            </w:pPr>
+          </w:p>
+        </w:tc>
+        <w:tc>
+          <w:tcPr>
+            <w:tcW w:w="0" w:type="auto"/>
+            <w:hideMark/>
+          </w:tcPr>
+          <w:p>
+            <w:pPr>
+              <w:spacing w:after="160" w:line="278" w:lineRule="auto"/>
+              <w:cnfStyle w:val="000000100000" w:firstRow="0" w:lastRow="0" w:firstColumn="0" w:lastColumn="0" w:oddVBand="0" w:evenVBand="0" w:oddHBand="1" w:evenHBand="0" w:firstRowFirstColumn="0" w:firstRowLastColumn="0" w:lastRowFirstColumn="0" w:lastRowLastColumn="0"/>
+            </w:pPr>
+          </w:p>
+        </w:tc>
+      </w:tr>
+      <w:tr>
+        <w:tc>
+          <w:tcPr>
+            <w:cnfStyle w:val="001000000000" w:firstRow="0" w:lastRow="0" w:firstColumn="1" w:lastColumn="0" w:oddVBand="0" w:evenVBand="0" w:oddHBand="0" w:evenHBand="0" w:firstRowFirstColumn="0" w:firstRowLastColumn="0" w:lastRowFirstColumn="0" w:lastRowLastColumn="0"/>
+            <w:tcW w:w="0" w:type="auto"/>
+            <w:hideMark/>
+          </w:tcPr>
+          <w:p>
+            <w:pPr>
+              <w:spacing w:after="160" w:line="278" w:lineRule="auto"/>
+            </w:pPr>
+            <w:r>
+              <w:t>Lead Business Analyst</w:t>
+            </w:r>
+          </w:p>
+        </w:tc>
+        <w:tc>
+          <w:tcPr>
+            <w:tcW w:w="0" w:type="auto"/>
+            <w:hideMark/>
+          </w:tcPr>
+          <w:p>
+            <w:pPr>
+              <w:spacing w:after="160" w:line="278" w:lineRule="auto"/>
+              <w:cnfStyle w:val="000000000000" w:firstRow="0" w:lastRow="0" w:firstColumn="0" w:lastColumn="0" w:oddVBand="0" w:evenVBand="0" w:oddHBand="0" w:evenHBand="0" w:firstRowFirstColumn="0" w:firstRowLastColumn="0" w:lastRowFirstColumn="0" w:lastRowLastColumn="0"/>
+            </w:pPr>
+          </w:p>
+        </w:tc>
+        <w:tc>
+          <w:tcPr>
+            <w:tcW w:w="0" w:type="auto"/>
+            <w:hideMark/>
+          </w:tcPr>
+          <w:p>
+            <w:pPr>
+              <w:spacing w:after="160" w:line="278" w:lineRule="auto"/>
+              <w:cnfStyle w:val="000000000000" w:firstRow="0" w:lastRow="0" w:firstColumn="0" w:lastColumn="0" w:oddVBand="0" w:evenVBand="0" w:oddHBand="0" w:evenHBand="0" w:firstRowFirstColumn="0" w:firstRowLastColumn="0" w:lastRowFirstColumn="0" w:lastRowLastColumn="0"/>
+            </w:pPr>
+          </w:p>
+        </w:tc>
+        <w:tc>
+          <w:tcPr>
+            <w:tcW w:w="0" w:type="auto"/>
+            <w:hideMark/>
+          </w:tcPr>
+          <w:p>
+            <w:pPr>
+              <w:spacing w:after="160" w:line="278" w:lineRule="auto"/>
+              <w:cnfStyle w:val="000000000000" w:firstRow="0" w:lastRow="0" w:firstColumn="0" w:lastColumn="0" w:oddVBand="0" w:evenVBand="0" w:oddHBand="0" w:evenHBand="0" w:firstRowFirstColumn="0" w:firstRowLastColumn="0" w:lastRowFirstColumn="0" w:lastRowLastColumn="0"/>
+            </w:pPr>
+          </w:p>
+        </w:tc>
+      </w:tr>
+      <w:tr>
+        <w:trPr>
+          <w:cnfStyle w:val="000000100000" w:firstRow="0" w:lastRow="0" w:firstColumn="0" w:lastColumn="0" w:oddVBand="0" w:evenVBand="0" w:oddHBand="1" w:evenHBand="0" w:firstRowFirstColumn="0" w:firstRowLastColumn="0" w:lastRowFirstColumn="0" w:lastRowLastColumn="0"/>
+        </w:trPr>
+        <w:tc>
+          <w:tcPr>
+            <w:cnfStyle w:val="001000000000" w:firstRow="0" w:lastRow="0" w:firstColumn="1" w:lastColumn="0" w:oddVBand="0" w:evenVBand="0" w:oddHBand="0" w:evenHBand="0" w:firstRowFirstColumn="0" w:firstRowLastColumn="0" w:lastRowFirstColumn="0" w:lastRowLastColumn="0"/>
+            <w:tcW w:w="0" w:type="auto"/>
+            <w:hideMark/>
+          </w:tcPr>
+          <w:p>
+            <w:pPr>
+              <w:spacing w:after="160" w:line="278" w:lineRule="auto"/>
+            </w:pPr>
+            <w:r>
+              <w:t>Lead Solution Architect</w:t>
+            </w:r>
+          </w:p>
+        </w:tc>
+        <w:tc>
+          <w:tcPr>
+            <w:tcW w:w="0" w:type="auto"/>
+            <w:hideMark/>
+          </w:tcPr>
+          <w:p>
+            <w:pPr>
+              <w:spacing w:after="160" w:line="278" w:lineRule="auto"/>
+              <w:cnfStyle w:val="000000100000" w:firstRow="0" w:lastRow="0" w:firstColumn="0" w:lastColumn="0" w:oddVBand="0" w:evenVBand="0" w:oddHBand="1" w:evenHBand="0" w:firstRowFirstColumn="0" w:firstRowLastColumn="0" w:lastRowFirstColumn="0" w:lastRowLastColumn="0"/>
+            </w:pPr>
+          </w:p>
+        </w:tc>
+        <w:tc>
+          <w:tcPr>
+            <w:tcW w:w="0" w:type="auto"/>
+            <w:hideMark/>
+          </w:tcPr>
+          <w:p>
+            <w:pPr>
+              <w:spacing w:after="160" w:line="278" w:lineRule="auto"/>
+              <w:cnfStyle w:val="000000100000" w:firstRow="0" w:lastRow="0" w:firstColumn="0" w:lastColumn="0" w:oddVBand="0" w:evenVBand="0" w:oddHBand="1" w:evenHBand="0" w:firstRowFirstColumn="0" w:firstRowLastColumn="0" w:lastRowFirstColumn="0" w:lastRowLastColumn="0"/>
+            </w:pPr>
+          </w:p>
+        </w:tc>
+        <w:tc>
+          <w:tcPr>
+            <w:tcW w:w="0" w:type="auto"/>
+            <w:hideMark/>
+          </w:tcPr>
+          <w:p>
+            <w:pPr>
+              <w:spacing w:after="160" w:line="278" w:lineRule="auto"/>
+              <w:cnfStyle w:val="000000100000" w:firstRow="0" w:lastRow="0" w:firstColumn="0" w:lastColumn="0" w:oddVBand="0" w:evenVBand="0" w:oddHBand="1" w:evenHBand="0" w:firstRowFirstColumn="0" w:firstRowLastColumn="0" w:lastRowFirstColumn="0" w:lastRowLastColumn="0"/>
+            </w:pPr>
+          </w:p>
+        </w:tc>
+      </w:tr>
+      <w:tr>
+        <w:tc>
+          <w:tcPr>
+            <w:cnfStyle w:val="001000000000" w:firstRow="0" w:lastRow="0" w:firstColumn="1" w:lastColumn="0" w:oddVBand="0" w:evenVBand="0" w:oddHBand="0" w:evenHBand="0" w:firstRowFirstColumn="0" w:firstRowLastColumn="0" w:lastRowFirstColumn="0" w:lastRowLastColumn="0"/>
+            <w:tcW w:w="0" w:type="auto"/>
+            <w:hideMark/>
+          </w:tcPr>
+          <w:p>
+            <w:pPr>
+              <w:spacing w:after="160" w:line="278" w:lineRule="auto"/>
+            </w:pPr>
+            <w:r>
+              <w:t>OptimAlze Project Manager</w:t>
+            </w:r>
+          </w:p>
+        </w:tc>
+        <w:tc>
+          <w:tcPr>
+            <w:tcW w:w="0" w:type="auto"/>
+            <w:hideMark/>
+          </w:tcPr>
+          <w:p>
+            <w:pPr>
+              <w:spacing w:after="160" w:line="278" w:lineRule="auto"/>
+              <w:cnfStyle w:val="000000000000" w:firstRow="0" w:lastRow="0" w:firstColumn="0" w:lastColumn="0" w:oddVBand="0" w:evenVBand="0" w:oddHBand="0" w:evenHBand="0" w:firstRowFirstColumn="0" w:firstRowLastColumn="0" w:lastRowFirstColumn="0" w:lastRowLastColumn="0"/>
+            </w:pPr>
+          </w:p>
+        </w:tc>
+        <w:tc>
+          <w:tcPr>
+            <w:tcW w:w="0" w:type="auto"/>
+            <w:hideMark/>
+          </w:tcPr>
+          <w:p>
+            <w:pPr>
+              <w:spacing w:after="160" w:line="278" w:lineRule="auto"/>
+              <w:cnfStyle w:val="000000000000" w:firstRow="0" w:lastRow="0" w:firstColumn="0" w:lastColumn="0" w:oddVBand="0" w:evenVBand="0" w:oddHBand="0" w:evenHBand="0" w:firstRowFirstColumn="0" w:firstRowLastColumn="0" w:lastRowFirstColumn="0" w:lastRowLastColumn="0"/>
+            </w:pPr>
+          </w:p>
+        </w:tc>
+        <w:tc>
+          <w:tcPr>
+            <w:tcW w:w="0" w:type="auto"/>
+            <w:hideMark/>
+          </w:tcPr>
+          <w:p>
+            <w:pPr>
+              <w:spacing w:after="160" w:line="278" w:lineRule="auto"/>
+              <w:cnfStyle w:val="000000000000" w:firstRow="0" w:lastRow="0" w:firstColumn="0" w:lastColumn="0" w:oddVBand="0" w:evenVBand="0" w:oddHBand="0" w:evenHBand="0" w:firstRowFirstColumn="0" w:firstRowLastColumn="0" w:lastRowFirstColumn="0" w:lastRowLastColumn="0"/>
+            </w:pPr>
+          </w:p>
+        </w:tc>
+      </w:tr>
+    </w:tbl>
+    <w:p/>
     <w:sectPr>
       <w:pgSz w:w="12240" w:h="15840"/>
       <w:pgMar w:top="1440" w:right="1440" w:bottom="1440" w:left="1440" w:header="720" w:footer="720" w:gutter="0"/>

</xml_diff>

<commit_message>
finalized and rechecked all documents
</commit_message>
<xml_diff>
--- a/Documents/Business Requirements Document.docx
+++ b/Documents/Business Requirements Document.docx
@@ -1,6 +1,6 @@
 
 <file path=word/document.xml><?xml version="1.0" encoding="utf-8"?>
-<w:document xmlns:wpc="http://schemas.microsoft.com/office/word/2010/wordprocessingCanvas" xmlns:cx="http://schemas.microsoft.com/office/drawing/2014/chartex" xmlns:cx1="http://schemas.microsoft.com/office/drawing/2015/9/8/chartex" xmlns:cx2="http://schemas.microsoft.com/office/drawing/2015/10/21/chartex" xmlns:cx3="http://schemas.microsoft.com/office/drawing/2016/5/9/chartex" xmlns:cx4="http://schemas.microsoft.com/office/drawing/2016/5/10/chartex" xmlns:cx5="http://schemas.microsoft.com/office/drawing/2016/5/11/chartex" xmlns:cx6="http://schemas.microsoft.com/office/drawing/2016/5/12/chartex" xmlns:cx7="http://schemas.microsoft.com/office/drawing/2016/5/13/chartex" xmlns:cx8="http://schemas.microsoft.com/office/drawing/2016/5/14/chartex" xmlns:mc="http://schemas.openxmlformats.org/markup-compatibility/2006" xmlns:aink="http://schemas.microsoft.com/office/drawing/2016/ink" xmlns:am3d="http://schemas.microsoft.com/office/drawing/2017/model3d" xmlns:o="urn:schemas-microsoft-com:office:office" xmlns:oel="http://schemas.microsoft.com/office/2019/extlst" xmlns:r="http://schemas.openxmlformats.org/officeDocument/2006/relationships" xmlns:m="http://schemas.openxmlformats.org/officeDocument/2006/math" xmlns:v="urn:schemas-microsoft-com:vml" xmlns:wp14="http://schemas.microsoft.com/office/word/2010/wordprocessingDrawing" xmlns:wp="http://schemas.openxmlformats.org/drawingml/2006/wordprocessingDrawing" xmlns:w10="urn:schemas-microsoft-com:office:word" xmlns:w="http://schemas.openxmlformats.org/wordprocessingml/2006/main" xmlns:w14="http://schemas.microsoft.com/office/word/2010/wordml" xmlns:w15="http://schemas.microsoft.com/office/word/2012/wordml" xmlns:w16cex="http://schemas.microsoft.com/office/word/2018/wordml/cex" xmlns:w16cid="http://schemas.microsoft.com/office/word/2016/wordml/cid" xmlns:w16="http://schemas.microsoft.com/office/word/2018/wordml" xmlns:w16du="http://schemas.microsoft.com/office/word/2023/wordml/word16du" xmlns:w16sdtdh="http://schemas.microsoft.com/office/word/2020/wordml/sdtdatahash" xmlns:w16sdtfl="http://schemas.microsoft.com/office/word/2024/wordml/sdtformatlock" xmlns:w16se="http://schemas.microsoft.com/office/word/2015/wordml/symex" xmlns:wpg="http://schemas.microsoft.com/office/word/2010/wordprocessingGroup" xmlns:wpi="http://schemas.microsoft.com/office/word/2010/wordprocessingInk" xmlns:wne="http://schemas.microsoft.com/office/word/2006/wordml" xmlns:wps="http://schemas.microsoft.com/office/word/2010/wordprocessingShape" mc:Ignorable="w14 w15 w16se w16cid w16 w16cex w16sdtdh w16sdtfl w16du wp14">
+<w:document xmlns:wpc="http://schemas.microsoft.com/office/word/2010/wordprocessingCanvas" xmlns:cx="http://schemas.microsoft.com/office/drawing/2014/chartex" xmlns:cx1="http://schemas.microsoft.com/office/drawing/2015/9/8/chartex" xmlns:cx2="http://schemas.microsoft.com/office/drawing/2015/10/21/chartex" xmlns:cx3="http://schemas.microsoft.com/office/drawing/2016/5/9/chartex" xmlns:cx4="http://schemas.microsoft.com/office/drawing/2016/5/10/chartex" xmlns:cx5="http://schemas.microsoft.com/office/drawing/2016/5/11/chartex" xmlns:cx6="http://schemas.microsoft.com/office/drawing/2016/5/12/chartex" xmlns:cx7="http://schemas.microsoft.com/office/drawing/2016/5/13/chartex" xmlns:cx8="http://schemas.microsoft.com/office/drawing/2016/5/14/chartex" xmlns:mc="http://schemas.openxmlformats.org/markup-compatibility/2006" xmlns:aink="http://schemas.microsoft.com/office/drawing/2016/ink" xmlns:am3d="http://schemas.microsoft.com/office/drawing/2017/model3d" xmlns:o="urn:schemas-microsoft-com:office:office" xmlns:r="http://schemas.openxmlformats.org/officeDocument/2006/relationships" xmlns:m="http://schemas.openxmlformats.org/officeDocument/2006/math" xmlns:v="urn:schemas-microsoft-com:vml" xmlns:wp14="http://schemas.microsoft.com/office/word/2010/wordprocessingDrawing" xmlns:wp="http://schemas.openxmlformats.org/drawingml/2006/wordprocessingDrawing" xmlns:w10="urn:schemas-microsoft-com:office:word" xmlns:w="http://schemas.openxmlformats.org/wordprocessingml/2006/main" xmlns:w14="http://schemas.microsoft.com/office/word/2010/wordml" xmlns:w15="http://schemas.microsoft.com/office/word/2012/wordml" xmlns:w16cex="http://schemas.microsoft.com/office/word/2018/wordml/cex" xmlns:w16cid="http://schemas.microsoft.com/office/word/2016/wordml/cid" xmlns:w16="http://schemas.microsoft.com/office/word/2018/wordml" xmlns:w16se="http://schemas.microsoft.com/office/word/2015/wordml/symex" xmlns:wpg="http://schemas.microsoft.com/office/word/2010/wordprocessingGroup" xmlns:wpi="http://schemas.microsoft.com/office/word/2010/wordprocessingInk" xmlns:wne="http://schemas.microsoft.com/office/word/2006/wordml" xmlns:wps="http://schemas.microsoft.com/office/word/2010/wordprocessingShape" mc:Ignorable="w14 w15 w16se w16cid w16 w16cex wp14">
   <w:body>
     <w:p>
       <w:pPr>
@@ -29,7 +29,25 @@
           <w:b/>
           <w:bCs/>
         </w:rPr>
-        <w:t>Project: OptimAlze Buddy - AI-Powered Digital Services Agent</w:t>
+        <w:t xml:space="preserve">Project: </w:t>
+      </w:r>
+      <w:bookmarkStart w:id="0" w:name="_GoBack"/>
+      <w:proofErr w:type="spellStart"/>
+      <w:r>
+        <w:rPr>
+          <w:b/>
+          <w:bCs/>
+        </w:rPr>
+        <w:t>Analytus</w:t>
+      </w:r>
+      <w:bookmarkEnd w:id="0"/>
+      <w:proofErr w:type="spellEnd"/>
+      <w:r>
+        <w:rPr>
+          <w:b/>
+          <w:bCs/>
+        </w:rPr>
+        <w:t xml:space="preserve"> Buddy - AI-Powered Digital Services Agent</w:t>
       </w:r>
     </w:p>
     <w:p>
@@ -440,7 +458,7 @@
     <w:p>
       <w:r>
         <w:pict w14:anchorId="1F0EA2AD">
-          <v:rect id="_x0000_i1038" style="width:0;height:.75pt" o:hralign="center" o:hrstd="t" o:hr="t" fillcolor="#a0a0a0" stroked="f"/>
+          <v:rect id="_x0000_i1026" style="width:0;height:.75pt" o:hralign="center" o:hrstd="t" o:hr="t" fillcolor="#a0a0a0" stroked="f"/>
         </w:pict>
       </w:r>
     </w:p>
@@ -468,7 +486,7 @@
       <w:tblGrid>
         <w:gridCol w:w="962"/>
         <w:gridCol w:w="1215"/>
-        <w:gridCol w:w="3223"/>
+        <w:gridCol w:w="3056"/>
         <w:gridCol w:w="3033"/>
       </w:tblGrid>
       <w:tr>
@@ -592,8 +610,13 @@
               <w:spacing w:after="160" w:line="278" w:lineRule="auto"/>
               <w:cnfStyle w:val="000000100000" w:firstRow="0" w:lastRow="0" w:firstColumn="0" w:lastColumn="0" w:oddVBand="0" w:evenVBand="0" w:oddHBand="1" w:evenHBand="0" w:firstRowFirstColumn="0" w:firstRowLastColumn="0" w:lastRowFirstColumn="0" w:lastRowLastColumn="0"/>
             </w:pPr>
-            <w:r>
-              <w:t>OptimAlze BA Team</w:t>
+            <w:proofErr w:type="spellStart"/>
+            <w:r>
+              <w:t>Analytus</w:t>
+            </w:r>
+            <w:proofErr w:type="spellEnd"/>
+            <w:r>
+              <w:t xml:space="preserve"> BA Team</w:t>
             </w:r>
           </w:p>
         </w:tc>
@@ -666,8 +689,13 @@
               <w:spacing w:after="160" w:line="278" w:lineRule="auto"/>
               <w:cnfStyle w:val="000000000000" w:firstRow="0" w:lastRow="0" w:firstColumn="0" w:lastColumn="0" w:oddVBand="0" w:evenVBand="0" w:oddHBand="0" w:evenHBand="0" w:firstRowFirstColumn="0" w:firstRowLastColumn="0" w:lastRowFirstColumn="0" w:lastRowLastColumn="0"/>
             </w:pPr>
-            <w:r>
-              <w:t>OptimAlze BA Team</w:t>
+            <w:proofErr w:type="spellStart"/>
+            <w:r>
+              <w:t>Analytus</w:t>
+            </w:r>
+            <w:proofErr w:type="spellEnd"/>
+            <w:r>
+              <w:t xml:space="preserve"> BA Team</w:t>
             </w:r>
           </w:p>
         </w:tc>
@@ -743,8 +771,13 @@
               <w:spacing w:after="160" w:line="278" w:lineRule="auto"/>
               <w:cnfStyle w:val="000000100000" w:firstRow="0" w:lastRow="0" w:firstColumn="0" w:lastColumn="0" w:oddVBand="0" w:evenVBand="0" w:oddHBand="1" w:evenHBand="0" w:firstRowFirstColumn="0" w:firstRowLastColumn="0" w:lastRowFirstColumn="0" w:lastRowLastColumn="0"/>
             </w:pPr>
-            <w:r>
-              <w:t>OptimAlze Steering Committee</w:t>
+            <w:proofErr w:type="spellStart"/>
+            <w:r>
+              <w:t>Analytus</w:t>
+            </w:r>
+            <w:proofErr w:type="spellEnd"/>
+            <w:r>
+              <w:t xml:space="preserve"> Steering Committee</w:t>
             </w:r>
           </w:p>
         </w:tc>
@@ -771,7 +804,7 @@
     <w:p>
       <w:r>
         <w:pict w14:anchorId="0F8398D3">
-          <v:rect id="_x0000_i1039" style="width:0;height:.75pt" o:hralign="center" o:hrstd="t" o:hr="t" fillcolor="#a0a0a0" stroked="f"/>
+          <v:rect id="_x0000_i1027" style="width:0;height:.75pt" o:hralign="center" o:hrstd="t" o:hr="t" fillcolor="#a0a0a0" stroked="f"/>
         </w:pict>
       </w:r>
     </w:p>
@@ -796,14 +829,35 @@
       </w:r>
     </w:p>
     <w:p>
-      <w:r>
-        <w:t>OptimAlze Buddy represents a paradigm shift in public sector digital service delivery. It is an AI-powered digital services agent that transforms how citizens interact with government by providing a single, intelligent conversational interface. Unlike conventional chatbots that merely provide information, OptimAlze Buddy combines Retrieval-Augmented Generation (RAG) for accurate, policy-grounded answers with agentic workflows that can execute tasks (e.g., book appointments, submit forms) and intelligent document validation to pre-screen submissions in real-time.</w:t>
+      <w:proofErr w:type="spellStart"/>
+      <w:r>
+        <w:t>Analytus</w:t>
+      </w:r>
+      <w:proofErr w:type="spellEnd"/>
+      <w:r>
+        <w:t xml:space="preserve"> Buddy represents a paradigm shift in public sector digital service delivery. It is an AI-powered digital services agent that transforms how citizens interact with government by providing a single, intelligent conversational interface. Unlike conventional chatbots that merely provide information, </w:t>
+      </w:r>
+      <w:proofErr w:type="spellStart"/>
+      <w:r>
+        <w:t>Analytus</w:t>
+      </w:r>
+      <w:proofErr w:type="spellEnd"/>
+      <w:r>
+        <w:t xml:space="preserve"> Buddy combines Retrieval-Augmented Generation (RAG) for accurate, policy-grounded answers with agentic workflows that can execute tasks (e.g., book appointments, submit forms) and intelligent document validation to pre-screen submissions in real-time.</w:t>
       </w:r>
     </w:p>
     <w:p>
       <w:r>
         <w:lastRenderedPageBreak/>
-        <w:t>This BRD outlines the requirements for a system designed to act as a "24/7 digital clerk," reducing administrative backlog by up to 40%, cutting citizen service resolution time by over 60%, and dramatically decreasing application rejection rates due to document errors. By serving as the unified front-end for municipal services, OptimAlze Buddy will elevate citizen satisfaction, optimize staff allocation, and accelerate the digital transformation of public service delivery.</w:t>
+        <w:t xml:space="preserve">This BRD outlines the requirements for a system designed to act as a "24/7 digital clerk," reducing administrative backlog by up to 40%, cutting citizen service resolution time by over 60%, and dramatically decreasing application rejection rates due to document errors. By serving as the unified front-end for municipal services, </w:t>
+      </w:r>
+      <w:proofErr w:type="spellStart"/>
+      <w:r>
+        <w:t>Analytus</w:t>
+      </w:r>
+      <w:proofErr w:type="spellEnd"/>
+      <w:r>
+        <w:t xml:space="preserve"> Buddy will elevate citizen satisfaction, optimize staff allocation, and accelerate the digital transformation of public service delivery.</w:t>
       </w:r>
     </w:p>
     <w:p>
@@ -1600,7 +1654,7 @@
     <w:p>
       <w:r>
         <w:pict w14:anchorId="468A7F30">
-          <v:rect id="_x0000_i1046" style="width:0;height:.75pt" o:hralign="center" o:hrstd="t" o:hr="t" fillcolor="#a0a0a0" stroked="f"/>
+          <v:rect id="_x0000_i1028" style="width:0;height:.75pt" o:hralign="center" o:hrstd="t" o:hr="t" fillcolor="#a0a0a0" stroked="f"/>
         </w:pict>
       </w:r>
     </w:p>
@@ -2027,8 +2081,13 @@
             <w:pPr>
               <w:spacing w:after="160" w:line="278" w:lineRule="auto"/>
             </w:pPr>
-            <w:r>
-              <w:t>OptimAlze Development Team</w:t>
+            <w:proofErr w:type="spellStart"/>
+            <w:r>
+              <w:t>Analytus</w:t>
+            </w:r>
+            <w:proofErr w:type="spellEnd"/>
+            <w:r>
+              <w:t xml:space="preserve"> Development Team</w:t>
             </w:r>
           </w:p>
         </w:tc>
@@ -2195,8 +2254,13 @@
       </w:r>
     </w:p>
     <w:p>
-      <w:r>
-        <w:t>OptimAlze Buddy is not a chatbot; it is an </w:t>
+      <w:proofErr w:type="spellStart"/>
+      <w:r>
+        <w:t>Analytus</w:t>
+      </w:r>
+      <w:proofErr w:type="spellEnd"/>
+      <w:r>
+        <w:t xml:space="preserve"> Buddy is not a chatbot; it is an </w:t>
       </w:r>
       <w:r>
         <w:rPr>
@@ -3830,7 +3894,7 @@
                     <pic:cNvPicPr/>
                   </pic:nvPicPr>
                   <pic:blipFill>
-                    <a:blip r:embed="rId5"/>
+                    <a:blip r:embed="rId6"/>
                     <a:stretch>
                       <a:fillRect/>
                     </a:stretch>
@@ -3890,7 +3954,7 @@
                     <pic:cNvPicPr/>
                   </pic:nvPicPr>
                   <pic:blipFill>
-                    <a:blip r:embed="rId6"/>
+                    <a:blip r:embed="rId7"/>
                     <a:stretch>
                       <a:fillRect/>
                     </a:stretch>
@@ -4113,7 +4177,7 @@
                     <pic:cNvPicPr/>
                   </pic:nvPicPr>
                   <pic:blipFill>
-                    <a:blip r:embed="rId7"/>
+                    <a:blip r:embed="rId8"/>
                     <a:stretch>
                       <a:fillRect/>
                     </a:stretch>
@@ -4347,7 +4411,15 @@
         </w:numPr>
       </w:pPr>
       <w:r>
-        <w:t>Citizen clicks the "Ask OptimAlze" chat widget.</w:t>
+        <w:t xml:space="preserve">Citizen clicks the "Ask </w:t>
+      </w:r>
+      <w:proofErr w:type="spellStart"/>
+      <w:r>
+        <w:t>Analytus</w:t>
+      </w:r>
+      <w:proofErr w:type="spellEnd"/>
+      <w:r>
+        <w:t>" chat widget.</w:t>
       </w:r>
     </w:p>
     <w:p>
@@ -4566,8 +4638,13 @@
               <w:spacing w:after="160" w:line="278" w:lineRule="auto"/>
               <w:cnfStyle w:val="000000100000" w:firstRow="0" w:lastRow="0" w:firstColumn="0" w:lastColumn="0" w:oddVBand="0" w:evenVBand="0" w:oddHBand="1" w:evenHBand="0" w:firstRowFirstColumn="0" w:firstRowLastColumn="0" w:lastRowFirstColumn="0" w:lastRowLastColumn="0"/>
             </w:pPr>
-            <w:r>
-              <w:t>conversation_id, timestamps, escalation flag</w:t>
+            <w:proofErr w:type="spellStart"/>
+            <w:r>
+              <w:t>conversation_id</w:t>
+            </w:r>
+            <w:proofErr w:type="spellEnd"/>
+            <w:r>
+              <w:t>, timestamps, escalation flag</w:t>
             </w:r>
           </w:p>
         </w:tc>
@@ -4613,8 +4690,13 @@
               <w:spacing w:after="160" w:line="278" w:lineRule="auto"/>
               <w:cnfStyle w:val="000000000000" w:firstRow="0" w:lastRow="0" w:firstColumn="0" w:lastColumn="0" w:oddVBand="0" w:evenVBand="0" w:oddHBand="0" w:evenHBand="0" w:firstRowFirstColumn="0" w:firstRowLastColumn="0" w:lastRowFirstColumn="0" w:lastRowLastColumn="0"/>
             </w:pPr>
-            <w:r>
-              <w:t>message_id, sender, intent, confidence</w:t>
+            <w:proofErr w:type="spellStart"/>
+            <w:r>
+              <w:t>message_id</w:t>
+            </w:r>
+            <w:proofErr w:type="spellEnd"/>
+            <w:r>
+              <w:t>, sender, intent, confidence</w:t>
             </w:r>
           </w:p>
         </w:tc>
@@ -4664,8 +4746,13 @@
               <w:spacing w:after="160" w:line="278" w:lineRule="auto"/>
               <w:cnfStyle w:val="000000100000" w:firstRow="0" w:lastRow="0" w:firstColumn="0" w:lastColumn="0" w:oddVBand="0" w:evenVBand="0" w:oddHBand="1" w:evenHBand="0" w:firstRowFirstColumn="0" w:firstRowLastColumn="0" w:lastRowFirstColumn="0" w:lastRowLastColumn="0"/>
             </w:pPr>
-            <w:r>
-              <w:t>chunk_id, source, embedding</w:t>
+            <w:proofErr w:type="spellStart"/>
+            <w:r>
+              <w:t>chunk_id</w:t>
+            </w:r>
+            <w:proofErr w:type="spellEnd"/>
+            <w:r>
+              <w:t>, source, embedding</w:t>
             </w:r>
           </w:p>
         </w:tc>
@@ -4711,8 +4798,13 @@
               <w:spacing w:after="160" w:line="278" w:lineRule="auto"/>
               <w:cnfStyle w:val="000000000000" w:firstRow="0" w:lastRow="0" w:firstColumn="0" w:lastColumn="0" w:oddVBand="0" w:evenVBand="0" w:oddHBand="0" w:evenHBand="0" w:firstRowFirstColumn="0" w:firstRowLastColumn="0" w:lastRowFirstColumn="0" w:lastRowLastColumn="0"/>
             </w:pPr>
-            <w:r>
-              <w:t>doc_id, type, status</w:t>
+            <w:proofErr w:type="spellStart"/>
+            <w:r>
+              <w:t>doc_id</w:t>
+            </w:r>
+            <w:proofErr w:type="spellEnd"/>
+            <w:r>
+              <w:t>, type, status</w:t>
             </w:r>
           </w:p>
         </w:tc>
@@ -4761,8 +4853,13 @@
               <w:spacing w:after="160" w:line="278" w:lineRule="auto"/>
               <w:cnfStyle w:val="000000100000" w:firstRow="0" w:lastRow="0" w:firstColumn="0" w:lastColumn="0" w:oddVBand="0" w:evenVBand="0" w:oddHBand="1" w:evenHBand="0" w:firstRowFirstColumn="0" w:firstRowLastColumn="0" w:lastRowFirstColumn="0" w:lastRowLastColumn="0"/>
             </w:pPr>
-            <w:r>
-              <w:t>workflow_id, step, status</w:t>
+            <w:proofErr w:type="spellStart"/>
+            <w:r>
+              <w:t>workflow_id</w:t>
+            </w:r>
+            <w:proofErr w:type="spellEnd"/>
+            <w:r>
+              <w:t>, step, status</w:t>
             </w:r>
           </w:p>
         </w:tc>
@@ -5758,7 +5855,7 @@
     <w:p>
       <w:r>
         <w:pict w14:anchorId="4A3E388B">
-          <v:rect id="_x0000_i1056" style="width:0;height:.75pt" o:hralign="center" o:hrstd="t" o:hr="t" fillcolor="#a0a0a0" stroked="f"/>
+          <v:rect id="_x0000_i1029" style="width:0;height:.75pt" o:hralign="center" o:hrstd="t" o:hr="t" fillcolor="#a0a0a0" stroked="f"/>
         </w:pict>
       </w:r>
     </w:p>
@@ -5778,7 +5875,7 @@
         <w:tblLook w:val="04A0" w:firstRow="1" w:lastRow="0" w:firstColumn="1" w:lastColumn="0" w:noHBand="0" w:noVBand="1"/>
       </w:tblPr>
       <w:tblGrid>
-        <w:gridCol w:w="2965"/>
+        <w:gridCol w:w="2832"/>
         <w:gridCol w:w="809"/>
         <w:gridCol w:w="1163"/>
         <w:gridCol w:w="685"/>
@@ -6024,8 +6121,13 @@
             <w:pPr>
               <w:spacing w:after="160" w:line="278" w:lineRule="auto"/>
             </w:pPr>
-            <w:r>
-              <w:t>OptimAlze Project Manager</w:t>
+            <w:proofErr w:type="spellStart"/>
+            <w:r>
+              <w:t>Analytus</w:t>
+            </w:r>
+            <w:proofErr w:type="spellEnd"/>
+            <w:r>
+              <w:t xml:space="preserve"> Project Manager</w:t>
             </w:r>
           </w:p>
         </w:tc>
@@ -6079,7 +6181,7 @@
 </file>
 
 <file path=word/numbering.xml><?xml version="1.0" encoding="utf-8"?>
-<w:numbering xmlns:wpc="http://schemas.microsoft.com/office/word/2010/wordprocessingCanvas" xmlns:cx="http://schemas.microsoft.com/office/drawing/2014/chartex" xmlns:cx1="http://schemas.microsoft.com/office/drawing/2015/9/8/chartex" xmlns:cx2="http://schemas.microsoft.com/office/drawing/2015/10/21/chartex" xmlns:cx3="http://schemas.microsoft.com/office/drawing/2016/5/9/chartex" xmlns:cx4="http://schemas.microsoft.com/office/drawing/2016/5/10/chartex" xmlns:cx5="http://schemas.microsoft.com/office/drawing/2016/5/11/chartex" xmlns:cx6="http://schemas.microsoft.com/office/drawing/2016/5/12/chartex" xmlns:cx7="http://schemas.microsoft.com/office/drawing/2016/5/13/chartex" xmlns:cx8="http://schemas.microsoft.com/office/drawing/2016/5/14/chartex" xmlns:mc="http://schemas.openxmlformats.org/markup-compatibility/2006" xmlns:aink="http://schemas.microsoft.com/office/drawing/2016/ink" xmlns:am3d="http://schemas.microsoft.com/office/drawing/2017/model3d" xmlns:o="urn:schemas-microsoft-com:office:office" xmlns:oel="http://schemas.microsoft.com/office/2019/extlst" xmlns:r="http://schemas.openxmlformats.org/officeDocument/2006/relationships" xmlns:m="http://schemas.openxmlformats.org/officeDocument/2006/math" xmlns:v="urn:schemas-microsoft-com:vml" xmlns:wp14="http://schemas.microsoft.com/office/word/2010/wordprocessingDrawing" xmlns:wp="http://schemas.openxmlformats.org/drawingml/2006/wordprocessingDrawing" xmlns:w10="urn:schemas-microsoft-com:office:word" xmlns:w="http://schemas.openxmlformats.org/wordprocessingml/2006/main" xmlns:w14="http://schemas.microsoft.com/office/word/2010/wordml" xmlns:w15="http://schemas.microsoft.com/office/word/2012/wordml" xmlns:w16cex="http://schemas.microsoft.com/office/word/2018/wordml/cex" xmlns:w16cid="http://schemas.microsoft.com/office/word/2016/wordml/cid" xmlns:w16="http://schemas.microsoft.com/office/word/2018/wordml" xmlns:w16du="http://schemas.microsoft.com/office/word/2023/wordml/word16du" xmlns:w16sdtdh="http://schemas.microsoft.com/office/word/2020/wordml/sdtdatahash" xmlns:w16sdtfl="http://schemas.microsoft.com/office/word/2024/wordml/sdtformatlock" xmlns:w16se="http://schemas.microsoft.com/office/word/2015/wordml/symex" xmlns:wpg="http://schemas.microsoft.com/office/word/2010/wordprocessingGroup" xmlns:wpi="http://schemas.microsoft.com/office/word/2010/wordprocessingInk" xmlns:wne="http://schemas.microsoft.com/office/word/2006/wordml" xmlns:wps="http://schemas.microsoft.com/office/word/2010/wordprocessingShape" mc:Ignorable="w14 w15 w16se w16cid w16 w16cex w16sdtdh w16sdtfl w16du wp14">
+<w:numbering xmlns:wpc="http://schemas.microsoft.com/office/word/2010/wordprocessingCanvas" xmlns:cx="http://schemas.microsoft.com/office/drawing/2014/chartex" xmlns:cx1="http://schemas.microsoft.com/office/drawing/2015/9/8/chartex" xmlns:cx2="http://schemas.microsoft.com/office/drawing/2015/10/21/chartex" xmlns:cx3="http://schemas.microsoft.com/office/drawing/2016/5/9/chartex" xmlns:cx4="http://schemas.microsoft.com/office/drawing/2016/5/10/chartex" xmlns:cx5="http://schemas.microsoft.com/office/drawing/2016/5/11/chartex" xmlns:cx6="http://schemas.microsoft.com/office/drawing/2016/5/12/chartex" xmlns:cx7="http://schemas.microsoft.com/office/drawing/2016/5/13/chartex" xmlns:cx8="http://schemas.microsoft.com/office/drawing/2016/5/14/chartex" xmlns:mc="http://schemas.openxmlformats.org/markup-compatibility/2006" xmlns:aink="http://schemas.microsoft.com/office/drawing/2016/ink" xmlns:am3d="http://schemas.microsoft.com/office/drawing/2017/model3d" xmlns:o="urn:schemas-microsoft-com:office:office" xmlns:r="http://schemas.openxmlformats.org/officeDocument/2006/relationships" xmlns:m="http://schemas.openxmlformats.org/officeDocument/2006/math" xmlns:v="urn:schemas-microsoft-com:vml" xmlns:wp14="http://schemas.microsoft.com/office/word/2010/wordprocessingDrawing" xmlns:wp="http://schemas.openxmlformats.org/drawingml/2006/wordprocessingDrawing" xmlns:w10="urn:schemas-microsoft-com:office:word" xmlns:w="http://schemas.openxmlformats.org/wordprocessingml/2006/main" xmlns:w14="http://schemas.microsoft.com/office/word/2010/wordml" xmlns:w15="http://schemas.microsoft.com/office/word/2012/wordml" xmlns:w16cex="http://schemas.microsoft.com/office/word/2018/wordml/cex" xmlns:w16cid="http://schemas.microsoft.com/office/word/2016/wordml/cid" xmlns:w16="http://schemas.microsoft.com/office/word/2018/wordml" xmlns:w16se="http://schemas.microsoft.com/office/word/2015/wordml/symex" xmlns:wpg="http://schemas.microsoft.com/office/word/2010/wordprocessingGroup" xmlns:wpi="http://schemas.microsoft.com/office/word/2010/wordprocessingInk" xmlns:wne="http://schemas.microsoft.com/office/word/2006/wordml" xmlns:wps="http://schemas.microsoft.com/office/word/2010/wordprocessingShape" mc:Ignorable="w14 w15 w16se w16cid w16 w16cex wp14">
   <w:abstractNum w:abstractNumId="0" w15:restartNumberingAfterBreak="0">
     <w:nsid w:val="21A85AC6"/>
     <w:multiLevelType w:val="multilevel"/>
@@ -8148,85 +8250,85 @@
       </w:rPr>
     </w:lvl>
   </w:abstractNum>
-  <w:num w:numId="1" w16cid:durableId="1766997233">
+  <w:num w:numId="1">
     <w:abstractNumId w:val="8"/>
   </w:num>
-  <w:num w:numId="2" w16cid:durableId="650909862">
+  <w:num w:numId="2">
     <w:abstractNumId w:val="8"/>
     <w:lvlOverride w:ilvl="1">
       <w:startOverride w:val="1"/>
     </w:lvlOverride>
   </w:num>
-  <w:num w:numId="3" w16cid:durableId="1180315707">
+  <w:num w:numId="3">
     <w:abstractNumId w:val="8"/>
     <w:lvlOverride w:ilvl="1">
       <w:startOverride w:val="1"/>
     </w:lvlOverride>
   </w:num>
-  <w:num w:numId="4" w16cid:durableId="1844470456">
+  <w:num w:numId="4">
     <w:abstractNumId w:val="8"/>
     <w:lvlOverride w:ilvl="1">
       <w:startOverride w:val="1"/>
     </w:lvlOverride>
   </w:num>
-  <w:num w:numId="5" w16cid:durableId="1874729244">
+  <w:num w:numId="5">
     <w:abstractNumId w:val="8"/>
     <w:lvlOverride w:ilvl="1">
       <w:startOverride w:val="1"/>
     </w:lvlOverride>
   </w:num>
-  <w:num w:numId="6" w16cid:durableId="730805597">
+  <w:num w:numId="6">
     <w:abstractNumId w:val="15"/>
   </w:num>
-  <w:num w:numId="7" w16cid:durableId="1989748656">
+  <w:num w:numId="7">
     <w:abstractNumId w:val="14"/>
   </w:num>
-  <w:num w:numId="8" w16cid:durableId="1664964090">
+  <w:num w:numId="8">
     <w:abstractNumId w:val="5"/>
   </w:num>
-  <w:num w:numId="9" w16cid:durableId="36972099">
+  <w:num w:numId="9">
     <w:abstractNumId w:val="2"/>
   </w:num>
-  <w:num w:numId="10" w16cid:durableId="2092778645">
+  <w:num w:numId="10">
     <w:abstractNumId w:val="3"/>
   </w:num>
-  <w:num w:numId="11" w16cid:durableId="2132477480">
+  <w:num w:numId="11">
     <w:abstractNumId w:val="9"/>
   </w:num>
-  <w:num w:numId="12" w16cid:durableId="1210915314">
+  <w:num w:numId="12">
     <w:abstractNumId w:val="11"/>
   </w:num>
-  <w:num w:numId="13" w16cid:durableId="567115425">
+  <w:num w:numId="13">
     <w:abstractNumId w:val="7"/>
   </w:num>
-  <w:num w:numId="14" w16cid:durableId="1580865739">
+  <w:num w:numId="14">
     <w:abstractNumId w:val="6"/>
   </w:num>
-  <w:num w:numId="15" w16cid:durableId="563636789">
+  <w:num w:numId="15">
     <w:abstractNumId w:val="13"/>
   </w:num>
-  <w:num w:numId="16" w16cid:durableId="1445689020">
+  <w:num w:numId="16">
     <w:abstractNumId w:val="4"/>
   </w:num>
-  <w:num w:numId="17" w16cid:durableId="184488060">
+  <w:num w:numId="17">
     <w:abstractNumId w:val="10"/>
   </w:num>
-  <w:num w:numId="18" w16cid:durableId="95293294">
+  <w:num w:numId="18">
     <w:abstractNumId w:val="0"/>
   </w:num>
-  <w:num w:numId="19" w16cid:durableId="405033801">
+  <w:num w:numId="19">
     <w:abstractNumId w:val="1"/>
   </w:num>
-  <w:num w:numId="20" w16cid:durableId="842621896">
+  <w:num w:numId="20">
     <w:abstractNumId w:val="12"/>
   </w:num>
-  <w:num w:numId="21" w16cid:durableId="380783911">
+  <w:num w:numId="21">
     <w:abstractNumId w:val="12"/>
     <w:lvlOverride w:ilvl="1">
       <w:startOverride w:val="1"/>
     </w:lvlOverride>
   </w:num>
-  <w:num w:numId="22" w16cid:durableId="232394393">
+  <w:num w:numId="22">
     <w:abstractNumId w:val="12"/>
     <w:lvlOverride w:ilvl="1">
       <w:startOverride w:val="1"/>
@@ -8236,7 +8338,7 @@
 </file>
 
 <file path=word/styles.xml><?xml version="1.0" encoding="utf-8"?>
-<w:styles xmlns:mc="http://schemas.openxmlformats.org/markup-compatibility/2006" xmlns:r="http://schemas.openxmlformats.org/officeDocument/2006/relationships" xmlns:w="http://schemas.openxmlformats.org/wordprocessingml/2006/main" xmlns:w14="http://schemas.microsoft.com/office/word/2010/wordml" xmlns:w15="http://schemas.microsoft.com/office/word/2012/wordml" xmlns:w16cex="http://schemas.microsoft.com/office/word/2018/wordml/cex" xmlns:w16cid="http://schemas.microsoft.com/office/word/2016/wordml/cid" xmlns:w16="http://schemas.microsoft.com/office/word/2018/wordml" xmlns:w16du="http://schemas.microsoft.com/office/word/2023/wordml/word16du" xmlns:w16sdtdh="http://schemas.microsoft.com/office/word/2020/wordml/sdtdatahash" xmlns:w16sdtfl="http://schemas.microsoft.com/office/word/2024/wordml/sdtformatlock" xmlns:w16se="http://schemas.microsoft.com/office/word/2015/wordml/symex" mc:Ignorable="w14 w15 w16se w16cid w16 w16cex w16sdtdh w16sdtfl w16du">
+<w:styles xmlns:mc="http://schemas.openxmlformats.org/markup-compatibility/2006" xmlns:r="http://schemas.openxmlformats.org/officeDocument/2006/relationships" xmlns:w="http://schemas.openxmlformats.org/wordprocessingml/2006/main" xmlns:w14="http://schemas.microsoft.com/office/word/2010/wordml" xmlns:w15="http://schemas.microsoft.com/office/word/2012/wordml" xmlns:w16cex="http://schemas.microsoft.com/office/word/2018/wordml/cex" xmlns:w16cid="http://schemas.microsoft.com/office/word/2016/wordml/cid" xmlns:w16="http://schemas.microsoft.com/office/word/2018/wordml" xmlns:w16se="http://schemas.microsoft.com/office/word/2015/wordml/symex" mc:Ignorable="w14 w15 w16se w16cid w16 w16cex">
   <w:docDefaults>
     <w:rPrDefault>
       <w:rPr>
@@ -9554,4 +9656,16 @@
     </a:ext>
   </a:extLst>
 </a:theme>
+</file>
+
+<file path=customXml/item1.xml><?xml version="1.0" encoding="utf-8"?>
+<b:Sources xmlns:b="http://schemas.openxmlformats.org/officeDocument/2006/bibliography" xmlns="http://schemas.openxmlformats.org/officeDocument/2006/bibliography" SelectedStyle="\APASixthEditionOfficeOnline.xsl" StyleName="APA" Version="6"/>
+</file>
+
+<file path=customXml/itemProps1.xml><?xml version="1.0" encoding="utf-8"?>
+<ds:datastoreItem xmlns:ds="http://schemas.openxmlformats.org/officeDocument/2006/customXml" ds:itemID="{005804EF-AA9D-4795-AACB-E073E2A3FCAD}">
+  <ds:schemaRefs>
+    <ds:schemaRef ds:uri="http://schemas.openxmlformats.org/officeDocument/2006/bibliography"/>
+  </ds:schemaRefs>
+</ds:datastoreItem>
 </file>
</xml_diff>